<commit_message>
update: Actualizar plantilla de contrato de renting
- Modificar placeholders en sección EL ARRENDATARIO O REPRESENTANTE
- Mantener mapeo existente para 'Nombre completo del cliente' y 'Número'
- Preparar para deploy en producción
</commit_message>
<xml_diff>
--- a/static/contracts/templates/Plantilla_Contrato_Renting_Firma_Datos_v2.docx
+++ b/static/contracts/templates/Plantilla_Contrato_Renting_Firma_Datos_v2.docx
@@ -65,7 +65,11 @@
       </w:r>
       <w:proofErr w:type="spellEnd"/>
       <w:r>
-        <w:t>], con CIF/NIF [</w:t>
+        <w:t xml:space="preserve">], con CIF/NIF </w:t>
+      </w:r>
+      <w:bookmarkStart w:id="0" w:name="_Hlk208305004"/>
+      <w:r>
+        <w:t>[</w:t>
       </w:r>
       <w:proofErr w:type="spellStart"/>
       <w:r>
@@ -73,7 +77,11 @@
       </w:r>
       <w:proofErr w:type="spellEnd"/>
       <w:r>
-        <w:t xml:space="preserve">], y </w:t>
+        <w:t>]</w:t>
+      </w:r>
+      <w:bookmarkEnd w:id="0"/>
+      <w:r>
+        <w:t xml:space="preserve">, y </w:t>
       </w:r>
       <w:proofErr w:type="spellStart"/>
       <w:r>
@@ -229,7 +237,13 @@
     </w:p>
     <w:p>
       <w:r>
-        <w:t>La cuota mensual del renting es de [importe en euros] (IVA incluido), a abonar mediante domiciliación bancaria a través de la plataforma [plataforma de pago], en la cuenta [IBAN].</w:t>
+        <w:t>La cuota mensual del renting es de [importe en euros]</w:t>
+      </w:r>
+      <w:r>
+        <w:t>€</w:t>
+      </w:r>
+      <w:r>
+        <w:t xml:space="preserve"> (IVA incluido), a abonar mediante domiciliación bancaria a través de la plataforma [plataforma de pago], en la cuenta [IBAN].</w:t>
       </w:r>
       <w:r>
         <w:br/>
@@ -246,7 +260,37 @@
       </w:r>
       <w:r>
         <w:br/>
-        <w:t>Si el arrendatario solicita la gestión de los contenidos, la cuota mensual pasará a ser de [importe ajustado] (IVA incluido).</w:t>
+        <w:t>Si el arrendatario solicita la gestión de los contenidos, la cuota mensual pasará a ser de [</w:t>
+      </w:r>
+      <w:proofErr w:type="spellStart"/>
+      <w:r>
+        <w:t>importe</w:t>
+      </w:r>
+      <w:proofErr w:type="spellEnd"/>
+      <w:r>
+        <w:t xml:space="preserve"> </w:t>
+      </w:r>
+      <w:proofErr w:type="spellStart"/>
+      <w:r>
+        <w:t>ajustado</w:t>
+      </w:r>
+      <w:proofErr w:type="spellEnd"/>
+      <w:r>
+        <w:t>]</w:t>
+      </w:r>
+      <w:r>
+        <w:t>€</w:t>
+      </w:r>
+      <w:r>
+        <w:t xml:space="preserve"> (IVA </w:t>
+      </w:r>
+      <w:proofErr w:type="spellStart"/>
+      <w:r>
+        <w:t>incluido</w:t>
+      </w:r>
+      <w:proofErr w:type="spellEnd"/>
+      <w:r>
+        <w:t>).</w:t>
       </w:r>
       <w:r>
         <w:br/>
@@ -416,7 +460,23 @@
     </w:p>
     <w:p>
       <w:r>
-        <w:t xml:space="preserve">Mediante la firma digital de este documento, ambas partes aceptan todas las </w:t>
+        <w:t xml:space="preserve">Mediante la firma digital de este documento, ambas partes </w:t>
+      </w:r>
+      <w:proofErr w:type="spellStart"/>
+      <w:r>
+        <w:t>aceptan</w:t>
+      </w:r>
+      <w:proofErr w:type="spellEnd"/>
+      <w:r>
+        <w:t xml:space="preserve"> </w:t>
+      </w:r>
+      <w:proofErr w:type="spellStart"/>
+      <w:r>
+        <w:t>todas</w:t>
+      </w:r>
+      <w:proofErr w:type="spellEnd"/>
+      <w:r>
+        <w:t xml:space="preserve"> las </w:t>
       </w:r>
       <w:proofErr w:type="spellStart"/>
       <w:r>
@@ -440,10 +500,7 @@
       </w:r>
       <w:proofErr w:type="spellEnd"/>
       <w:r>
-        <w:t xml:space="preserve"> a día [</w:t>
-      </w:r>
-      <w:r>
-        <w:t>FECHA FORMATO DD-MM-AAAA]</w:t>
+        <w:t xml:space="preserve"> a día [FECHA FORMATO DD-MM-AAAA]</w:t>
       </w:r>
       <w:r>
         <w:br/>
@@ -491,7 +548,26 @@
           </w:tcPr>
           <w:p>
             <w:r>
-              <w:t>Nombre: _______________________</w:t>
+              <w:t xml:space="preserve">Nombre: </w:t>
+            </w:r>
+            <w:r>
+              <w:t xml:space="preserve">[Nombre </w:t>
+            </w:r>
+            <w:proofErr w:type="spellStart"/>
+            <w:r>
+              <w:t>completo</w:t>
+            </w:r>
+            <w:proofErr w:type="spellEnd"/>
+            <w:r>
+              <w:t xml:space="preserve"> del </w:t>
+            </w:r>
+            <w:proofErr w:type="spellStart"/>
+            <w:r>
+              <w:t>cliente</w:t>
+            </w:r>
+            <w:proofErr w:type="spellEnd"/>
+            <w:r>
+              <w:t>]</w:t>
             </w:r>
           </w:p>
         </w:tc>
@@ -513,7 +589,18 @@
           </w:tcPr>
           <w:p>
             <w:r>
-              <w:t>CIF/NIF: _______________________</w:t>
+              <w:t xml:space="preserve">CIF/NIF: </w:t>
+            </w:r>
+            <w:r>
+              <w:t>[</w:t>
+            </w:r>
+            <w:proofErr w:type="spellStart"/>
+            <w:r>
+              <w:t>Número</w:t>
+            </w:r>
+            <w:proofErr w:type="spellEnd"/>
+            <w:r>
+              <w:t>]</w:t>
             </w:r>
           </w:p>
         </w:tc>

</xml_diff>

<commit_message>
chore: Update contract template file
</commit_message>
<xml_diff>
--- a/static/contracts/templates/Plantilla_Contrato_Renting_Firma_Datos_v2.docx
+++ b/static/contracts/templates/Plantilla_Contrato_Renting_Firma_Datos_v2.docx
@@ -6,11 +6,13 @@
       <w:pPr>
         <w:pStyle w:val="Ttulo1"/>
         <w:rPr>
+          <w:rFonts w:asciiTheme="minorHAnsi" w:hAnsiTheme="minorHAnsi"/>
           <w:color w:val="31849B" w:themeColor="accent5" w:themeShade="BF"/>
         </w:rPr>
       </w:pPr>
       <w:r>
         <w:rPr>
+          <w:rFonts w:asciiTheme="minorHAnsi" w:hAnsiTheme="minorHAnsi"/>
           <w:color w:val="31849B" w:themeColor="accent5" w:themeShade="BF"/>
         </w:rPr>
         <w:t>CONTRATO DE RENTING DE PANTALLA PUBLICITARIA</w:t>
@@ -19,8 +21,14 @@
     <w:p>
       <w:pPr>
         <w:pStyle w:val="Ttulo2"/>
+        <w:rPr>
+          <w:rFonts w:asciiTheme="minorHAnsi" w:hAnsiTheme="minorHAnsi"/>
+        </w:rPr>
       </w:pPr>
       <w:r>
+        <w:rPr>
+          <w:rFonts w:asciiTheme="minorHAnsi" w:hAnsiTheme="minorHAnsi"/>
+        </w:rPr>
         <w:t>PARTES INTERVINIENTES</w:t>
       </w:r>
     </w:p>
@@ -31,7 +39,14 @@
     </w:p>
     <w:p>
       <w:r>
-        <w:t>D. José Luis Condolo Cuenca, con DNI 12450905Q, propietario de la marca y productos NIOXTEC, con domicilio fiscal en Calle Hacienda de Pavones 150, 3A, Madrid, teléfono +34 613094653 y correo info@nioxtec.es, en adelante, “EL ARRENDADOR”.</w:t>
+        <w:t xml:space="preserve">D. José Luis Condolo Cuenca, con DNI 12450905Q, propietario de la marca y productos NIOXTEC, con domicilio fiscal en Calle Hacienda de Pavones 150, 3A, Madrid, teléfono +34 613094653 y correo info@nioxtec.es, en adelante, </w:t>
+      </w:r>
+      <w:r>
+        <w:rPr>
+          <w:b/>
+          <w:bCs/>
+        </w:rPr>
+        <w:t>“EL ARRENDADOR”.</w:t>
       </w:r>
     </w:p>
     <w:p>
@@ -41,119 +56,22 @@
     </w:p>
     <w:p>
       <w:r>
-        <w:t>D./</w:t>
-      </w:r>
-      <w:proofErr w:type="spellStart"/>
-      <w:r>
-        <w:t>Dña</w:t>
-      </w:r>
-      <w:proofErr w:type="spellEnd"/>
-      <w:r>
-        <w:t xml:space="preserve">. [Nombre </w:t>
-      </w:r>
-      <w:proofErr w:type="spellStart"/>
-      <w:r>
-        <w:t>completo</w:t>
-      </w:r>
-      <w:proofErr w:type="spellEnd"/>
-      <w:r>
-        <w:t xml:space="preserve"> del </w:t>
-      </w:r>
-      <w:proofErr w:type="spellStart"/>
-      <w:r>
-        <w:t>cliente</w:t>
-      </w:r>
-      <w:proofErr w:type="spellEnd"/>
-      <w:r>
-        <w:t xml:space="preserve">], con CIF/NIF </w:t>
+        <w:t xml:space="preserve">D./Dña. [Nombre completo del cliente], con CIF/NIF </w:t>
       </w:r>
       <w:bookmarkStart w:id="0" w:name="_Hlk208305004"/>
       <w:r>
-        <w:t>[</w:t>
-      </w:r>
-      <w:proofErr w:type="spellStart"/>
-      <w:r>
-        <w:t>Número</w:t>
-      </w:r>
-      <w:proofErr w:type="spellEnd"/>
-      <w:r>
-        <w:t>]</w:t>
+        <w:t>[Número]</w:t>
       </w:r>
       <w:bookmarkEnd w:id="0"/>
       <w:r>
-        <w:t xml:space="preserve">, y </w:t>
-      </w:r>
-      <w:proofErr w:type="spellStart"/>
-      <w:r>
-        <w:t>domicilio</w:t>
-      </w:r>
-      <w:proofErr w:type="spellEnd"/>
-      <w:r>
-        <w:t xml:space="preserve"> social </w:t>
-      </w:r>
-      <w:proofErr w:type="spellStart"/>
-      <w:r>
-        <w:t>en</w:t>
-      </w:r>
-      <w:proofErr w:type="spellEnd"/>
-      <w:r>
-        <w:t xml:space="preserve"> [</w:t>
-      </w:r>
-      <w:proofErr w:type="spellStart"/>
-      <w:r>
-        <w:t>Dirección</w:t>
-      </w:r>
-      <w:proofErr w:type="spellEnd"/>
-      <w:r>
-        <w:t xml:space="preserve">], </w:t>
-      </w:r>
-      <w:proofErr w:type="spellStart"/>
-      <w:r>
-        <w:t>teléfono</w:t>
-      </w:r>
-      <w:proofErr w:type="spellEnd"/>
-      <w:r>
-        <w:t xml:space="preserve"> [</w:t>
-      </w:r>
-      <w:proofErr w:type="spellStart"/>
-      <w:r>
-        <w:t>Teléfono</w:t>
-      </w:r>
-      <w:proofErr w:type="spellEnd"/>
-      <w:r>
-        <w:t xml:space="preserve">] y </w:t>
-      </w:r>
-      <w:proofErr w:type="spellStart"/>
-      <w:r>
-        <w:t>correo</w:t>
-      </w:r>
-      <w:proofErr w:type="spellEnd"/>
-      <w:r>
-        <w:t xml:space="preserve"> </w:t>
-      </w:r>
-      <w:proofErr w:type="spellStart"/>
-      <w:r>
-        <w:t>electrónico</w:t>
-      </w:r>
-      <w:proofErr w:type="spellEnd"/>
-      <w:r>
-        <w:t xml:space="preserve"> [Correo], </w:t>
-      </w:r>
-      <w:proofErr w:type="spellStart"/>
-      <w:r>
-        <w:t>en</w:t>
-      </w:r>
-      <w:proofErr w:type="spellEnd"/>
-      <w:r>
-        <w:t xml:space="preserve"> </w:t>
-      </w:r>
-      <w:proofErr w:type="spellStart"/>
-      <w:r>
-        <w:t>adelante</w:t>
-      </w:r>
-      <w:proofErr w:type="spellEnd"/>
-      <w:r>
-        <w:t>, “EL ARRENDATARIO”.</w:t>
+        <w:t xml:space="preserve">, y domicilio social en [Dirección], teléfono [Teléfono] y correo electrónico [Correo], en adelante, </w:t>
+      </w:r>
+      <w:r>
+        <w:rPr>
+          <w:b/>
+          <w:bCs/>
+        </w:rPr>
+        <w:t>“EL ARRENDATARIO”.</w:t>
       </w:r>
     </w:p>
     <w:p>
@@ -164,22 +82,64 @@
     <w:p>
       <w:pPr>
         <w:pStyle w:val="Ttulo2"/>
+        <w:rPr>
+          <w:rFonts w:asciiTheme="minorHAnsi" w:hAnsiTheme="minorHAnsi"/>
+        </w:rPr>
       </w:pPr>
       <w:r>
+        <w:rPr>
+          <w:rFonts w:asciiTheme="minorHAnsi" w:hAnsiTheme="minorHAnsi"/>
+        </w:rPr>
         <w:t>CLÁUSULAS</w:t>
       </w:r>
     </w:p>
     <w:p>
       <w:pPr>
         <w:pStyle w:val="Ttulo3"/>
+        <w:rPr>
+          <w:rFonts w:asciiTheme="minorHAnsi" w:hAnsiTheme="minorHAnsi"/>
+        </w:rPr>
       </w:pPr>
       <w:r>
+        <w:rPr>
+          <w:rFonts w:asciiTheme="minorHAnsi" w:hAnsiTheme="minorHAnsi"/>
+        </w:rPr>
         <w:t>1. Objeto del contrato</w:t>
       </w:r>
     </w:p>
     <w:p>
       <w:r>
-        <w:t>Por medio del presente contrato, EL ARRENDADOR cede en régimen de renting a EL ARRENDATARIO la siguiente pantalla digital publicitaria:</w:t>
+        <w:t xml:space="preserve">Por medio del presente contrato, </w:t>
+      </w:r>
+      <w:r>
+        <w:rPr>
+          <w:b/>
+          <w:bCs/>
+        </w:rPr>
+        <w:t>EL ARRENDADOR</w:t>
+      </w:r>
+      <w:r>
+        <w:t xml:space="preserve"> cede en régimen de renting a </w:t>
+      </w:r>
+      <w:r>
+        <w:rPr>
+          <w:b/>
+          <w:bCs/>
+        </w:rPr>
+        <w:t>EL</w:t>
+      </w:r>
+      <w:r>
+        <w:t xml:space="preserve"> </w:t>
+      </w:r>
+      <w:r>
+        <w:rPr>
+          <w:b/>
+          <w:bCs/>
+        </w:rPr>
+        <w:t>ARRENDATARIO</w:t>
+      </w:r>
+      <w:r>
+        <w:t xml:space="preserve"> la siguiente pantalla digital publicitaria:</w:t>
       </w:r>
       <w:r>
         <w:br/>
@@ -207,242 +167,2169 @@
     <w:p>
       <w:pPr>
         <w:pStyle w:val="Ttulo3"/>
+        <w:rPr>
+          <w:rFonts w:asciiTheme="minorHAnsi" w:hAnsiTheme="minorHAnsi"/>
+        </w:rPr>
       </w:pPr>
       <w:r>
-        <w:t xml:space="preserve">2. Duración mínima del </w:t>
-      </w:r>
-      <w:r>
-        <w:t>renting</w:t>
+        <w:rPr>
+          <w:rFonts w:asciiTheme="minorHAnsi" w:hAnsiTheme="minorHAnsi"/>
+        </w:rPr>
+        <w:t>2. Duración mínima del renting</w:t>
       </w:r>
     </w:p>
     <w:p>
-      <w:r>
-        <w:t>El contrato tendrá una duración mínima de 4 meses a contar desde la fecha de entrega de la pantalla a EL ARRENDATARIO.</w:t>
+      <w:pPr>
+        <w:rPr>
+          <w:b/>
+          <w:bCs/>
+        </w:rPr>
+      </w:pPr>
+      <w:r>
+        <w:t xml:space="preserve">El contrato tendrá una </w:t>
+      </w:r>
+      <w:r>
+        <w:rPr>
+          <w:b/>
+          <w:bCs/>
+        </w:rPr>
+        <w:t>duración mínima de 4 meses</w:t>
+      </w:r>
+      <w:r>
+        <w:t xml:space="preserve"> a contar desde la fecha de entrega de la pantalla a </w:t>
+      </w:r>
+      <w:r>
+        <w:rPr>
+          <w:b/>
+          <w:bCs/>
+        </w:rPr>
+        <w:t>EL ARRENDATARIO.</w:t>
       </w:r>
       <w:r>
         <w:br/>
       </w:r>
       <w:r>
         <w:br/>
-        <w:t>Transcurrido este plazo, EL ARRENDATARIO podrá cancelar el contrato en cualquier momento mediante notificación por escrito (incluido email), con al menos 15 días de antelación.</w:t>
+        <w:t xml:space="preserve">Transcurrido este plazo, </w:t>
+      </w:r>
+      <w:r>
+        <w:rPr>
+          <w:b/>
+          <w:bCs/>
+        </w:rPr>
+        <w:t>EL ARRENDATARIO</w:t>
+      </w:r>
+      <w:r>
+        <w:t xml:space="preserve"> podrá cancelar el contrato en cualquier momento mediante notificación por escrito (incluido email), </w:t>
+      </w:r>
+      <w:r>
+        <w:rPr>
+          <w:b/>
+          <w:bCs/>
+        </w:rPr>
+        <w:t>con al menos 15 días de antelación.</w:t>
       </w:r>
     </w:p>
     <w:p>
       <w:pPr>
         <w:pStyle w:val="Ttulo3"/>
+        <w:rPr>
+          <w:rFonts w:asciiTheme="minorHAnsi" w:hAnsiTheme="minorHAnsi"/>
+        </w:rPr>
       </w:pPr>
-      <w:r>
-        <w:t>3. Cuota de renting y forma de pago</w:t>
+      <w:bookmarkStart w:id="1" w:name="_Hlk210251483"/>
+      <w:r>
+        <w:rPr>
+          <w:rFonts w:asciiTheme="minorHAnsi" w:hAnsiTheme="minorHAnsi"/>
+        </w:rPr>
+        <w:t xml:space="preserve">3. </w:t>
+      </w:r>
+      <w:r>
+        <w:rPr>
+          <w:rFonts w:asciiTheme="minorHAnsi" w:hAnsiTheme="minorHAnsi"/>
+        </w:rPr>
+        <w:t>Condiciones Económicas, Pago y Gestión de Impagos (SEPA B2B)</w:t>
       </w:r>
     </w:p>
     <w:p>
       <w:r>
-        <w:t>La cuota mensual del renting es de [importe en euros]</w:t>
+        <w:t xml:space="preserve">La cuota mensual del renting es de [importe en </w:t>
+      </w:r>
+      <w:proofErr w:type="gramStart"/>
+      <w:r>
+        <w:t>euros]</w:t>
       </w:r>
       <w:r>
         <w:t>€</w:t>
       </w:r>
-      <w:r>
-        <w:t xml:space="preserve"> (IVA incluido), a abonar mediante domiciliación bancaria a través de la plataforma [plataforma de pago], en la cuenta [IBAN].</w:t>
+      <w:proofErr w:type="gramEnd"/>
+      <w:r>
+        <w:t xml:space="preserve"> (</w:t>
+      </w:r>
+      <w:r>
+        <w:t>+ IVA</w:t>
+      </w:r>
+      <w:r>
+        <w:t xml:space="preserve">), </w:t>
+      </w:r>
+      <w:proofErr w:type="gramStart"/>
+      <w:r>
+        <w:t>a</w:t>
+      </w:r>
+      <w:proofErr w:type="gramEnd"/>
+      <w:r>
+        <w:t xml:space="preserve"> abonar mediante domiciliación bancaria a través de la </w:t>
+      </w:r>
+      <w:r>
+        <w:rPr>
+          <w:b/>
+          <w:bCs/>
+        </w:rPr>
+        <w:t xml:space="preserve">plataforma </w:t>
+      </w:r>
+      <w:r>
+        <w:rPr>
+          <w:b/>
+          <w:bCs/>
+        </w:rPr>
+        <w:t>GoCardless</w:t>
+      </w:r>
+      <w:r>
+        <w:t>, en la cuenta [IBAN].</w:t>
+      </w:r>
+    </w:p>
+    <w:p>
+      <w:pPr>
+        <w:rPr>
+          <w:b/>
+          <w:bCs/>
+        </w:rPr>
+      </w:pPr>
+      <w:r>
+        <w:lastRenderedPageBreak/>
+        <w:t xml:space="preserve">El primer pago incluirá los gastos de envío, detallados en la factura inicial </w:t>
+      </w:r>
+      <w:r>
+        <w:t xml:space="preserve">(si aplica) </w:t>
+      </w:r>
+      <w:r>
+        <w:rPr>
+          <w:b/>
+          <w:bCs/>
+        </w:rPr>
+        <w:t>+ pago inicial +</w:t>
+      </w:r>
+      <w:r>
+        <w:rPr>
+          <w:b/>
+          <w:bCs/>
+        </w:rPr>
+        <w:t xml:space="preserve"> </w:t>
+      </w:r>
+      <w:r>
+        <w:rPr>
+          <w:b/>
+          <w:bCs/>
+        </w:rPr>
+        <w:t>el</w:t>
+      </w:r>
+      <w:r>
+        <w:rPr>
+          <w:b/>
+          <w:bCs/>
+        </w:rPr>
+        <w:t xml:space="preserve"> mes fianza.</w:t>
+      </w:r>
+    </w:p>
+    <w:p>
+      <w:r>
+        <w:t xml:space="preserve">Si el arrendatario solicita la gestión de los contenidos, la cuota mensual pasará a ser de [importe </w:t>
+      </w:r>
+      <w:proofErr w:type="gramStart"/>
+      <w:r>
+        <w:t>contenidos]€</w:t>
+      </w:r>
+      <w:proofErr w:type="gramEnd"/>
+      <w:r>
+        <w:t xml:space="preserve"> (+ IVA).</w:t>
       </w:r>
       <w:r>
         <w:br/>
       </w:r>
-      <w:r>
+    </w:p>
+    <w:p>
+      <w:r>
+        <w:rPr>
+          <w:rFonts w:eastAsiaTheme="majorEastAsia" w:cstheme="majorBidi"/>
+          <w:b/>
+          <w:bCs/>
+          <w:color w:val="31849B" w:themeColor="accent5" w:themeShade="BF"/>
+        </w:rPr>
+        <w:t>3</w:t>
+      </w:r>
+      <w:r>
+        <w:rPr>
+          <w:rFonts w:eastAsiaTheme="majorEastAsia" w:cstheme="majorBidi"/>
+          <w:b/>
+          <w:bCs/>
+          <w:color w:val="31849B" w:themeColor="accent5" w:themeShade="BF"/>
+        </w:rPr>
+        <w:t>.1 Mandato SEPA B2B y condición de activación:</w:t>
+      </w:r>
+      <w:r>
+        <w:rPr>
+          <w:sz w:val="21"/>
+        </w:rPr>
         <w:br/>
-      </w:r>
-      <w:r>
+        <w:t>“</w:t>
+      </w:r>
+      <w:r>
+        <w:rPr>
+          <w:b/>
+          <w:bCs/>
+          <w:sz w:val="21"/>
+        </w:rPr>
+        <w:t>El ARRENDATARIO</w:t>
+      </w:r>
+      <w:r>
+        <w:rPr>
+          <w:sz w:val="21"/>
+        </w:rPr>
+        <w:t xml:space="preserve">, en su condición de empresa/autonomo, se obliga a firmar previamente un </w:t>
+      </w:r>
+      <w:r>
+        <w:rPr>
+          <w:b/>
+          <w:bCs/>
+          <w:sz w:val="21"/>
+        </w:rPr>
+        <w:t>mandato SEPA B2B</w:t>
+      </w:r>
+      <w:r>
+        <w:rPr>
+          <w:sz w:val="21"/>
+        </w:rPr>
+        <w:t xml:space="preserve"> a favor del </w:t>
+      </w:r>
+      <w:r>
+        <w:rPr>
+          <w:b/>
+          <w:bCs/>
+          <w:sz w:val="21"/>
+        </w:rPr>
+        <w:t>ARRENDADOR</w:t>
+      </w:r>
+      <w:r>
+        <w:rPr>
+          <w:sz w:val="21"/>
+        </w:rPr>
+        <w:t xml:space="preserve">, gestionado mediante </w:t>
+      </w:r>
+      <w:r>
+        <w:rPr>
+          <w:b/>
+          <w:bCs/>
+          <w:sz w:val="21"/>
+        </w:rPr>
+        <w:t>GoCardless</w:t>
+      </w:r>
+      <w:r>
+        <w:rPr>
+          <w:sz w:val="21"/>
+        </w:rPr>
+        <w:t>, autorizando cargos periódicos de las cuotas. La entrega, puesta en marcha y activación del equipo quedan condicionadas al pago por anticipado del primer período y a la validez del mandato. En el esquema SEPA B2B no existe derecho de devolución de recibos tras su cargo.”</w:t>
+      </w:r>
+    </w:p>
+    <w:p>
+      <w:r>
+        <w:rPr>
+          <w:rFonts w:eastAsiaTheme="majorEastAsia" w:cstheme="majorBidi"/>
+          <w:b/>
+          <w:bCs/>
+          <w:color w:val="31849B" w:themeColor="accent5" w:themeShade="BF"/>
+        </w:rPr>
+        <w:t>3</w:t>
+      </w:r>
+      <w:r>
+        <w:rPr>
+          <w:rFonts w:eastAsiaTheme="majorEastAsia" w:cstheme="majorBidi"/>
+          <w:b/>
+          <w:bCs/>
+          <w:color w:val="31849B" w:themeColor="accent5" w:themeShade="BF"/>
+        </w:rPr>
+        <w:t>.2 Fianza (1 mes):</w:t>
+      </w:r>
+      <w:r>
+        <w:rPr>
+          <w:sz w:val="21"/>
+        </w:rPr>
+        <w:br/>
+        <w:t xml:space="preserve">“Con anterioridad a la entrega, </w:t>
+      </w:r>
+      <w:r>
+        <w:rPr>
+          <w:b/>
+          <w:bCs/>
+          <w:sz w:val="21"/>
+        </w:rPr>
+        <w:t>el ARRENDATARIO</w:t>
+      </w:r>
+      <w:r>
+        <w:rPr>
+          <w:sz w:val="21"/>
+        </w:rPr>
+        <w:t xml:space="preserve"> abonará una fianza equivalente a </w:t>
+      </w:r>
+      <w:r>
+        <w:rPr>
+          <w:b/>
+          <w:bCs/>
+          <w:sz w:val="21"/>
+        </w:rPr>
+        <w:t>UN (1) mes de cuota (+ IVA),</w:t>
+      </w:r>
+      <w:r>
+        <w:rPr>
+          <w:sz w:val="21"/>
+        </w:rPr>
+        <w:t xml:space="preserve"> destinada a cubrir impagos, desperfectos o costes de retirada. La fianza </w:t>
+      </w:r>
+      <w:r>
+        <w:rPr>
+          <w:b/>
+          <w:bCs/>
+          <w:sz w:val="21"/>
+        </w:rPr>
+        <w:t>se devolverá en un plazo máximo de 15 días</w:t>
+      </w:r>
+      <w:r>
+        <w:rPr>
+          <w:sz w:val="21"/>
+        </w:rPr>
+        <w:t xml:space="preserve"> desde la finalización del contrato, previa verificación del estado del equipo y liquidación de saldos pendientes.”</w:t>
+      </w:r>
+      <w:r>
+        <w:rPr>
+          <w:sz w:val="21"/>
+        </w:rPr>
+        <w:br/>
+      </w:r>
+      <w:r>
+        <w:rPr>
+          <w:sz w:val="21"/>
+        </w:rPr>
+        <w:br/>
+      </w:r>
+      <w:r>
+        <w:rPr>
+          <w:rFonts w:eastAsiaTheme="majorEastAsia" w:cstheme="majorBidi"/>
+          <w:b/>
+          <w:bCs/>
+          <w:color w:val="31849B" w:themeColor="accent5" w:themeShade="BF"/>
+        </w:rPr>
+        <w:t>3</w:t>
+      </w:r>
+      <w:r>
+        <w:rPr>
+          <w:rFonts w:eastAsiaTheme="majorEastAsia" w:cstheme="majorBidi"/>
+          <w:b/>
+          <w:bCs/>
+          <w:color w:val="31849B" w:themeColor="accent5" w:themeShade="BF"/>
+        </w:rPr>
+        <w:t>.3 Cuotas por adelantado y calendario de cargos:</w:t>
+      </w:r>
+      <w:r>
+        <w:rPr>
+          <w:sz w:val="21"/>
+        </w:rPr>
+        <w:br/>
+        <w:t xml:space="preserve">“Las cuotas se devengan por períodos mensuales y se abonan por adelantado </w:t>
+      </w:r>
+      <w:r>
+        <w:rPr>
+          <w:b/>
+          <w:bCs/>
+          <w:sz w:val="21"/>
+        </w:rPr>
+        <w:t>el día 1 de cada mes</w:t>
+      </w:r>
+      <w:r>
+        <w:rPr>
+          <w:sz w:val="21"/>
+        </w:rPr>
+        <w:t xml:space="preserve"> mediante adeudo directo SEPA B2B. El primer cobro incluirá, además, la fianza.”</w:t>
+      </w:r>
+    </w:p>
+    <w:p>
+      <w:pPr>
+        <w:rPr>
+          <w:sz w:val="21"/>
+        </w:rPr>
+      </w:pPr>
+      <w:r>
+        <w:rPr>
+          <w:rFonts w:eastAsiaTheme="majorEastAsia" w:cstheme="majorBidi"/>
+          <w:b/>
+          <w:bCs/>
+          <w:color w:val="31849B" w:themeColor="accent5" w:themeShade="BF"/>
+        </w:rPr>
+        <w:t>3</w:t>
+      </w:r>
+      <w:r>
+        <w:rPr>
+          <w:rFonts w:eastAsiaTheme="majorEastAsia" w:cstheme="majorBidi"/>
+          <w:b/>
+          <w:bCs/>
+          <w:color w:val="31849B" w:themeColor="accent5" w:themeShade="BF"/>
+        </w:rPr>
+        <w:t>.4 Impago: reintentos, gastos, intereses, suspensión y apagado remoto:</w:t>
+      </w:r>
+      <w:r>
+        <w:rPr>
+          <w:sz w:val="21"/>
+        </w:rPr>
+        <w:br/>
+        <w:t xml:space="preserve">Ante la falta de pago en la fecha de vencimiento: </w:t>
+      </w:r>
+    </w:p>
+    <w:p>
+      <w:pPr>
+        <w:rPr>
+          <w:sz w:val="21"/>
+        </w:rPr>
+      </w:pPr>
+      <w:r>
+        <w:rPr>
+          <w:b/>
+          <w:bCs/>
+          <w:sz w:val="21"/>
+        </w:rPr>
+        <w:t>É</w:t>
+      </w:r>
+      <w:r>
+        <w:rPr>
+          <w:b/>
+          <w:bCs/>
+          <w:sz w:val="21"/>
+        </w:rPr>
+        <w:t>l ARRENDADOR</w:t>
+      </w:r>
+      <w:r>
+        <w:rPr>
+          <w:sz w:val="21"/>
+        </w:rPr>
+        <w:t xml:space="preserve"> podrá efectuar </w:t>
+      </w:r>
+      <w:r>
+        <w:rPr>
+          <w:b/>
+          <w:bCs/>
+          <w:sz w:val="21"/>
+        </w:rPr>
+        <w:t>hasta TRES (3) reintentos de cobro</w:t>
+      </w:r>
+      <w:r>
+        <w:rPr>
+          <w:sz w:val="21"/>
+        </w:rPr>
+        <w:t xml:space="preserve"> dentro de los DIEZ (10) días siguientes; cada devolución o intento fallido generará </w:t>
+      </w:r>
+      <w:r>
+        <w:rPr>
+          <w:b/>
+          <w:bCs/>
+          <w:sz w:val="21"/>
+        </w:rPr>
+        <w:t>un gasto fijo de 12 €</w:t>
+      </w:r>
+      <w:r>
+        <w:rPr>
+          <w:b/>
+          <w:bCs/>
+          <w:sz w:val="21"/>
+        </w:rPr>
+        <w:t>.</w:t>
+      </w:r>
+    </w:p>
+    <w:p>
+      <w:pPr>
+        <w:rPr>
+          <w:sz w:val="21"/>
+        </w:rPr>
+      </w:pPr>
+      <w:r>
+        <w:rPr>
+          <w:sz w:val="21"/>
+        </w:rPr>
+        <w:t xml:space="preserve"> </w:t>
+      </w:r>
+      <w:r>
+        <w:rPr>
+          <w:sz w:val="21"/>
+        </w:rPr>
+        <w:t>T</w:t>
+      </w:r>
+      <w:r>
+        <w:rPr>
+          <w:sz w:val="21"/>
+        </w:rPr>
+        <w:t xml:space="preserve">ranscurridas </w:t>
+      </w:r>
+      <w:r>
+        <w:rPr>
+          <w:b/>
+          <w:bCs/>
+          <w:sz w:val="21"/>
+        </w:rPr>
+        <w:t>CUARENTA Y OCHO (48)</w:t>
+      </w:r>
+      <w:r>
+        <w:rPr>
+          <w:sz w:val="21"/>
+        </w:rPr>
+        <w:t xml:space="preserve"> horas desde el primer vencimiento impagado, </w:t>
+      </w:r>
+      <w:r>
+        <w:rPr>
+          <w:b/>
+          <w:bCs/>
+          <w:sz w:val="21"/>
+        </w:rPr>
+        <w:t>el ARRENDADOR</w:t>
+      </w:r>
+      <w:r>
+        <w:rPr>
+          <w:sz w:val="21"/>
+        </w:rPr>
+        <w:t xml:space="preserve"> podrá suspender el servicio y proceder al </w:t>
+      </w:r>
+      <w:r>
+        <w:rPr>
+          <w:b/>
+          <w:bCs/>
+          <w:sz w:val="21"/>
+        </w:rPr>
+        <w:t>APAGADO REMOTO DE LA PANTALLA</w:t>
+      </w:r>
+      <w:r>
+        <w:rPr>
+          <w:sz w:val="21"/>
+        </w:rPr>
+        <w:t xml:space="preserve"> y/o bloqueo del software hasta la regularización</w:t>
+      </w:r>
+    </w:p>
+    <w:p>
+      <w:pPr>
+        <w:rPr>
+          <w:sz w:val="21"/>
+        </w:rPr>
+      </w:pPr>
+      <w:r>
+        <w:rPr>
+          <w:sz w:val="21"/>
+        </w:rPr>
+        <w:t>L</w:t>
+      </w:r>
+      <w:r>
+        <w:rPr>
+          <w:sz w:val="21"/>
+        </w:rPr>
+        <w:t xml:space="preserve">a reactivación del servicio conllevará una cuota de </w:t>
+      </w:r>
+      <w:r>
+        <w:rPr>
+          <w:b/>
+          <w:bCs/>
+          <w:sz w:val="21"/>
+        </w:rPr>
+        <w:t xml:space="preserve">reactivación de 25 € </w:t>
+      </w:r>
+      <w:r>
+        <w:rPr>
+          <w:sz w:val="21"/>
+        </w:rPr>
+        <w:t xml:space="preserve">por cada suspensión; a persistencia del impago facultará al </w:t>
+      </w:r>
+      <w:r>
+        <w:rPr>
+          <w:b/>
+          <w:bCs/>
+          <w:sz w:val="21"/>
+        </w:rPr>
+        <w:t>ARRENDADOR</w:t>
+      </w:r>
+      <w:r>
+        <w:rPr>
+          <w:sz w:val="21"/>
+        </w:rPr>
+        <w:t xml:space="preserve"> para declarar el vencimiento anticipado.”</w:t>
+      </w:r>
+    </w:p>
+    <w:p>
+      <w:pPr>
+        <w:pStyle w:val="NormalWeb"/>
+        <w:rPr>
+          <w:rFonts w:asciiTheme="minorHAnsi" w:eastAsiaTheme="majorEastAsia" w:hAnsiTheme="minorHAnsi" w:cstheme="majorBidi"/>
+          <w:b/>
+          <w:bCs/>
+          <w:color w:val="31849B" w:themeColor="accent5" w:themeShade="BF"/>
+          <w:sz w:val="22"/>
+          <w:szCs w:val="22"/>
+          <w:lang w:val="en-US" w:eastAsia="en-US"/>
+        </w:rPr>
+      </w:pPr>
+      <w:r>
+        <w:rPr>
+          <w:rFonts w:asciiTheme="minorHAnsi" w:eastAsiaTheme="majorEastAsia" w:hAnsiTheme="minorHAnsi" w:cstheme="majorBidi"/>
+          <w:b/>
+          <w:bCs/>
+          <w:color w:val="31849B" w:themeColor="accent5" w:themeShade="BF"/>
+          <w:sz w:val="22"/>
+          <w:szCs w:val="22"/>
+          <w:lang w:val="en-US" w:eastAsia="en-US"/>
+        </w:rPr>
+        <w:t>Calendario de recobro</w:t>
+      </w:r>
+    </w:p>
+    <w:p>
+      <w:pPr>
+        <w:pStyle w:val="NormalWeb"/>
+        <w:numPr>
+          <w:ilvl w:val="0"/>
+          <w:numId w:val="10"/>
+        </w:numPr>
+        <w:rPr>
+          <w:rFonts w:asciiTheme="minorHAnsi" w:hAnsiTheme="minorHAnsi"/>
+          <w:sz w:val="21"/>
+          <w:szCs w:val="21"/>
+        </w:rPr>
+      </w:pPr>
+      <w:r>
+        <w:rPr>
+          <w:rStyle w:val="Textoennegrita"/>
+          <w:rFonts w:asciiTheme="minorHAnsi" w:hAnsiTheme="minorHAnsi"/>
+          <w:sz w:val="21"/>
+          <w:szCs w:val="21"/>
+        </w:rPr>
+        <w:t>Día 1</w:t>
+      </w:r>
+      <w:r>
+        <w:rPr>
+          <w:rFonts w:asciiTheme="minorHAnsi" w:hAnsiTheme="minorHAnsi"/>
+          <w:sz w:val="21"/>
+          <w:szCs w:val="21"/>
+        </w:rPr>
+        <w:t>: cargo cuota.</w:t>
+      </w:r>
+    </w:p>
+    <w:p>
+      <w:pPr>
+        <w:pStyle w:val="NormalWeb"/>
+        <w:numPr>
+          <w:ilvl w:val="0"/>
+          <w:numId w:val="10"/>
+        </w:numPr>
+        <w:rPr>
+          <w:rFonts w:asciiTheme="minorHAnsi" w:hAnsiTheme="minorHAnsi"/>
+          <w:sz w:val="21"/>
+          <w:szCs w:val="21"/>
+        </w:rPr>
+      </w:pPr>
+      <w:r>
+        <w:rPr>
+          <w:rStyle w:val="Textoennegrita"/>
+          <w:rFonts w:asciiTheme="minorHAnsi" w:hAnsiTheme="minorHAnsi"/>
+          <w:sz w:val="21"/>
+          <w:szCs w:val="21"/>
+        </w:rPr>
+        <w:t>Día 2</w:t>
+      </w:r>
+      <w:r>
+        <w:rPr>
+          <w:rFonts w:asciiTheme="minorHAnsi" w:hAnsiTheme="minorHAnsi"/>
+          <w:sz w:val="21"/>
+          <w:szCs w:val="21"/>
+        </w:rPr>
+        <w:t>: si falla → reintento + email/</w:t>
+      </w:r>
+      <w:r>
+        <w:rPr>
+          <w:rFonts w:asciiTheme="minorHAnsi" w:hAnsiTheme="minorHAnsi"/>
+          <w:sz w:val="21"/>
+          <w:szCs w:val="21"/>
+        </w:rPr>
+        <w:t>whatsapp</w:t>
+      </w:r>
+      <w:r>
+        <w:rPr>
+          <w:rFonts w:asciiTheme="minorHAnsi" w:hAnsiTheme="minorHAnsi"/>
+          <w:sz w:val="21"/>
+          <w:szCs w:val="21"/>
+        </w:rPr>
+        <w:t>.</w:t>
+      </w:r>
+    </w:p>
+    <w:p>
+      <w:pPr>
+        <w:pStyle w:val="NormalWeb"/>
+        <w:numPr>
+          <w:ilvl w:val="0"/>
+          <w:numId w:val="10"/>
+        </w:numPr>
+        <w:rPr>
+          <w:rFonts w:asciiTheme="minorHAnsi" w:hAnsiTheme="minorHAnsi"/>
+          <w:sz w:val="21"/>
+          <w:szCs w:val="21"/>
+        </w:rPr>
+      </w:pPr>
+      <w:r>
+        <w:rPr>
+          <w:rStyle w:val="Textoennegrita"/>
+          <w:rFonts w:asciiTheme="minorHAnsi" w:hAnsiTheme="minorHAnsi"/>
+          <w:sz w:val="21"/>
+          <w:szCs w:val="21"/>
+        </w:rPr>
+        <w:t>Día 5</w:t>
+      </w:r>
+      <w:r>
+        <w:rPr>
+          <w:rFonts w:asciiTheme="minorHAnsi" w:hAnsiTheme="minorHAnsi"/>
+          <w:sz w:val="21"/>
+          <w:szCs w:val="21"/>
+        </w:rPr>
+        <w:t xml:space="preserve">: 2º reintento + aviso de </w:t>
+      </w:r>
+      <w:r>
+        <w:rPr>
+          <w:rStyle w:val="Textoennegrita"/>
+          <w:rFonts w:asciiTheme="minorHAnsi" w:hAnsiTheme="minorHAnsi"/>
+          <w:sz w:val="21"/>
+          <w:szCs w:val="21"/>
+        </w:rPr>
+        <w:t>suspensión en 48h</w:t>
+      </w:r>
+      <w:r>
+        <w:rPr>
+          <w:rFonts w:asciiTheme="minorHAnsi" w:hAnsiTheme="minorHAnsi"/>
+          <w:sz w:val="21"/>
+          <w:szCs w:val="21"/>
+        </w:rPr>
+        <w:t>.</w:t>
+      </w:r>
+    </w:p>
+    <w:p>
+      <w:pPr>
+        <w:pStyle w:val="NormalWeb"/>
+        <w:numPr>
+          <w:ilvl w:val="0"/>
+          <w:numId w:val="10"/>
+        </w:numPr>
+        <w:rPr>
+          <w:rFonts w:asciiTheme="minorHAnsi" w:hAnsiTheme="minorHAnsi"/>
+          <w:sz w:val="21"/>
+          <w:szCs w:val="21"/>
+        </w:rPr>
+      </w:pPr>
+      <w:r>
+        <w:rPr>
+          <w:rStyle w:val="Textoennegrita"/>
+          <w:rFonts w:asciiTheme="minorHAnsi" w:hAnsiTheme="minorHAnsi"/>
+          <w:sz w:val="21"/>
+          <w:szCs w:val="21"/>
+        </w:rPr>
+        <w:t>Día 8</w:t>
+      </w:r>
+      <w:r>
+        <w:rPr>
+          <w:rFonts w:asciiTheme="minorHAnsi" w:hAnsiTheme="minorHAnsi"/>
+          <w:sz w:val="21"/>
+          <w:szCs w:val="21"/>
+        </w:rPr>
+        <w:t xml:space="preserve">: suspensión + </w:t>
+      </w:r>
+      <w:r>
+        <w:rPr>
+          <w:rStyle w:val="Textoennegrita"/>
+          <w:rFonts w:asciiTheme="minorHAnsi" w:hAnsiTheme="minorHAnsi"/>
+          <w:sz w:val="21"/>
+          <w:szCs w:val="21"/>
+        </w:rPr>
+        <w:t>bloqueo remoto</w:t>
+      </w:r>
+      <w:r>
+        <w:rPr>
+          <w:rFonts w:asciiTheme="minorHAnsi" w:hAnsiTheme="minorHAnsi"/>
+          <w:sz w:val="21"/>
+          <w:szCs w:val="21"/>
+        </w:rPr>
+        <w:t>.</w:t>
+      </w:r>
+    </w:p>
+    <w:p>
+      <w:pPr>
+        <w:pStyle w:val="NormalWeb"/>
+        <w:numPr>
+          <w:ilvl w:val="0"/>
+          <w:numId w:val="10"/>
+        </w:numPr>
+        <w:rPr>
+          <w:rFonts w:asciiTheme="minorHAnsi" w:hAnsiTheme="minorHAnsi"/>
+          <w:sz w:val="21"/>
+          <w:szCs w:val="21"/>
+        </w:rPr>
+      </w:pPr>
+      <w:r>
+        <w:rPr>
+          <w:rStyle w:val="Textoennegrita"/>
+          <w:rFonts w:asciiTheme="minorHAnsi" w:hAnsiTheme="minorHAnsi"/>
+          <w:sz w:val="21"/>
+          <w:szCs w:val="21"/>
+        </w:rPr>
+        <w:t>Día 10</w:t>
+      </w:r>
+      <w:r>
+        <w:rPr>
+          <w:rFonts w:asciiTheme="minorHAnsi" w:hAnsiTheme="minorHAnsi"/>
+          <w:sz w:val="21"/>
+          <w:szCs w:val="21"/>
+        </w:rPr>
+        <w:t xml:space="preserve">: 3º reintento + </w:t>
+      </w:r>
+      <w:r>
+        <w:rPr>
+          <w:rStyle w:val="Textoennegrita"/>
+          <w:rFonts w:asciiTheme="minorHAnsi" w:hAnsiTheme="minorHAnsi"/>
+          <w:sz w:val="21"/>
+          <w:szCs w:val="21"/>
+        </w:rPr>
+        <w:t>burofax/email fehaciente</w:t>
+      </w:r>
+      <w:r>
+        <w:rPr>
+          <w:rFonts w:asciiTheme="minorHAnsi" w:hAnsiTheme="minorHAnsi"/>
+          <w:sz w:val="21"/>
+          <w:szCs w:val="21"/>
+        </w:rPr>
+        <w:t xml:space="preserve"> de vencimiento anticipado.</w:t>
+      </w:r>
+    </w:p>
+    <w:p>
+      <w:pPr>
+        <w:pStyle w:val="NormalWeb"/>
+        <w:numPr>
+          <w:ilvl w:val="0"/>
+          <w:numId w:val="10"/>
+        </w:numPr>
+        <w:rPr>
+          <w:rFonts w:asciiTheme="minorHAnsi" w:hAnsiTheme="minorHAnsi"/>
+          <w:sz w:val="21"/>
+          <w:szCs w:val="21"/>
+        </w:rPr>
+      </w:pPr>
+      <w:r>
+        <w:rPr>
+          <w:rStyle w:val="Textoennegrita"/>
+          <w:rFonts w:asciiTheme="minorHAnsi" w:hAnsiTheme="minorHAnsi"/>
+          <w:sz w:val="21"/>
+          <w:szCs w:val="21"/>
+        </w:rPr>
+        <w:t>Día 15–20</w:t>
+      </w:r>
+      <w:r>
+        <w:rPr>
+          <w:rFonts w:asciiTheme="minorHAnsi" w:hAnsiTheme="minorHAnsi"/>
+          <w:sz w:val="21"/>
+          <w:szCs w:val="21"/>
+        </w:rPr>
+        <w:t xml:space="preserve">: </w:t>
+      </w:r>
+      <w:r>
+        <w:rPr>
+          <w:rStyle w:val="Textoennegrita"/>
+          <w:rFonts w:asciiTheme="minorHAnsi" w:hAnsiTheme="minorHAnsi"/>
+          <w:sz w:val="21"/>
+          <w:szCs w:val="21"/>
+        </w:rPr>
+        <w:t>retirada de equipo</w:t>
+      </w:r>
+      <w:r>
+        <w:rPr>
+          <w:rFonts w:asciiTheme="minorHAnsi" w:hAnsiTheme="minorHAnsi"/>
+          <w:sz w:val="21"/>
+          <w:szCs w:val="21"/>
+        </w:rPr>
+        <w:t xml:space="preserve"> si no hay pago/plan firmado.</w:t>
+      </w:r>
+    </w:p>
+    <w:p>
+      <w:pPr>
+        <w:rPr>
+          <w:sz w:val="21"/>
+        </w:rPr>
+      </w:pPr>
+    </w:p>
+    <w:p>
+      <w:r>
+        <w:rPr>
+          <w:rFonts w:eastAsiaTheme="majorEastAsia" w:cstheme="majorBidi"/>
+          <w:b/>
+          <w:bCs/>
+          <w:color w:val="31849B" w:themeColor="accent5" w:themeShade="BF"/>
+        </w:rPr>
         <w:lastRenderedPageBreak/>
-        <w:t>El primer pago incluirá los gastos de envío, detallados en la factura inicial.</w:t>
-      </w:r>
-      <w:r>
+        <w:t>3</w:t>
+      </w:r>
+      <w:r>
+        <w:rPr>
+          <w:rFonts w:eastAsiaTheme="majorEastAsia" w:cstheme="majorBidi"/>
+          <w:b/>
+          <w:bCs/>
+          <w:color w:val="31849B" w:themeColor="accent5" w:themeShade="BF"/>
+        </w:rPr>
+        <w:t>.5 Vencimiento anticipado y retirada de equipo:</w:t>
+      </w:r>
+      <w:r>
+        <w:rPr>
+          <w:sz w:val="21"/>
+        </w:rPr>
         <w:br/>
       </w:r>
       <w:r>
+        <w:rPr>
+          <w:b/>
+          <w:bCs/>
+          <w:sz w:val="21"/>
+        </w:rPr>
+        <w:t>El impago de DOS (2) cuotas</w:t>
+      </w:r>
+      <w:r>
+        <w:rPr>
+          <w:sz w:val="21"/>
+        </w:rPr>
+        <w:t xml:space="preserve">, consecutivas o alternas, facultará </w:t>
+      </w:r>
+      <w:r>
+        <w:rPr>
+          <w:b/>
+          <w:bCs/>
+          <w:sz w:val="21"/>
+        </w:rPr>
+        <w:t>al ARRENDADOR</w:t>
+      </w:r>
+      <w:r>
+        <w:rPr>
+          <w:sz w:val="21"/>
+        </w:rPr>
+        <w:t xml:space="preserve"> a declarar el vencimiento anticipado, exigiendo el pago inmediato de todas las cantidades vencidas y la retirada del equipo</w:t>
+      </w:r>
+      <w:r>
+        <w:rPr>
+          <w:b/>
+          <w:bCs/>
+          <w:sz w:val="21"/>
+        </w:rPr>
+        <w:t>. El ARRENDATARIO</w:t>
+      </w:r>
+      <w:r>
+        <w:rPr>
+          <w:sz w:val="21"/>
+        </w:rPr>
+        <w:t xml:space="preserve"> autoriza el acceso del </w:t>
+      </w:r>
+      <w:r>
+        <w:rPr>
+          <w:b/>
+          <w:bCs/>
+          <w:sz w:val="21"/>
+        </w:rPr>
+        <w:t>ARRENDADOR o empresa designada</w:t>
+      </w:r>
+      <w:r>
+        <w:rPr>
+          <w:sz w:val="21"/>
+        </w:rPr>
+        <w:t>, en horario comercial, para retirar el equipo, asumiendo los gastos de desmontaje y transporte.”</w:t>
+      </w:r>
+    </w:p>
+    <w:p>
+      <w:r>
+        <w:rPr>
+          <w:rFonts w:eastAsiaTheme="majorEastAsia" w:cstheme="majorBidi"/>
+          <w:b/>
+          <w:bCs/>
+          <w:color w:val="31849B" w:themeColor="accent5" w:themeShade="BF"/>
+        </w:rPr>
+        <w:t>3</w:t>
+      </w:r>
+      <w:r>
+        <w:rPr>
+          <w:rFonts w:eastAsiaTheme="majorEastAsia" w:cstheme="majorBidi"/>
+          <w:b/>
+          <w:bCs/>
+          <w:color w:val="31849B" w:themeColor="accent5" w:themeShade="BF"/>
+        </w:rPr>
+        <w:t>.6 Titularidad y usos:</w:t>
+      </w:r>
+      <w:r>
+        <w:rPr>
+          <w:sz w:val="21"/>
+        </w:rPr>
         <w:br/>
-        <w:t>Si el arrendatario solicita la gestión de los contenidos, la cuota mensual pasará a ser de [</w:t>
-      </w:r>
-      <w:proofErr w:type="spellStart"/>
-      <w:r>
-        <w:t>importe</w:t>
-      </w:r>
-      <w:proofErr w:type="spellEnd"/>
+        <w:t xml:space="preserve">“La titularidad del equipo es siempre del </w:t>
+      </w:r>
+      <w:r>
+        <w:rPr>
+          <w:b/>
+          <w:bCs/>
+          <w:sz w:val="21"/>
+        </w:rPr>
+        <w:t>ARRENDADOR</w:t>
+      </w:r>
+      <w:r>
+        <w:rPr>
+          <w:sz w:val="21"/>
+        </w:rPr>
+        <w:t xml:space="preserve">. Queda prohibida la venta, cesión, pignoración, subarriendo o traslado sin autorización escrita del </w:t>
+      </w:r>
+      <w:r>
+        <w:rPr>
+          <w:b/>
+          <w:bCs/>
+          <w:sz w:val="21"/>
+        </w:rPr>
+        <w:t>ARRENDADOR</w:t>
+      </w:r>
+      <w:r>
+        <w:rPr>
+          <w:sz w:val="21"/>
+        </w:rPr>
+        <w:t>.”</w:t>
+      </w:r>
+    </w:p>
+    <w:bookmarkEnd w:id="1"/>
+    <w:p/>
+    <w:p>
+      <w:r>
+        <w:rPr>
+          <w:rFonts w:eastAsiaTheme="majorEastAsia" w:cstheme="majorBidi"/>
+          <w:b/>
+          <w:bCs/>
+          <w:color w:val="31849B" w:themeColor="accent5" w:themeShade="BF"/>
+        </w:rPr>
+        <w:t>4. Uso, instalación y contenidos</w:t>
+      </w:r>
+      <w:r>
+        <w:br/>
+      </w:r>
+      <w:r>
+        <w:rPr>
+          <w:rFonts w:eastAsiaTheme="majorEastAsia" w:cstheme="majorBidi"/>
+          <w:b/>
+          <w:bCs/>
+          <w:color w:val="31849B" w:themeColor="accent5" w:themeShade="BF"/>
+        </w:rPr>
+        <w:t>4.1 Entrega.</w:t>
+      </w:r>
+      <w:r>
+        <w:t xml:space="preserve"> La pantalla será enviada a la </w:t>
+      </w:r>
+      <w:r>
+        <w:rPr>
+          <w:rStyle w:val="Textoennegrita"/>
+        </w:rPr>
+        <w:t>dirección del ARRENDATARIO</w:t>
+      </w:r>
+      <w:r>
+        <w:t xml:space="preserve"> indicada en el contrato. El riesgo por transporte se rige por la cláusula de logística; el ARRENDATARIO deberá </w:t>
+      </w:r>
+      <w:r>
+        <w:rPr>
+          <w:rStyle w:val="Textoennegrita"/>
+        </w:rPr>
+        <w:t>inspeccionar el equipo a la recepción</w:t>
+      </w:r>
+      <w:r>
+        <w:t xml:space="preserve"> y comunicar incidencias en 24 h.</w:t>
+      </w:r>
+      <w:r>
+        <w:br/>
+      </w:r>
+      <w:r>
+        <w:rPr>
+          <w:rFonts w:eastAsiaTheme="majorEastAsia" w:cstheme="majorBidi"/>
+          <w:b/>
+          <w:bCs/>
+          <w:color w:val="31849B" w:themeColor="accent5" w:themeShade="BF"/>
+        </w:rPr>
+        <w:t>4.2 Instalación.</w:t>
+      </w:r>
+      <w:r>
+        <w:t xml:space="preserve"> Por defecto, el </w:t>
+      </w:r>
+      <w:r>
+        <w:rPr>
+          <w:rStyle w:val="Textoennegrita"/>
+        </w:rPr>
+        <w:t>ARRENDATARIO</w:t>
+      </w:r>
+      <w:r>
+        <w:t xml:space="preserve"> realizará la instalación bajo su responsabilidad (estructura/fijaciones, normativas, toma eléctrica y conectividad de datos). Alternativamente, el </w:t>
+      </w:r>
+      <w:r>
+        <w:rPr>
+          <w:rStyle w:val="Textoennegrita"/>
+        </w:rPr>
+        <w:t>ARRENDADOR</w:t>
+      </w:r>
+      <w:r>
+        <w:t xml:space="preserve"> podrá realizar </w:t>
+      </w:r>
+      <w:r>
+        <w:rPr>
+          <w:rStyle w:val="Textoennegrita"/>
+        </w:rPr>
+        <w:t>instalación estándar</w:t>
+      </w:r>
+      <w:r>
+        <w:t xml:space="preserve"> por </w:t>
+      </w:r>
+      <w:r>
+        <w:rPr>
+          <w:rStyle w:val="Textoennegrita"/>
+        </w:rPr>
+        <w:t>60 € (+ IVA)</w:t>
+      </w:r>
+      <w:r>
+        <w:t xml:space="preserve">, que comprende anclaje básico y </w:t>
+      </w:r>
+      <w:r>
+        <w:rPr>
+          <w:rStyle w:val="Textoennegrita"/>
+        </w:rPr>
+        <w:t>puesta en marcha</w:t>
+      </w:r>
+      <w:r>
+        <w:t xml:space="preserve">. Cualquier </w:t>
+      </w:r>
+      <w:r>
+        <w:rPr>
+          <w:rStyle w:val="Textoennegrita"/>
+        </w:rPr>
+        <w:t>obra/cableado/adaptación</w:t>
+      </w:r>
+      <w:r>
+        <w:t xml:space="preserve"> no incluida se presupuestará aparte.</w:t>
+      </w:r>
+      <w:r>
+        <w:br/>
+      </w:r>
+      <w:r>
+        <w:rPr>
+          <w:rFonts w:eastAsiaTheme="majorEastAsia" w:cstheme="majorBidi"/>
+          <w:b/>
+          <w:bCs/>
+          <w:color w:val="31849B" w:themeColor="accent5" w:themeShade="BF"/>
+        </w:rPr>
+        <w:t>4.3 Puesta en marcha y uso.</w:t>
+      </w:r>
       <w:r>
         <w:t xml:space="preserve"> </w:t>
       </w:r>
-      <w:proofErr w:type="spellStart"/>
-      <w:r>
-        <w:t>ajustado</w:t>
-      </w:r>
-      <w:proofErr w:type="spellEnd"/>
-      <w:r>
-        <w:t>]</w:t>
-      </w:r>
-      <w:r>
-        <w:t>€</w:t>
-      </w:r>
-      <w:r>
-        <w:t xml:space="preserve"> (IVA </w:t>
-      </w:r>
-      <w:proofErr w:type="spellStart"/>
-      <w:r>
-        <w:t>incluido</w:t>
-      </w:r>
-      <w:proofErr w:type="spellEnd"/>
-      <w:r>
-        <w:t>).</w:t>
+      <w:r>
+        <w:rPr>
+          <w:b/>
+          <w:bCs/>
+        </w:rPr>
+        <w:t>El</w:t>
+      </w:r>
+      <w:r>
+        <w:t xml:space="preserve"> </w:t>
+      </w:r>
+      <w:r>
+        <w:rPr>
+          <w:b/>
+          <w:bCs/>
+        </w:rPr>
+        <w:t>ARRENDATARIO</w:t>
+      </w:r>
+      <w:r>
+        <w:t xml:space="preserve"> facilitará </w:t>
+      </w:r>
+      <w:r>
+        <w:rPr>
+          <w:rStyle w:val="Textoennegrita"/>
+        </w:rPr>
+        <w:t>alimentación eléctrica estable</w:t>
+      </w:r>
+      <w:r>
+        <w:t xml:space="preserve"> y </w:t>
+      </w:r>
+      <w:r>
+        <w:rPr>
+          <w:rStyle w:val="Textoennegrita"/>
+        </w:rPr>
+        <w:t xml:space="preserve">conexión </w:t>
+      </w:r>
+      <w:proofErr w:type="gramStart"/>
+      <w:r>
+        <w:rPr>
+          <w:rStyle w:val="Textoennegrita"/>
+        </w:rPr>
+        <w:t>a</w:t>
+      </w:r>
+      <w:proofErr w:type="gramEnd"/>
+      <w:r>
+        <w:rPr>
+          <w:rStyle w:val="Textoennegrita"/>
+        </w:rPr>
+        <w:t xml:space="preserve"> Internet</w:t>
+      </w:r>
+      <w:r>
+        <w:t xml:space="preserve"> adecuadas. El uso deberá ajustarse a las </w:t>
+      </w:r>
+      <w:r>
+        <w:rPr>
+          <w:rStyle w:val="Textoennegrita"/>
+        </w:rPr>
+        <w:t>especificaciones técnicas</w:t>
+      </w:r>
+      <w:r>
+        <w:t xml:space="preserve"> y </w:t>
+      </w:r>
+      <w:r>
+        <w:rPr>
+          <w:rStyle w:val="Textoennegrita"/>
+        </w:rPr>
+        <w:t>manuales</w:t>
+      </w:r>
+      <w:r>
+        <w:t xml:space="preserve"> proporcionados por el </w:t>
+      </w:r>
+      <w:r>
+        <w:rPr>
+          <w:b/>
+          <w:bCs/>
+        </w:rPr>
+        <w:t>ARRENDADOR</w:t>
+      </w:r>
+      <w:r>
+        <w:t>.</w:t>
       </w:r>
       <w:r>
         <w:br/>
       </w:r>
       <w:r>
+        <w:rPr>
+          <w:rFonts w:eastAsiaTheme="majorEastAsia" w:cstheme="majorBidi"/>
+          <w:b/>
+          <w:bCs/>
+          <w:color w:val="31849B" w:themeColor="accent5" w:themeShade="BF"/>
+        </w:rPr>
+        <w:t>4.4 Contenidos y cumplimiento.</w:t>
+      </w:r>
+      <w:r>
+        <w:t xml:space="preserve"> </w:t>
+      </w:r>
+      <w:r>
+        <w:rPr>
+          <w:b/>
+          <w:bCs/>
+        </w:rPr>
+        <w:t>El ARRENDATARIO</w:t>
+      </w:r>
+      <w:r>
+        <w:t xml:space="preserve"> es el </w:t>
+      </w:r>
+      <w:r>
+        <w:rPr>
+          <w:rStyle w:val="Textoennegrita"/>
+        </w:rPr>
+        <w:t>único responsable</w:t>
+      </w:r>
+      <w:r>
+        <w:t xml:space="preserve"> de los contenidos mostrados y de obtener las </w:t>
+      </w:r>
+      <w:r>
+        <w:rPr>
+          <w:rStyle w:val="Textoennegrita"/>
+        </w:rPr>
+        <w:t>licencias/permisos</w:t>
+      </w:r>
+      <w:r>
+        <w:t xml:space="preserve"> necesarios (derechos de imagen/autor, anuncios, normativa local). Mantendrá </w:t>
+      </w:r>
+      <w:r>
+        <w:rPr>
+          <w:rStyle w:val="Textoennegrita"/>
+        </w:rPr>
+        <w:t>indemne</w:t>
+      </w:r>
+      <w:r>
+        <w:t xml:space="preserve"> al </w:t>
+      </w:r>
+      <w:r>
+        <w:rPr>
+          <w:b/>
+          <w:bCs/>
+        </w:rPr>
+        <w:t>ARRENDADOR</w:t>
+      </w:r>
+      <w:r>
+        <w:t xml:space="preserve"> frente a reclamaciones, sanciones o costes derivados.</w:t>
+      </w:r>
+      <w:r>
         <w:br/>
-        <w:t>En caso de impago, EL ARRENDADOR podrá suspender el servicio y reclamar el equipo y los importes pendientes conforme a la ley.</w:t>
+      </w:r>
+      <w:r>
+        <w:rPr>
+          <w:rFonts w:eastAsiaTheme="majorEastAsia" w:cstheme="majorBidi"/>
+          <w:b/>
+          <w:bCs/>
+          <w:color w:val="31849B" w:themeColor="accent5" w:themeShade="BF"/>
+        </w:rPr>
+        <w:t>4.5 Daños por instalación propia.</w:t>
+      </w:r>
+      <w:r>
+        <w:t xml:space="preserve"> Cuando la instalación no sea realizada por el ARRENDADOR, este no será responsable de </w:t>
+      </w:r>
+      <w:r>
+        <w:rPr>
+          <w:rStyle w:val="Textoennegrita"/>
+        </w:rPr>
+        <w:t>daños</w:t>
+      </w:r>
+      <w:r>
+        <w:t xml:space="preserve"> causados por una </w:t>
+      </w:r>
+      <w:r>
+        <w:rPr>
+          <w:rStyle w:val="Textoennegrita"/>
+        </w:rPr>
+        <w:t>mala instalación</w:t>
+      </w:r>
+      <w:r>
+        <w:t>, estructura inadecuada o uso contrario a las especificaciones.</w:t>
+      </w:r>
+    </w:p>
+    <w:p>
+      <w:pPr>
+        <w:pStyle w:val="NormalWeb"/>
+        <w:rPr>
+          <w:rFonts w:asciiTheme="minorHAnsi" w:eastAsiaTheme="minorEastAsia" w:hAnsiTheme="minorHAnsi" w:cstheme="minorBidi"/>
+          <w:sz w:val="22"/>
+          <w:szCs w:val="22"/>
+          <w:lang w:val="en-US" w:eastAsia="en-US"/>
+        </w:rPr>
+      </w:pPr>
+      <w:r>
+        <w:rPr>
+          <w:rFonts w:asciiTheme="minorHAnsi" w:eastAsiaTheme="majorEastAsia" w:hAnsiTheme="minorHAnsi" w:cstheme="majorBidi"/>
+          <w:b/>
+          <w:bCs/>
+          <w:color w:val="31849B" w:themeColor="accent5" w:themeShade="BF"/>
+          <w:sz w:val="22"/>
+          <w:szCs w:val="22"/>
+          <w:lang w:val="en-US" w:eastAsia="en-US"/>
+        </w:rPr>
+        <w:t>5. Servicio técnico y soporte</w:t>
+      </w:r>
+      <w:r>
+        <w:rPr>
+          <w:rFonts w:asciiTheme="minorHAnsi" w:eastAsiaTheme="minorEastAsia" w:hAnsiTheme="minorHAnsi" w:cstheme="minorBidi"/>
+          <w:sz w:val="22"/>
+          <w:szCs w:val="22"/>
+          <w:lang w:val="en-US" w:eastAsia="en-US"/>
+        </w:rPr>
+        <w:br/>
+        <w:t xml:space="preserve">El renting incluye </w:t>
+      </w:r>
+      <w:r>
+        <w:rPr>
+          <w:rFonts w:asciiTheme="minorHAnsi" w:eastAsiaTheme="minorEastAsia" w:hAnsiTheme="minorHAnsi" w:cstheme="minorBidi"/>
+          <w:b/>
+          <w:bCs/>
+          <w:sz w:val="22"/>
+          <w:szCs w:val="22"/>
+          <w:lang w:val="en-US" w:eastAsia="en-US"/>
+        </w:rPr>
+        <w:t>soporte técnico</w:t>
+      </w:r>
+      <w:r>
+        <w:rPr>
+          <w:rFonts w:asciiTheme="minorHAnsi" w:eastAsiaTheme="minorEastAsia" w:hAnsiTheme="minorHAnsi" w:cstheme="minorBidi"/>
+          <w:sz w:val="22"/>
+          <w:szCs w:val="22"/>
+          <w:lang w:val="en-US" w:eastAsia="en-US"/>
+        </w:rPr>
+        <w:t xml:space="preserve"> por avería o fallo </w:t>
+      </w:r>
+      <w:r>
+        <w:rPr>
+          <w:rFonts w:asciiTheme="minorHAnsi" w:eastAsiaTheme="minorEastAsia" w:hAnsiTheme="minorHAnsi" w:cstheme="minorBidi"/>
+          <w:b/>
+          <w:bCs/>
+          <w:sz w:val="22"/>
+          <w:szCs w:val="22"/>
+          <w:lang w:val="en-US" w:eastAsia="en-US"/>
+        </w:rPr>
+        <w:t>no imputable a mal uso, daño físico o manipulación</w:t>
+      </w:r>
+      <w:r>
+        <w:rPr>
+          <w:rFonts w:asciiTheme="minorHAnsi" w:eastAsiaTheme="minorEastAsia" w:hAnsiTheme="minorHAnsi" w:cstheme="minorBidi"/>
+          <w:sz w:val="22"/>
+          <w:szCs w:val="22"/>
+          <w:lang w:val="en-US" w:eastAsia="en-US"/>
+        </w:rPr>
+        <w:t>.</w:t>
+      </w:r>
+      <w:r>
+        <w:rPr>
+          <w:rFonts w:asciiTheme="minorHAnsi" w:eastAsiaTheme="minorEastAsia" w:hAnsiTheme="minorHAnsi" w:cstheme="minorBidi"/>
+          <w:sz w:val="22"/>
+          <w:szCs w:val="22"/>
+          <w:lang w:val="en-US" w:eastAsia="en-US"/>
+        </w:rPr>
+        <w:br/>
+        <w:t xml:space="preserve">Ante una incidencia, el </w:t>
+      </w:r>
+      <w:r>
+        <w:rPr>
+          <w:rFonts w:asciiTheme="minorHAnsi" w:eastAsiaTheme="minorEastAsia" w:hAnsiTheme="minorHAnsi" w:cstheme="minorBidi"/>
+          <w:b/>
+          <w:bCs/>
+          <w:sz w:val="22"/>
+          <w:szCs w:val="22"/>
+          <w:lang w:val="en-US" w:eastAsia="en-US"/>
+        </w:rPr>
+        <w:t>ARRENDADOR</w:t>
+      </w:r>
+      <w:r>
+        <w:rPr>
+          <w:rFonts w:asciiTheme="minorHAnsi" w:eastAsiaTheme="minorEastAsia" w:hAnsiTheme="minorHAnsi" w:cstheme="minorBidi"/>
+          <w:sz w:val="22"/>
+          <w:szCs w:val="22"/>
+          <w:lang w:val="en-US" w:eastAsia="en-US"/>
+        </w:rPr>
+        <w:t xml:space="preserve"> realizará </w:t>
+      </w:r>
+      <w:r>
+        <w:rPr>
+          <w:rFonts w:asciiTheme="minorHAnsi" w:eastAsiaTheme="minorEastAsia" w:hAnsiTheme="minorHAnsi" w:cstheme="minorBidi"/>
+          <w:sz w:val="22"/>
+          <w:szCs w:val="22"/>
+          <w:lang w:val="en-US" w:eastAsia="en-US"/>
+        </w:rPr>
+        <w:t>en el menor tiempo posible una</w:t>
+      </w:r>
+      <w:r>
+        <w:rPr>
+          <w:rFonts w:asciiTheme="minorHAnsi" w:eastAsiaTheme="minorEastAsia" w:hAnsiTheme="minorHAnsi" w:cstheme="minorBidi"/>
+          <w:sz w:val="22"/>
+          <w:szCs w:val="22"/>
+          <w:lang w:val="en-US" w:eastAsia="en-US"/>
+        </w:rPr>
+        <w:t xml:space="preserve"> </w:t>
+      </w:r>
+      <w:r>
+        <w:rPr>
+          <w:rFonts w:asciiTheme="minorHAnsi" w:eastAsiaTheme="minorEastAsia" w:hAnsiTheme="minorHAnsi" w:cstheme="minorBidi"/>
+          <w:b/>
+          <w:bCs/>
+          <w:sz w:val="22"/>
+          <w:szCs w:val="22"/>
+          <w:lang w:val="en-US" w:eastAsia="en-US"/>
+        </w:rPr>
+        <w:t>solución diligente</w:t>
+      </w:r>
+      <w:r>
+        <w:rPr>
+          <w:rFonts w:asciiTheme="minorHAnsi" w:eastAsiaTheme="minorEastAsia" w:hAnsiTheme="minorHAnsi" w:cstheme="minorBidi"/>
+          <w:sz w:val="22"/>
+          <w:szCs w:val="22"/>
+          <w:lang w:val="en-US" w:eastAsia="en-US"/>
+        </w:rPr>
+        <w:t xml:space="preserve">, mediante </w:t>
+      </w:r>
+      <w:r>
+        <w:rPr>
+          <w:rFonts w:asciiTheme="minorHAnsi" w:eastAsiaTheme="minorEastAsia" w:hAnsiTheme="minorHAnsi" w:cstheme="minorBidi"/>
+          <w:b/>
+          <w:bCs/>
+          <w:sz w:val="22"/>
+          <w:szCs w:val="22"/>
+          <w:lang w:val="en-US" w:eastAsia="en-US"/>
+        </w:rPr>
+        <w:t>asistencia remota</w:t>
+      </w:r>
+      <w:r>
+        <w:rPr>
+          <w:rFonts w:asciiTheme="minorHAnsi" w:eastAsiaTheme="minorEastAsia" w:hAnsiTheme="minorHAnsi" w:cstheme="minorBidi"/>
+          <w:sz w:val="22"/>
+          <w:szCs w:val="22"/>
+          <w:lang w:val="en-US" w:eastAsia="en-US"/>
+        </w:rPr>
+        <w:t xml:space="preserve">, </w:t>
+      </w:r>
+      <w:r>
+        <w:rPr>
+          <w:rFonts w:asciiTheme="minorHAnsi" w:eastAsiaTheme="minorEastAsia" w:hAnsiTheme="minorHAnsi" w:cstheme="minorBidi"/>
+          <w:b/>
+          <w:bCs/>
+          <w:sz w:val="22"/>
+          <w:szCs w:val="22"/>
+          <w:lang w:val="en-US" w:eastAsia="en-US"/>
+        </w:rPr>
+        <w:t>reparación</w:t>
+      </w:r>
+      <w:r>
+        <w:rPr>
+          <w:rFonts w:asciiTheme="minorHAnsi" w:eastAsiaTheme="minorEastAsia" w:hAnsiTheme="minorHAnsi" w:cstheme="minorBidi"/>
+          <w:sz w:val="22"/>
+          <w:szCs w:val="22"/>
+          <w:lang w:val="en-US" w:eastAsia="en-US"/>
+        </w:rPr>
+        <w:t xml:space="preserve"> o </w:t>
+      </w:r>
+      <w:r>
+        <w:rPr>
+          <w:rFonts w:asciiTheme="minorHAnsi" w:eastAsiaTheme="minorEastAsia" w:hAnsiTheme="minorHAnsi" w:cstheme="minorBidi"/>
+          <w:b/>
+          <w:bCs/>
+          <w:sz w:val="22"/>
+          <w:szCs w:val="22"/>
+          <w:lang w:val="en-US" w:eastAsia="en-US"/>
+        </w:rPr>
+        <w:t>sustitución</w:t>
+      </w:r>
+      <w:r>
+        <w:rPr>
+          <w:rFonts w:asciiTheme="minorHAnsi" w:eastAsiaTheme="minorEastAsia" w:hAnsiTheme="minorHAnsi" w:cstheme="minorBidi"/>
+          <w:sz w:val="22"/>
+          <w:szCs w:val="22"/>
+          <w:lang w:val="en-US" w:eastAsia="en-US"/>
+        </w:rPr>
+        <w:t xml:space="preserve"> del equipo, según proceda. La intervención se efectuará </w:t>
+      </w:r>
+      <w:r>
+        <w:rPr>
+          <w:rFonts w:asciiTheme="minorHAnsi" w:eastAsiaTheme="minorEastAsia" w:hAnsiTheme="minorHAnsi" w:cstheme="minorBidi"/>
+          <w:b/>
+          <w:bCs/>
+          <w:sz w:val="22"/>
+          <w:szCs w:val="22"/>
+          <w:lang w:val="en-US" w:eastAsia="en-US"/>
+        </w:rPr>
+        <w:t>en el menor plazo razonable</w:t>
+      </w:r>
+      <w:r>
+        <w:rPr>
+          <w:rFonts w:asciiTheme="minorHAnsi" w:eastAsiaTheme="minorEastAsia" w:hAnsiTheme="minorHAnsi" w:cstheme="minorBidi"/>
+          <w:sz w:val="22"/>
+          <w:szCs w:val="22"/>
+          <w:lang w:val="en-US" w:eastAsia="en-US"/>
+        </w:rPr>
+        <w:t xml:space="preserve">, </w:t>
+      </w:r>
+      <w:r>
+        <w:rPr>
+          <w:rFonts w:asciiTheme="minorHAnsi" w:eastAsiaTheme="minorEastAsia" w:hAnsiTheme="minorHAnsi" w:cstheme="minorBidi"/>
+          <w:b/>
+          <w:bCs/>
+          <w:sz w:val="22"/>
+          <w:szCs w:val="22"/>
+          <w:lang w:val="en-US" w:eastAsia="en-US"/>
+        </w:rPr>
+        <w:t>sujeto a logística y disponibilidad de stock</w:t>
+      </w:r>
+      <w:r>
+        <w:rPr>
+          <w:rFonts w:asciiTheme="minorHAnsi" w:eastAsiaTheme="minorEastAsia" w:hAnsiTheme="minorHAnsi" w:cstheme="minorBidi"/>
+          <w:sz w:val="22"/>
+          <w:szCs w:val="22"/>
+          <w:lang w:val="en-US" w:eastAsia="en-US"/>
+        </w:rPr>
+        <w:t>.</w:t>
+      </w:r>
+      <w:r>
+        <w:rPr>
+          <w:rFonts w:asciiTheme="minorHAnsi" w:eastAsiaTheme="minorEastAsia" w:hAnsiTheme="minorHAnsi" w:cstheme="minorBidi"/>
+          <w:sz w:val="22"/>
+          <w:szCs w:val="22"/>
+          <w:lang w:val="en-US" w:eastAsia="en-US"/>
+        </w:rPr>
+        <w:br/>
+        <w:t xml:space="preserve">Quedan </w:t>
+      </w:r>
+      <w:r>
+        <w:rPr>
+          <w:rFonts w:asciiTheme="minorHAnsi" w:eastAsiaTheme="minorEastAsia" w:hAnsiTheme="minorHAnsi" w:cstheme="minorBidi"/>
+          <w:b/>
+          <w:bCs/>
+          <w:sz w:val="22"/>
+          <w:szCs w:val="22"/>
+          <w:lang w:val="en-US" w:eastAsia="en-US"/>
+        </w:rPr>
+        <w:t>excluidos</w:t>
+      </w:r>
+      <w:r>
+        <w:rPr>
+          <w:rFonts w:asciiTheme="minorHAnsi" w:eastAsiaTheme="minorEastAsia" w:hAnsiTheme="minorHAnsi" w:cstheme="minorBidi"/>
+          <w:sz w:val="22"/>
+          <w:szCs w:val="22"/>
+          <w:lang w:val="en-US" w:eastAsia="en-US"/>
+        </w:rPr>
+        <w:t xml:space="preserve">: daños físicos, roturas, impactos, líquidos, sobrecargas eléctricas, manipulación interna o alteraciones no autorizadas, así como incidencias derivadas de instalación ajena a </w:t>
+      </w:r>
+      <w:r>
+        <w:rPr>
+          <w:rFonts w:asciiTheme="minorHAnsi" w:eastAsiaTheme="minorEastAsia" w:hAnsiTheme="minorHAnsi" w:cstheme="minorBidi"/>
+          <w:b/>
+          <w:bCs/>
+          <w:sz w:val="22"/>
+          <w:szCs w:val="22"/>
+          <w:lang w:val="en-US" w:eastAsia="en-US"/>
+        </w:rPr>
+        <w:t>NIOXTEC</w:t>
+      </w:r>
+      <w:r>
+        <w:rPr>
+          <w:rFonts w:asciiTheme="minorHAnsi" w:eastAsiaTheme="minorEastAsia" w:hAnsiTheme="minorHAnsi" w:cstheme="minorBidi"/>
+          <w:sz w:val="22"/>
+          <w:szCs w:val="22"/>
+          <w:lang w:val="en-US" w:eastAsia="en-US"/>
+        </w:rPr>
+        <w:t xml:space="preserve"> o de un entorno eléctrico/red inadecuado. En estos supuestos, </w:t>
+      </w:r>
+      <w:r>
+        <w:rPr>
+          <w:rFonts w:asciiTheme="minorHAnsi" w:eastAsiaTheme="minorEastAsia" w:hAnsiTheme="minorHAnsi" w:cstheme="minorBidi"/>
+          <w:b/>
+          <w:bCs/>
+          <w:sz w:val="22"/>
+          <w:szCs w:val="22"/>
+          <w:lang w:val="en-US" w:eastAsia="en-US"/>
+        </w:rPr>
+        <w:t>el ARRENDADOR</w:t>
+      </w:r>
+      <w:r>
+        <w:rPr>
+          <w:rFonts w:asciiTheme="minorHAnsi" w:eastAsiaTheme="minorEastAsia" w:hAnsiTheme="minorHAnsi" w:cstheme="minorBidi"/>
+          <w:sz w:val="22"/>
+          <w:szCs w:val="22"/>
+          <w:lang w:val="en-US" w:eastAsia="en-US"/>
+        </w:rPr>
+        <w:t xml:space="preserve"> emitirá </w:t>
+      </w:r>
+      <w:r>
+        <w:rPr>
+          <w:rFonts w:asciiTheme="minorHAnsi" w:eastAsiaTheme="minorEastAsia" w:hAnsiTheme="minorHAnsi" w:cstheme="minorBidi"/>
+          <w:b/>
+          <w:bCs/>
+          <w:sz w:val="22"/>
+          <w:szCs w:val="22"/>
+          <w:lang w:val="en-US" w:eastAsia="en-US"/>
+        </w:rPr>
+        <w:t>presupuesto de reparación o reposición</w:t>
+      </w:r>
+      <w:r>
+        <w:rPr>
+          <w:rFonts w:asciiTheme="minorHAnsi" w:eastAsiaTheme="minorEastAsia" w:hAnsiTheme="minorHAnsi" w:cstheme="minorBidi"/>
+          <w:sz w:val="22"/>
+          <w:szCs w:val="22"/>
+          <w:lang w:val="en-US" w:eastAsia="en-US"/>
+        </w:rPr>
+        <w:t xml:space="preserve"> que el </w:t>
+      </w:r>
+      <w:r>
+        <w:rPr>
+          <w:rFonts w:asciiTheme="minorHAnsi" w:eastAsiaTheme="minorEastAsia" w:hAnsiTheme="minorHAnsi" w:cstheme="minorBidi"/>
+          <w:b/>
+          <w:bCs/>
+          <w:sz w:val="22"/>
+          <w:szCs w:val="22"/>
+          <w:lang w:val="en-US" w:eastAsia="en-US"/>
+        </w:rPr>
+        <w:t>ARRENDATARIO</w:t>
+      </w:r>
+      <w:r>
+        <w:rPr>
+          <w:rFonts w:asciiTheme="minorHAnsi" w:eastAsiaTheme="minorEastAsia" w:hAnsiTheme="minorHAnsi" w:cstheme="minorBidi"/>
+          <w:sz w:val="22"/>
+          <w:szCs w:val="22"/>
+          <w:lang w:val="en-US" w:eastAsia="en-US"/>
+        </w:rPr>
+        <w:t xml:space="preserve"> deberá abonar en un plazo máximo de </w:t>
+      </w:r>
+      <w:r>
+        <w:rPr>
+          <w:rFonts w:asciiTheme="minorHAnsi" w:eastAsiaTheme="minorEastAsia" w:hAnsiTheme="minorHAnsi" w:cstheme="minorBidi"/>
+          <w:b/>
+          <w:bCs/>
+          <w:sz w:val="22"/>
+          <w:szCs w:val="22"/>
+          <w:lang w:val="en-US" w:eastAsia="en-US"/>
+        </w:rPr>
+        <w:t>30</w:t>
+      </w:r>
+      <w:r>
+        <w:rPr>
+          <w:rFonts w:asciiTheme="minorHAnsi" w:eastAsiaTheme="minorEastAsia" w:hAnsiTheme="minorHAnsi" w:cstheme="minorBidi"/>
+          <w:b/>
+          <w:bCs/>
+          <w:sz w:val="22"/>
+          <w:szCs w:val="22"/>
+          <w:lang w:val="en-US" w:eastAsia="en-US"/>
+        </w:rPr>
+        <w:t>días</w:t>
+      </w:r>
+      <w:r>
+        <w:rPr>
+          <w:rFonts w:asciiTheme="minorHAnsi" w:eastAsiaTheme="minorEastAsia" w:hAnsiTheme="minorHAnsi" w:cstheme="minorBidi"/>
+          <w:sz w:val="22"/>
+          <w:szCs w:val="22"/>
+          <w:lang w:val="en-US" w:eastAsia="en-US"/>
+        </w:rPr>
+        <w:t xml:space="preserve">. Piezas y desplazamientos </w:t>
+      </w:r>
+      <w:r>
+        <w:rPr>
+          <w:rFonts w:asciiTheme="minorHAnsi" w:eastAsiaTheme="minorEastAsia" w:hAnsiTheme="minorHAnsi" w:cstheme="minorBidi"/>
+          <w:b/>
+          <w:bCs/>
+          <w:sz w:val="22"/>
+          <w:szCs w:val="22"/>
+          <w:lang w:val="en-US" w:eastAsia="en-US"/>
+        </w:rPr>
+        <w:t>fuera de cobertura</w:t>
+      </w:r>
+      <w:r>
+        <w:rPr>
+          <w:rFonts w:asciiTheme="minorHAnsi" w:eastAsiaTheme="minorEastAsia" w:hAnsiTheme="minorHAnsi" w:cstheme="minorBidi"/>
+          <w:sz w:val="22"/>
+          <w:szCs w:val="22"/>
+          <w:lang w:val="en-US" w:eastAsia="en-US"/>
+        </w:rPr>
+        <w:t xml:space="preserve"> se facturarán conforme a</w:t>
+      </w:r>
+      <w:r>
+        <w:rPr>
+          <w:rFonts w:asciiTheme="minorHAnsi" w:eastAsiaTheme="minorEastAsia" w:hAnsiTheme="minorHAnsi" w:cstheme="minorBidi"/>
+          <w:sz w:val="22"/>
+          <w:szCs w:val="22"/>
+          <w:lang w:val="en-US" w:eastAsia="en-US"/>
+        </w:rPr>
+        <w:t>l presupuesto previamente emitido</w:t>
+      </w:r>
+      <w:r>
+        <w:rPr>
+          <w:rFonts w:asciiTheme="minorHAnsi" w:eastAsiaTheme="minorEastAsia" w:hAnsiTheme="minorHAnsi" w:cstheme="minorBidi"/>
+          <w:sz w:val="22"/>
+          <w:szCs w:val="22"/>
+          <w:lang w:val="en-US" w:eastAsia="en-US"/>
+        </w:rPr>
+        <w:t>.</w:t>
+      </w:r>
+    </w:p>
+    <w:p>
+      <w:pPr>
+        <w:pStyle w:val="NormalWeb"/>
+        <w:rPr>
+          <w:rFonts w:asciiTheme="minorHAnsi" w:eastAsiaTheme="minorEastAsia" w:hAnsiTheme="minorHAnsi" w:cstheme="minorBidi"/>
+          <w:sz w:val="22"/>
+          <w:szCs w:val="22"/>
+          <w:lang w:val="en-US" w:eastAsia="en-US"/>
+        </w:rPr>
+      </w:pPr>
+      <w:r>
+        <w:rPr>
+          <w:rFonts w:asciiTheme="minorHAnsi" w:eastAsiaTheme="majorEastAsia" w:hAnsiTheme="minorHAnsi" w:cstheme="majorBidi"/>
+          <w:b/>
+          <w:bCs/>
+          <w:color w:val="31849B" w:themeColor="accent5" w:themeShade="BF"/>
+          <w:sz w:val="22"/>
+          <w:szCs w:val="22"/>
+          <w:lang w:val="en-US" w:eastAsia="en-US"/>
+        </w:rPr>
+        <w:lastRenderedPageBreak/>
+        <w:t>6</w:t>
+      </w:r>
+      <w:r>
+        <w:rPr>
+          <w:rFonts w:asciiTheme="minorHAnsi" w:eastAsiaTheme="majorEastAsia" w:hAnsiTheme="minorHAnsi" w:cstheme="majorBidi"/>
+          <w:b/>
+          <w:bCs/>
+          <w:color w:val="31849B" w:themeColor="accent5" w:themeShade="BF"/>
+          <w:sz w:val="22"/>
+          <w:szCs w:val="22"/>
+          <w:lang w:val="en-US" w:eastAsia="en-US"/>
+        </w:rPr>
+        <w:t>. Responsabilidad y buenas prácticas</w:t>
+      </w:r>
+      <w:r>
+        <w:rPr>
+          <w:rFonts w:asciiTheme="minorHAnsi" w:eastAsiaTheme="minorEastAsia" w:hAnsiTheme="minorHAnsi" w:cstheme="minorBidi"/>
+          <w:sz w:val="22"/>
+          <w:szCs w:val="22"/>
+          <w:lang w:val="en-US" w:eastAsia="en-US"/>
+        </w:rPr>
+        <w:br/>
+        <w:t xml:space="preserve">El </w:t>
+      </w:r>
+      <w:r>
+        <w:rPr>
+          <w:rFonts w:asciiTheme="minorHAnsi" w:eastAsiaTheme="minorEastAsia" w:hAnsiTheme="minorHAnsi" w:cstheme="minorBidi"/>
+          <w:b/>
+          <w:bCs/>
+          <w:sz w:val="22"/>
+          <w:szCs w:val="22"/>
+          <w:lang w:val="en-US" w:eastAsia="en-US"/>
+        </w:rPr>
+        <w:t>ARRENDATARIO</w:t>
+      </w:r>
+      <w:r>
+        <w:rPr>
+          <w:rFonts w:asciiTheme="minorHAnsi" w:eastAsiaTheme="minorEastAsia" w:hAnsiTheme="minorHAnsi" w:cstheme="minorBidi"/>
+          <w:sz w:val="22"/>
+          <w:szCs w:val="22"/>
+          <w:lang w:val="en-US" w:eastAsia="en-US"/>
+        </w:rPr>
+        <w:t xml:space="preserve"> se compromete a </w:t>
+      </w:r>
+      <w:r>
+        <w:rPr>
+          <w:rFonts w:asciiTheme="minorHAnsi" w:eastAsiaTheme="minorEastAsia" w:hAnsiTheme="minorHAnsi" w:cstheme="minorBidi"/>
+          <w:b/>
+          <w:bCs/>
+          <w:sz w:val="22"/>
+          <w:szCs w:val="22"/>
+          <w:lang w:val="en-US" w:eastAsia="en-US"/>
+        </w:rPr>
+        <w:t>usar</w:t>
+      </w:r>
+      <w:r>
+        <w:rPr>
+          <w:rFonts w:asciiTheme="minorHAnsi" w:eastAsiaTheme="minorEastAsia" w:hAnsiTheme="minorHAnsi" w:cstheme="minorBidi"/>
+          <w:sz w:val="22"/>
+          <w:szCs w:val="22"/>
+          <w:lang w:val="en-US" w:eastAsia="en-US"/>
+        </w:rPr>
+        <w:t xml:space="preserve"> el equipo conforme a las </w:t>
+      </w:r>
+      <w:r>
+        <w:rPr>
+          <w:rFonts w:asciiTheme="minorHAnsi" w:eastAsiaTheme="minorEastAsia" w:hAnsiTheme="minorHAnsi" w:cstheme="minorBidi"/>
+          <w:b/>
+          <w:bCs/>
+          <w:sz w:val="22"/>
+          <w:szCs w:val="22"/>
+          <w:lang w:val="en-US" w:eastAsia="en-US"/>
+        </w:rPr>
+        <w:t>instrucciones</w:t>
+      </w:r>
+      <w:r>
+        <w:rPr>
+          <w:rFonts w:asciiTheme="minorHAnsi" w:eastAsiaTheme="minorEastAsia" w:hAnsiTheme="minorHAnsi" w:cstheme="minorBidi"/>
+          <w:sz w:val="22"/>
+          <w:szCs w:val="22"/>
+          <w:lang w:val="en-US" w:eastAsia="en-US"/>
+        </w:rPr>
+        <w:t xml:space="preserve"> del fabricante y del ARRENDADOR, a </w:t>
+      </w:r>
+      <w:r>
+        <w:rPr>
+          <w:rFonts w:asciiTheme="minorHAnsi" w:eastAsiaTheme="minorEastAsia" w:hAnsiTheme="minorHAnsi" w:cstheme="minorBidi"/>
+          <w:b/>
+          <w:bCs/>
+          <w:sz w:val="22"/>
+          <w:szCs w:val="22"/>
+          <w:lang w:val="en-US" w:eastAsia="en-US"/>
+        </w:rPr>
+        <w:t>no manipular el hardware</w:t>
+      </w:r>
+      <w:r>
+        <w:rPr>
+          <w:rFonts w:asciiTheme="minorHAnsi" w:eastAsiaTheme="minorEastAsia" w:hAnsiTheme="minorHAnsi" w:cstheme="minorBidi"/>
+          <w:sz w:val="22"/>
+          <w:szCs w:val="22"/>
+          <w:lang w:val="en-US" w:eastAsia="en-US"/>
+        </w:rPr>
+        <w:t xml:space="preserve"> ni permitir el acceso a </w:t>
+      </w:r>
+      <w:r>
+        <w:rPr>
+          <w:rFonts w:asciiTheme="minorHAnsi" w:eastAsiaTheme="minorEastAsia" w:hAnsiTheme="minorHAnsi" w:cstheme="minorBidi"/>
+          <w:b/>
+          <w:bCs/>
+          <w:sz w:val="22"/>
+          <w:szCs w:val="22"/>
+          <w:lang w:val="en-US" w:eastAsia="en-US"/>
+        </w:rPr>
+        <w:t>terceros no autorizados</w:t>
+      </w:r>
+      <w:r>
+        <w:rPr>
+          <w:rFonts w:asciiTheme="minorHAnsi" w:eastAsiaTheme="minorEastAsia" w:hAnsiTheme="minorHAnsi" w:cstheme="minorBidi"/>
+          <w:sz w:val="22"/>
+          <w:szCs w:val="22"/>
+          <w:lang w:val="en-US" w:eastAsia="en-US"/>
+        </w:rPr>
+        <w:t xml:space="preserve">, y a garantizar </w:t>
+      </w:r>
+      <w:r>
+        <w:rPr>
+          <w:rFonts w:asciiTheme="minorHAnsi" w:eastAsiaTheme="minorEastAsia" w:hAnsiTheme="minorHAnsi" w:cstheme="minorBidi"/>
+          <w:b/>
+          <w:bCs/>
+          <w:sz w:val="22"/>
+          <w:szCs w:val="22"/>
+          <w:lang w:val="en-US" w:eastAsia="en-US"/>
+        </w:rPr>
+        <w:t>alimentación eléctrica estabilizada</w:t>
+      </w:r>
+      <w:r>
+        <w:rPr>
+          <w:rFonts w:asciiTheme="minorHAnsi" w:eastAsiaTheme="minorEastAsia" w:hAnsiTheme="minorHAnsi" w:cstheme="minorBidi"/>
+          <w:sz w:val="22"/>
+          <w:szCs w:val="22"/>
+          <w:lang w:val="en-US" w:eastAsia="en-US"/>
+        </w:rPr>
+        <w:t xml:space="preserve"> y </w:t>
+      </w:r>
+      <w:r>
+        <w:rPr>
+          <w:rFonts w:asciiTheme="minorHAnsi" w:eastAsiaTheme="minorEastAsia" w:hAnsiTheme="minorHAnsi" w:cstheme="minorBidi"/>
+          <w:b/>
+          <w:bCs/>
+          <w:sz w:val="22"/>
+          <w:szCs w:val="22"/>
+          <w:lang w:val="en-US" w:eastAsia="en-US"/>
+        </w:rPr>
+        <w:t>conectividad</w:t>
+      </w:r>
+      <w:r>
+        <w:rPr>
+          <w:rFonts w:asciiTheme="minorHAnsi" w:eastAsiaTheme="minorEastAsia" w:hAnsiTheme="minorHAnsi" w:cstheme="minorBidi"/>
+          <w:sz w:val="22"/>
+          <w:szCs w:val="22"/>
+          <w:lang w:val="en-US" w:eastAsia="en-US"/>
+        </w:rPr>
+        <w:t xml:space="preserve"> adecuadas.</w:t>
+      </w:r>
+      <w:r>
+        <w:rPr>
+          <w:rFonts w:asciiTheme="minorHAnsi" w:eastAsiaTheme="minorEastAsia" w:hAnsiTheme="minorHAnsi" w:cstheme="minorBidi"/>
+          <w:sz w:val="22"/>
+          <w:szCs w:val="22"/>
+          <w:lang w:val="en-US" w:eastAsia="en-US"/>
+        </w:rPr>
+        <w:br/>
+        <w:t xml:space="preserve">En caso de </w:t>
+      </w:r>
+      <w:r>
+        <w:rPr>
+          <w:rFonts w:asciiTheme="minorHAnsi" w:eastAsiaTheme="minorEastAsia" w:hAnsiTheme="minorHAnsi" w:cstheme="minorBidi"/>
+          <w:b/>
+          <w:bCs/>
+          <w:sz w:val="22"/>
+          <w:szCs w:val="22"/>
+          <w:lang w:val="en-US" w:eastAsia="en-US"/>
+        </w:rPr>
+        <w:t>pérdida, robo, daño físico o manipulación indebida</w:t>
+      </w:r>
+      <w:r>
+        <w:rPr>
+          <w:rFonts w:asciiTheme="minorHAnsi" w:eastAsiaTheme="minorEastAsia" w:hAnsiTheme="minorHAnsi" w:cstheme="minorBidi"/>
+          <w:sz w:val="22"/>
+          <w:szCs w:val="22"/>
+          <w:lang w:val="en-US" w:eastAsia="en-US"/>
+        </w:rPr>
+        <w:t xml:space="preserve">, el ARRENDATARIO asumirá los </w:t>
+      </w:r>
+      <w:r>
+        <w:rPr>
+          <w:rFonts w:asciiTheme="minorHAnsi" w:eastAsiaTheme="minorEastAsia" w:hAnsiTheme="minorHAnsi" w:cstheme="minorBidi"/>
+          <w:b/>
+          <w:bCs/>
+          <w:sz w:val="22"/>
+          <w:szCs w:val="22"/>
+          <w:lang w:val="en-US" w:eastAsia="en-US"/>
+        </w:rPr>
+        <w:t>costes de reparación o reposición</w:t>
+      </w:r>
+      <w:r>
+        <w:rPr>
+          <w:rFonts w:asciiTheme="minorHAnsi" w:eastAsiaTheme="minorEastAsia" w:hAnsiTheme="minorHAnsi" w:cstheme="minorBidi"/>
+          <w:sz w:val="22"/>
+          <w:szCs w:val="22"/>
+          <w:lang w:val="en-US" w:eastAsia="en-US"/>
+        </w:rPr>
+        <w:t xml:space="preserve"> correspondientes. </w:t>
+      </w:r>
+      <w:r>
+        <w:rPr>
+          <w:rFonts w:asciiTheme="minorHAnsi" w:eastAsiaTheme="minorEastAsia" w:hAnsiTheme="minorHAnsi" w:cstheme="minorBidi"/>
+          <w:b/>
+          <w:bCs/>
+          <w:sz w:val="22"/>
+          <w:szCs w:val="22"/>
+          <w:lang w:val="en-US" w:eastAsia="en-US"/>
+        </w:rPr>
+        <w:t>El ARRENDADOR</w:t>
+      </w:r>
+      <w:r>
+        <w:rPr>
+          <w:rFonts w:asciiTheme="minorHAnsi" w:eastAsiaTheme="minorEastAsia" w:hAnsiTheme="minorHAnsi" w:cstheme="minorBidi"/>
+          <w:sz w:val="22"/>
+          <w:szCs w:val="22"/>
+          <w:lang w:val="en-US" w:eastAsia="en-US"/>
+        </w:rPr>
+        <w:t xml:space="preserve"> no responderá por </w:t>
+      </w:r>
+      <w:r>
+        <w:rPr>
+          <w:rFonts w:asciiTheme="minorHAnsi" w:eastAsiaTheme="minorEastAsia" w:hAnsiTheme="minorHAnsi" w:cstheme="minorBidi"/>
+          <w:b/>
+          <w:bCs/>
+          <w:sz w:val="22"/>
+          <w:szCs w:val="22"/>
+          <w:lang w:val="en-US" w:eastAsia="en-US"/>
+        </w:rPr>
+        <w:t>pérdida de datos o contenidos</w:t>
+      </w:r>
+      <w:r>
+        <w:rPr>
+          <w:rFonts w:asciiTheme="minorHAnsi" w:eastAsiaTheme="minorEastAsia" w:hAnsiTheme="minorHAnsi" w:cstheme="minorBidi"/>
+          <w:sz w:val="22"/>
+          <w:szCs w:val="22"/>
+          <w:lang w:val="en-US" w:eastAsia="en-US"/>
+        </w:rPr>
+        <w:t xml:space="preserve"> </w:t>
+      </w:r>
+      <w:r>
+        <w:rPr>
+          <w:rFonts w:asciiTheme="minorHAnsi" w:eastAsiaTheme="minorEastAsia" w:hAnsiTheme="minorHAnsi" w:cstheme="minorBidi"/>
+          <w:b/>
+          <w:bCs/>
+          <w:sz w:val="22"/>
+          <w:szCs w:val="22"/>
+          <w:lang w:val="en-US" w:eastAsia="en-US"/>
+        </w:rPr>
+        <w:t>del ARRENDATARIO</w:t>
+      </w:r>
+      <w:r>
+        <w:rPr>
+          <w:rFonts w:asciiTheme="minorHAnsi" w:eastAsiaTheme="minorEastAsia" w:hAnsiTheme="minorHAnsi" w:cstheme="minorBidi"/>
+          <w:sz w:val="22"/>
+          <w:szCs w:val="22"/>
+          <w:lang w:val="en-US" w:eastAsia="en-US"/>
+        </w:rPr>
+        <w:t xml:space="preserve"> ni por </w:t>
+      </w:r>
+      <w:r>
+        <w:rPr>
+          <w:rFonts w:asciiTheme="minorHAnsi" w:eastAsiaTheme="minorEastAsia" w:hAnsiTheme="minorHAnsi" w:cstheme="minorBidi"/>
+          <w:b/>
+          <w:bCs/>
+          <w:sz w:val="22"/>
+          <w:szCs w:val="22"/>
+          <w:lang w:val="en-US" w:eastAsia="en-US"/>
+        </w:rPr>
+        <w:t>interrupciones</w:t>
+      </w:r>
+      <w:r>
+        <w:rPr>
+          <w:rFonts w:asciiTheme="minorHAnsi" w:eastAsiaTheme="minorEastAsia" w:hAnsiTheme="minorHAnsi" w:cstheme="minorBidi"/>
+          <w:sz w:val="22"/>
+          <w:szCs w:val="22"/>
+          <w:lang w:val="en-US" w:eastAsia="en-US"/>
+        </w:rPr>
+        <w:t xml:space="preserve"> causadas por causas de fuerza mayor, cortes de red o energía ajenos a su control.</w:t>
       </w:r>
     </w:p>
     <w:p>
       <w:pPr>
         <w:pStyle w:val="Ttulo3"/>
+        <w:rPr>
+          <w:rFonts w:asciiTheme="minorHAnsi" w:hAnsiTheme="minorHAnsi"/>
+        </w:rPr>
       </w:pPr>
       <w:r>
-        <w:t>4. Cesión de propiedad</w:t>
+        <w:rPr>
+          <w:rFonts w:asciiTheme="minorHAnsi" w:hAnsiTheme="minorHAnsi"/>
+        </w:rPr>
+        <w:t>7</w:t>
+      </w:r>
+      <w:r>
+        <w:rPr>
+          <w:rFonts w:asciiTheme="minorHAnsi" w:hAnsiTheme="minorHAnsi"/>
+        </w:rPr>
+        <w:t>. Cancelación anticipada</w:t>
       </w:r>
     </w:p>
     <w:p>
       <w:r>
-        <w:t>Transcurridos 24 meses de renting, y habiendo abonado todas las cuotas, la propiedad de la pantalla pasará automáticamente al arrendatario, sin coste adicional.</w:t>
+        <w:rPr>
+          <w:b/>
+          <w:bCs/>
+        </w:rPr>
+        <w:t>Tras los 4 primeros meses de duración mínima</w:t>
+      </w:r>
+      <w:r>
+        <w:t xml:space="preserve">, el arrendatario podrá cancelar el renting en cualquier momento con un </w:t>
+      </w:r>
+      <w:r>
+        <w:rPr>
+          <w:b/>
+          <w:bCs/>
+        </w:rPr>
+        <w:t>preaviso de 15 días</w:t>
+      </w:r>
+      <w:r>
+        <w:t xml:space="preserve">, debiendo devolver la pantalla en </w:t>
+      </w:r>
+      <w:r>
+        <w:rPr>
+          <w:b/>
+          <w:bCs/>
+        </w:rPr>
+        <w:t>condiciones funcionales y de conservación adecuadas</w:t>
+      </w:r>
+      <w:r>
+        <w:t>, permitiéndose el desgaste normal por uso y no considerándose defecto los pequeños arañazos o marcas superficiales que no afecten al funcionamiento del equipo.</w:t>
       </w:r>
       <w:r>
         <w:br/>
       </w:r>
       <w:r>
         <w:br/>
-        <w:t>Durante el renting, no existe opción de compra anticipada sobre el equipo entregado. Si el arrendatario deseara adquirir una pantalla antes de los 24 meses, deberá solicitar una nueva y devolver la actual.</w:t>
+        <w:t>En caso de daños relevantes, manipulaciones internas o averías por uso inadecuado, el arrendatario deberá asumir los costes de reparación o reposición</w:t>
+      </w:r>
+      <w:r>
+        <w:t xml:space="preserve"> (punto 5)</w:t>
+      </w:r>
+      <w:r>
+        <w:t>.</w:t>
       </w:r>
     </w:p>
     <w:p>
       <w:pPr>
         <w:pStyle w:val="Ttulo3"/>
+        <w:rPr>
+          <w:rFonts w:asciiTheme="minorHAnsi" w:hAnsiTheme="minorHAnsi"/>
+        </w:rPr>
       </w:pPr>
       <w:r>
-        <w:t>5. Uso, instalación y contenidos</w:t>
-      </w:r>
-    </w:p>
-    <w:p>
-      <w:r>
-        <w:t>La pantalla será enviada a la dirección del arrendatario, quien asumirá la instalación.</w:t>
-      </w:r>
-      <w:r>
-        <w:br/>
-      </w:r>
-      <w:r>
-        <w:br/>
-        <w:t>El arrendatario es responsable de generar y cargar el contenido, disponiendo del acceso al software proporcionado.</w:t>
-      </w:r>
-      <w:r>
-        <w:br/>
-      </w:r>
-      <w:r>
-        <w:br/>
-        <w:t>Si el arrendatario requiere la gestión del contenido por parte del arrendador, se aplicará la tarifa correspondiente.</w:t>
-      </w:r>
-    </w:p>
-    <w:p>
-      <w:pPr>
-        <w:pStyle w:val="Ttulo3"/>
-      </w:pPr>
-      <w:r>
-        <w:t>6. Servicio técnico y soporte</w:t>
-      </w:r>
-    </w:p>
-    <w:p>
-      <w:r>
-        <w:t>El renting incluye soporte técnico por avería o fallo de la pantalla no imputable a mal uso o daño físico.</w:t>
-      </w:r>
-      <w:r>
-        <w:br/>
-      </w:r>
-      <w:r>
-        <w:br/>
-        <w:t>En caso de incidencia técnica, el arrendador se compromete a proporcionar una solución inmediata, ya sea mediante asistencia remota, reparación o sustitución del equipo. La reparación o reemplazo se realizará en el menor plazo posible, sujeto a condiciones logísticas y disponibilidad de stock, garantizando en todo momento la continuidad del servicio.</w:t>
-      </w:r>
-      <w:r>
-        <w:br/>
-      </w:r>
-      <w:r>
-        <w:br/>
-        <w:t>No están cubiertos: daños físicos, rotura, manipulación interna o alteraciones no autorizadas. En estos supuestos, el arrendador emitirá presupuesto para reparación o reposición, que el arrendatario deberá abonar en un plazo máximo de 15 días.</w:t>
-      </w:r>
-    </w:p>
-    <w:p>
-      <w:pPr>
-        <w:pStyle w:val="Ttulo3"/>
-      </w:pPr>
-      <w:r>
-        <w:t>7. Responsabilidad y buenas prácticas</w:t>
-      </w:r>
-    </w:p>
-    <w:p>
-      <w:r>
-        <w:t>El arrendatario se compromete a utilizar el equipo conforme a las instrucciones y a no manipular el hardware ni permitir el acceso a terceros no autorizados.</w:t>
-      </w:r>
-      <w:r>
-        <w:br/>
-      </w:r>
-      <w:r>
-        <w:br/>
-      </w:r>
-      <w:r>
-        <w:lastRenderedPageBreak/>
-        <w:t>En caso de pérdida, robo, daño físico o manipulación indebida, el arrendatario asumirá los costes de reparación o reposición.</w:t>
-      </w:r>
-    </w:p>
-    <w:p>
-      <w:pPr>
-        <w:pStyle w:val="Ttulo3"/>
-      </w:pPr>
-      <w:r>
-        <w:t>8. Forma de pago y autorización SEPA</w:t>
-      </w:r>
-    </w:p>
-    <w:p>
-      <w:r>
-        <w:t>El arrendatario autoriza al arrendador a emitir recibos mensuales mediante [plataforma de pago].</w:t>
-      </w:r>
-      <w:r>
-        <w:br/>
-      </w:r>
-      <w:r>
-        <w:br/>
-        <w:t>La devolución de recibos o impagos puede suponer la suspensión del servicio y la reclamación de la pantalla y de los importes pendientes.</w:t>
-      </w:r>
-    </w:p>
-    <w:p>
-      <w:pPr>
-        <w:pStyle w:val="Ttulo3"/>
-      </w:pPr>
-      <w:r>
-        <w:t>9. Cancelación anticipada</w:t>
-      </w:r>
-    </w:p>
-    <w:p>
-      <w:r>
-        <w:t>Tras los 4 primeros meses de duración mínima, el arrendatario podrá cancelar el renting en cualquier momento con un preaviso de 15 días, debiendo devolver la pantalla en condiciones funcionales y de conservación adecuadas, permitiéndose el desgaste normal por uso y no considerándose defecto los pequeños arañazos o marcas superficiales que no afecten al funcionamiento del equipo.</w:t>
-      </w:r>
-      <w:r>
-        <w:br/>
-      </w:r>
-      <w:r>
-        <w:br/>
-        <w:t>En caso de daños relevantes, manipulaciones internas o averías por uso inadecuado, el arrendatario deberá asumir los costes de reparación o reposición.</w:t>
-      </w:r>
-    </w:p>
-    <w:p>
-      <w:pPr>
-        <w:pStyle w:val="Ttulo3"/>
-      </w:pPr>
-      <w:r>
-        <w:t>10. Jurisdicción</w:t>
+        <w:rPr>
+          <w:rFonts w:asciiTheme="minorHAnsi" w:hAnsiTheme="minorHAnsi"/>
+        </w:rPr>
+        <w:t>8</w:t>
+      </w:r>
+      <w:r>
+        <w:rPr>
+          <w:rFonts w:asciiTheme="minorHAnsi" w:hAnsiTheme="minorHAnsi"/>
+        </w:rPr>
+        <w:t>. Jurisdicción</w:t>
       </w:r>
     </w:p>
     <w:p>
@@ -453,52 +2340,21 @@
     <w:p>
       <w:pPr>
         <w:pStyle w:val="Ttulo2"/>
+        <w:rPr>
+          <w:rFonts w:asciiTheme="minorHAnsi" w:hAnsiTheme="minorHAnsi"/>
+        </w:rPr>
       </w:pPr>
       <w:r>
+        <w:rPr>
+          <w:rFonts w:asciiTheme="minorHAnsi" w:hAnsiTheme="minorHAnsi"/>
+        </w:rPr>
         <w:t>ACEPTACIÓN DEL CONTRATO</w:t>
       </w:r>
     </w:p>
     <w:p>
       <w:r>
-        <w:t xml:space="preserve">Mediante la firma digital de este documento, ambas partes </w:t>
-      </w:r>
-      <w:proofErr w:type="spellStart"/>
-      <w:r>
-        <w:t>aceptan</w:t>
-      </w:r>
-      <w:proofErr w:type="spellEnd"/>
-      <w:r>
-        <w:t xml:space="preserve"> </w:t>
-      </w:r>
-      <w:proofErr w:type="spellStart"/>
-      <w:r>
-        <w:t>todas</w:t>
-      </w:r>
-      <w:proofErr w:type="spellEnd"/>
-      <w:r>
-        <w:t xml:space="preserve"> las </w:t>
-      </w:r>
-      <w:proofErr w:type="spellStart"/>
-      <w:r>
-        <w:t>condiciones</w:t>
-      </w:r>
-      <w:proofErr w:type="spellEnd"/>
-      <w:r>
-        <w:t xml:space="preserve"> </w:t>
-      </w:r>
-      <w:proofErr w:type="spellStart"/>
-      <w:r>
-        <w:t>aquí</w:t>
-      </w:r>
-      <w:proofErr w:type="spellEnd"/>
-      <w:r>
-        <w:t xml:space="preserve"> </w:t>
-      </w:r>
-      <w:proofErr w:type="spellStart"/>
-      <w:r>
-        <w:t>establecidas</w:t>
-      </w:r>
-      <w:proofErr w:type="spellEnd"/>
+        <w:t>Mediante la firma digital de este documento, ambas partes aceptan todas las condiciones aquí establecidas</w:t>
+      </w:r>
       <w:r>
         <w:t xml:space="preserve"> a día [FECHA FORMATO DD-MM-AAAA]</w:t>
       </w:r>
@@ -551,23 +2407,7 @@
               <w:t xml:space="preserve">Nombre: </w:t>
             </w:r>
             <w:r>
-              <w:t xml:space="preserve">[Nombre </w:t>
-            </w:r>
-            <w:proofErr w:type="spellStart"/>
-            <w:r>
-              <w:t>completo</w:t>
-            </w:r>
-            <w:proofErr w:type="spellEnd"/>
-            <w:r>
-              <w:t xml:space="preserve"> del </w:t>
-            </w:r>
-            <w:proofErr w:type="spellStart"/>
-            <w:r>
-              <w:t>cliente</w:t>
-            </w:r>
-            <w:proofErr w:type="spellEnd"/>
-            <w:r>
-              <w:t>]</w:t>
+              <w:t>[Nombre completo del cliente]</w:t>
             </w:r>
           </w:p>
         </w:tc>
@@ -592,15 +2432,7 @@
               <w:t xml:space="preserve">CIF/NIF: </w:t>
             </w:r>
             <w:r>
-              <w:t>[</w:t>
-            </w:r>
-            <w:proofErr w:type="spellStart"/>
-            <w:r>
-              <w:t>Número</w:t>
-            </w:r>
-            <w:proofErr w:type="spellEnd"/>
-            <w:r>
-              <w:t>]</w:t>
+              <w:t>[Número]</w:t>
             </w:r>
           </w:p>
         </w:tc>
@@ -733,7 +2565,65 @@
         <w:szCs w:val="20"/>
       </w:rPr>
       <w:drawing>
-        <wp:anchor distT="0" distB="0" distL="114300" distR="114300" simplePos="0" relativeHeight="251661312" behindDoc="0" locked="0" layoutInCell="1" allowOverlap="1" wp14:anchorId="2E42A565" wp14:editId="0537222F">
+        <wp:anchor distT="0" distB="0" distL="114300" distR="114300" simplePos="0" relativeHeight="251656704" behindDoc="0" locked="0" layoutInCell="1" allowOverlap="1" wp14:anchorId="314F5884" wp14:editId="247F99C4">
+          <wp:simplePos x="0" y="0"/>
+          <wp:positionH relativeFrom="column">
+            <wp:posOffset>1918318</wp:posOffset>
+          </wp:positionH>
+          <wp:positionV relativeFrom="paragraph">
+            <wp:posOffset>-224155</wp:posOffset>
+          </wp:positionV>
+          <wp:extent cx="1436176" cy="448805"/>
+          <wp:effectExtent l="0" t="0" r="0" b="0"/>
+          <wp:wrapNone/>
+          <wp:docPr id="1258849052" name="Imagen 1"/>
+          <wp:cNvGraphicFramePr>
+            <a:graphicFrameLocks xmlns:a="http://schemas.openxmlformats.org/drawingml/2006/main" noChangeAspect="1"/>
+          </wp:cNvGraphicFramePr>
+          <a:graphic xmlns:a="http://schemas.openxmlformats.org/drawingml/2006/main">
+            <a:graphicData uri="http://schemas.openxmlformats.org/drawingml/2006/picture">
+              <pic:pic xmlns:pic="http://schemas.openxmlformats.org/drawingml/2006/picture">
+                <pic:nvPicPr>
+                  <pic:cNvPr id="1258849052" name="Imagen 1258849052"/>
+                  <pic:cNvPicPr/>
+                </pic:nvPicPr>
+                <pic:blipFill>
+                  <a:blip r:embed="rId1"/>
+                  <a:stretch>
+                    <a:fillRect/>
+                  </a:stretch>
+                </pic:blipFill>
+                <pic:spPr>
+                  <a:xfrm>
+                    <a:off x="0" y="0"/>
+                    <a:ext cx="1436176" cy="448805"/>
+                  </a:xfrm>
+                  <a:prstGeom prst="rect">
+                    <a:avLst/>
+                  </a:prstGeom>
+                </pic:spPr>
+              </pic:pic>
+            </a:graphicData>
+          </a:graphic>
+          <wp14:sizeRelH relativeFrom="page">
+            <wp14:pctWidth>0</wp14:pctWidth>
+          </wp14:sizeRelH>
+          <wp14:sizeRelV relativeFrom="page">
+            <wp14:pctHeight>0</wp14:pctHeight>
+          </wp14:sizeRelV>
+        </wp:anchor>
+      </w:drawing>
+    </w:r>
+    <w:r>
+      <w:rPr>
+        <w:caps/>
+        <w:noProof/>
+        <w:color w:val="808080" w:themeColor="background1" w:themeShade="80"/>
+        <w:sz w:val="20"/>
+        <w:szCs w:val="20"/>
+      </w:rPr>
+      <w:drawing>
+        <wp:anchor distT="0" distB="0" distL="114300" distR="114300" simplePos="0" relativeHeight="251661312" behindDoc="0" locked="0" layoutInCell="1" allowOverlap="1" wp14:anchorId="2E42A565" wp14:editId="71EDFF63">
           <wp:simplePos x="0" y="0"/>
           <wp:positionH relativeFrom="column">
             <wp:posOffset>-1949450</wp:posOffset>
@@ -764,7 +2654,7 @@
                   <pic:cNvPicPr/>
                 </pic:nvPicPr>
                 <pic:blipFill>
-                  <a:blip r:embed="rId1"/>
+                  <a:blip r:embed="rId2"/>
                   <a:stretch>
                     <a:fillRect/>
                   </a:stretch>
@@ -773,64 +2663,6 @@
                   <a:xfrm rot="10800000">
                     <a:off x="0" y="0"/>
                     <a:ext cx="1794510" cy="1256665"/>
-                  </a:xfrm>
-                  <a:prstGeom prst="rect">
-                    <a:avLst/>
-                  </a:prstGeom>
-                </pic:spPr>
-              </pic:pic>
-            </a:graphicData>
-          </a:graphic>
-          <wp14:sizeRelH relativeFrom="page">
-            <wp14:pctWidth>0</wp14:pctWidth>
-          </wp14:sizeRelH>
-          <wp14:sizeRelV relativeFrom="page">
-            <wp14:pctHeight>0</wp14:pctHeight>
-          </wp14:sizeRelV>
-        </wp:anchor>
-      </w:drawing>
-    </w:r>
-    <w:r>
-      <w:rPr>
-        <w:caps/>
-        <w:noProof/>
-        <w:color w:val="808080" w:themeColor="background1" w:themeShade="80"/>
-        <w:sz w:val="20"/>
-        <w:szCs w:val="20"/>
-      </w:rPr>
-      <w:drawing>
-        <wp:anchor distT="0" distB="0" distL="114300" distR="114300" simplePos="0" relativeHeight="251656704" behindDoc="0" locked="0" layoutInCell="1" allowOverlap="1" wp14:anchorId="314F5884" wp14:editId="3F843F5B">
-          <wp:simplePos x="0" y="0"/>
-          <wp:positionH relativeFrom="column">
-            <wp:posOffset>1287047</wp:posOffset>
-          </wp:positionH>
-          <wp:positionV relativeFrom="paragraph">
-            <wp:posOffset>-224155</wp:posOffset>
-          </wp:positionV>
-          <wp:extent cx="1436176" cy="448805"/>
-          <wp:effectExtent l="0" t="0" r="0" b="0"/>
-          <wp:wrapNone/>
-          <wp:docPr id="1258849052" name="Imagen 1"/>
-          <wp:cNvGraphicFramePr>
-            <a:graphicFrameLocks xmlns:a="http://schemas.openxmlformats.org/drawingml/2006/main" noChangeAspect="1"/>
-          </wp:cNvGraphicFramePr>
-          <a:graphic xmlns:a="http://schemas.openxmlformats.org/drawingml/2006/main">
-            <a:graphicData uri="http://schemas.openxmlformats.org/drawingml/2006/picture">
-              <pic:pic xmlns:pic="http://schemas.openxmlformats.org/drawingml/2006/picture">
-                <pic:nvPicPr>
-                  <pic:cNvPr id="1258849052" name="Imagen 1258849052"/>
-                  <pic:cNvPicPr/>
-                </pic:nvPicPr>
-                <pic:blipFill>
-                  <a:blip r:embed="rId2"/>
-                  <a:stretch>
-                    <a:fillRect/>
-                  </a:stretch>
-                </pic:blipFill>
-                <pic:spPr>
-                  <a:xfrm>
-                    <a:off x="0" y="0"/>
-                    <a:ext cx="1436176" cy="448805"/>
                   </a:xfrm>
                   <a:prstGeom prst="rect">
                     <a:avLst/>
@@ -1025,6 +2857,155 @@
       </w:rPr>
     </w:lvl>
   </w:abstractNum>
+  <w:abstractNum w:abstractNumId="9" w15:restartNumberingAfterBreak="0">
+    <w:nsid w:val="71825999"/>
+    <w:multiLevelType w:val="multilevel"/>
+    <w:tmpl w:val="0A688BF2"/>
+    <w:lvl w:ilvl="0">
+      <w:start w:val="1"/>
+      <w:numFmt w:val="bullet"/>
+      <w:lvlText w:val=""/>
+      <w:lvlJc w:val="left"/>
+      <w:pPr>
+        <w:tabs>
+          <w:tab w:val="num" w:pos="720"/>
+        </w:tabs>
+        <w:ind w:left="720" w:hanging="360"/>
+      </w:pPr>
+      <w:rPr>
+        <w:rFonts w:ascii="Symbol" w:hAnsi="Symbol" w:hint="default"/>
+        <w:sz w:val="20"/>
+      </w:rPr>
+    </w:lvl>
+    <w:lvl w:ilvl="1" w:tentative="1">
+      <w:start w:val="1"/>
+      <w:numFmt w:val="bullet"/>
+      <w:lvlText w:val="o"/>
+      <w:lvlJc w:val="left"/>
+      <w:pPr>
+        <w:tabs>
+          <w:tab w:val="num" w:pos="1440"/>
+        </w:tabs>
+        <w:ind w:left="1440" w:hanging="360"/>
+      </w:pPr>
+      <w:rPr>
+        <w:rFonts w:ascii="Courier New" w:hAnsi="Courier New" w:hint="default"/>
+        <w:sz w:val="20"/>
+      </w:rPr>
+    </w:lvl>
+    <w:lvl w:ilvl="2" w:tentative="1">
+      <w:start w:val="1"/>
+      <w:numFmt w:val="bullet"/>
+      <w:lvlText w:val=""/>
+      <w:lvlJc w:val="left"/>
+      <w:pPr>
+        <w:tabs>
+          <w:tab w:val="num" w:pos="2160"/>
+        </w:tabs>
+        <w:ind w:left="2160" w:hanging="360"/>
+      </w:pPr>
+      <w:rPr>
+        <w:rFonts w:ascii="Wingdings" w:hAnsi="Wingdings" w:hint="default"/>
+        <w:sz w:val="20"/>
+      </w:rPr>
+    </w:lvl>
+    <w:lvl w:ilvl="3" w:tentative="1">
+      <w:start w:val="1"/>
+      <w:numFmt w:val="bullet"/>
+      <w:lvlText w:val=""/>
+      <w:lvlJc w:val="left"/>
+      <w:pPr>
+        <w:tabs>
+          <w:tab w:val="num" w:pos="2880"/>
+        </w:tabs>
+        <w:ind w:left="2880" w:hanging="360"/>
+      </w:pPr>
+      <w:rPr>
+        <w:rFonts w:ascii="Wingdings" w:hAnsi="Wingdings" w:hint="default"/>
+        <w:sz w:val="20"/>
+      </w:rPr>
+    </w:lvl>
+    <w:lvl w:ilvl="4" w:tentative="1">
+      <w:start w:val="1"/>
+      <w:numFmt w:val="bullet"/>
+      <w:lvlText w:val=""/>
+      <w:lvlJc w:val="left"/>
+      <w:pPr>
+        <w:tabs>
+          <w:tab w:val="num" w:pos="3600"/>
+        </w:tabs>
+        <w:ind w:left="3600" w:hanging="360"/>
+      </w:pPr>
+      <w:rPr>
+        <w:rFonts w:ascii="Wingdings" w:hAnsi="Wingdings" w:hint="default"/>
+        <w:sz w:val="20"/>
+      </w:rPr>
+    </w:lvl>
+    <w:lvl w:ilvl="5" w:tentative="1">
+      <w:start w:val="1"/>
+      <w:numFmt w:val="bullet"/>
+      <w:lvlText w:val=""/>
+      <w:lvlJc w:val="left"/>
+      <w:pPr>
+        <w:tabs>
+          <w:tab w:val="num" w:pos="4320"/>
+        </w:tabs>
+        <w:ind w:left="4320" w:hanging="360"/>
+      </w:pPr>
+      <w:rPr>
+        <w:rFonts w:ascii="Wingdings" w:hAnsi="Wingdings" w:hint="default"/>
+        <w:sz w:val="20"/>
+      </w:rPr>
+    </w:lvl>
+    <w:lvl w:ilvl="6" w:tentative="1">
+      <w:start w:val="1"/>
+      <w:numFmt w:val="bullet"/>
+      <w:lvlText w:val=""/>
+      <w:lvlJc w:val="left"/>
+      <w:pPr>
+        <w:tabs>
+          <w:tab w:val="num" w:pos="5040"/>
+        </w:tabs>
+        <w:ind w:left="5040" w:hanging="360"/>
+      </w:pPr>
+      <w:rPr>
+        <w:rFonts w:ascii="Wingdings" w:hAnsi="Wingdings" w:hint="default"/>
+        <w:sz w:val="20"/>
+      </w:rPr>
+    </w:lvl>
+    <w:lvl w:ilvl="7" w:tentative="1">
+      <w:start w:val="1"/>
+      <w:numFmt w:val="bullet"/>
+      <w:lvlText w:val=""/>
+      <w:lvlJc w:val="left"/>
+      <w:pPr>
+        <w:tabs>
+          <w:tab w:val="num" w:pos="5760"/>
+        </w:tabs>
+        <w:ind w:left="5760" w:hanging="360"/>
+      </w:pPr>
+      <w:rPr>
+        <w:rFonts w:ascii="Wingdings" w:hAnsi="Wingdings" w:hint="default"/>
+        <w:sz w:val="20"/>
+      </w:rPr>
+    </w:lvl>
+    <w:lvl w:ilvl="8" w:tentative="1">
+      <w:start w:val="1"/>
+      <w:numFmt w:val="bullet"/>
+      <w:lvlText w:val=""/>
+      <w:lvlJc w:val="left"/>
+      <w:pPr>
+        <w:tabs>
+          <w:tab w:val="num" w:pos="6480"/>
+        </w:tabs>
+        <w:ind w:left="6480" w:hanging="360"/>
+      </w:pPr>
+      <w:rPr>
+        <w:rFonts w:ascii="Wingdings" w:hAnsi="Wingdings" w:hint="default"/>
+        <w:sz w:val="20"/>
+      </w:rPr>
+    </w:lvl>
+  </w:abstractNum>
   <w:num w:numId="1" w16cid:durableId="2115250620">
     <w:abstractNumId w:val="8"/>
   </w:num>
@@ -1051,6 +3032,9 @@
   </w:num>
   <w:num w:numId="9" w16cid:durableId="1160123677">
     <w:abstractNumId w:val="0"/>
+  </w:num>
+  <w:num w:numId="10" w16cid:durableId="812720454">
+    <w:abstractNumId w:val="9"/>
   </w:num>
 </w:numbering>
 </file>
@@ -12435,6 +14419,23 @@
       </w:tcPr>
     </w:tblStylePr>
   </w:style>
+  <w:style w:type="paragraph" w:styleId="NormalWeb">
+    <w:name w:val="Normal (Web)"/>
+    <w:basedOn w:val="Normal"/>
+    <w:uiPriority w:val="99"/>
+    <w:semiHidden/>
+    <w:unhideWhenUsed/>
+    <w:rsid w:val="002A42F7"/>
+    <w:pPr>
+      <w:spacing w:before="100" w:beforeAutospacing="1" w:after="100" w:afterAutospacing="1" w:line="240" w:lineRule="auto"/>
+    </w:pPr>
+    <w:rPr>
+      <w:rFonts w:ascii="Times New Roman" w:eastAsia="Times New Roman" w:hAnsi="Times New Roman" w:cs="Times New Roman"/>
+      <w:sz w:val="24"/>
+      <w:szCs w:val="24"/>
+      <w:lang w:val="es-ES" w:eastAsia="es-ES_tradnl"/>
+    </w:rPr>
+  </w:style>
 </w:styles>
 </file>
 

</xml_diff>

<commit_message>
feat: Mejoras en generación de contratos renting - estilos, auto-guardado y detección de negrita
- Mejora estilos CSS: fuente Cambria, interlineado 1.4, tablas profesionales
- Auto-guardado de PDF cuando se genera con cliente seleccionado
- Detección de títulos H3 (3.1-3.6, 4.1-4.5, etc.) con color corporativo #65AAC3
- Mejora detección de negrita heredada de estilos de párrafo en DOCX
- Actualización plantilla DOCX de renting
- Documentación de cambios en DEVELOPER/
</commit_message>
<xml_diff>
--- a/static/contracts/templates/Plantilla_Contrato_Renting_Firma_Datos_v2.docx
+++ b/static/contracts/templates/Plantilla_Contrato_Renting_Firma_Datos_v2.docx
@@ -42,10 +42,6 @@
         <w:t xml:space="preserve">D. José Luis Condolo Cuenca, con DNI 12450905Q, propietario de la marca y productos NIOXTEC, con domicilio fiscal en Calle Hacienda de Pavones 150, 3A, Madrid, teléfono +34 613094653 y correo info@nioxtec.es, en adelante, </w:t>
       </w:r>
       <w:r>
-        <w:rPr>
-          <w:b/>
-          <w:bCs/>
-        </w:rPr>
         <w:t>“EL ARRENDADOR”.</w:t>
       </w:r>
     </w:p>
@@ -67,10 +63,6 @@
         <w:t xml:space="preserve">, y domicilio social en [Dirección], teléfono [Teléfono] y correo electrónico [Correo], en adelante, </w:t>
       </w:r>
       <w:r>
-        <w:rPr>
-          <w:b/>
-          <w:bCs/>
-        </w:rPr>
         <w:t>“EL ARRENDATARIO”.</w:t>
       </w:r>
     </w:p>
@@ -126,17 +118,14 @@
           <w:b/>
           <w:bCs/>
         </w:rPr>
-        <w:t>EL</w:t>
-      </w:r>
-      <w:r>
-        <w:t xml:space="preserve"> </w:t>
+        <w:t>EL ARRENDATARI</w:t>
       </w:r>
       <w:r>
         <w:rPr>
           <w:b/>
           <w:bCs/>
         </w:rPr>
-        <w:t>ARRENDATARIO</w:t>
+        <w:t>O</w:t>
       </w:r>
       <w:r>
         <w:t xml:space="preserve"> la siguiente pantalla digital publicitaria:</w:t>
@@ -154,7 +143,13 @@
       </w:r>
       <w:r>
         <w:br/>
-        <w:t>- Número de serie: [Número]</w:t>
+        <w:t>- Número de serie: [Número</w:t>
+      </w:r>
+      <w:r>
+        <w:t xml:space="preserve"> de serie</w:t>
+      </w:r>
+      <w:r>
+        <w:t>]</w:t>
       </w:r>
       <w:r>
         <w:br/>
@@ -233,21 +228,12 @@
     <w:p>
       <w:pPr>
         <w:pStyle w:val="Ttulo3"/>
-        <w:rPr>
-          <w:rFonts w:asciiTheme="minorHAnsi" w:hAnsiTheme="minorHAnsi"/>
-        </w:rPr>
       </w:pPr>
       <w:bookmarkStart w:id="1" w:name="_Hlk210251483"/>
       <w:r>
-        <w:rPr>
-          <w:rFonts w:asciiTheme="minorHAnsi" w:hAnsiTheme="minorHAnsi"/>
-        </w:rPr>
         <w:t xml:space="preserve">3. </w:t>
       </w:r>
       <w:r>
-        <w:rPr>
-          <w:rFonts w:asciiTheme="minorHAnsi" w:hAnsiTheme="minorHAnsi"/>
-        </w:rPr>
         <w:t>Condiciones Económicas, Pago y Gestión de Impagos (SEPA B2B)</w:t>
       </w:r>
     </w:p>
@@ -358,30 +344,28 @@
       </w:r>
     </w:p>
     <w:p>
-      <w:r>
-        <w:rPr>
-          <w:rFonts w:eastAsiaTheme="majorEastAsia" w:cstheme="majorBidi"/>
-          <w:b/>
-          <w:bCs/>
-          <w:color w:val="31849B" w:themeColor="accent5" w:themeShade="BF"/>
-        </w:rPr>
+      <w:pPr>
+        <w:pStyle w:val="Ttulo3"/>
+      </w:pPr>
+      <w:r>
         <w:t>3</w:t>
       </w:r>
       <w:r>
-        <w:rPr>
-          <w:rFonts w:eastAsiaTheme="majorEastAsia" w:cstheme="majorBidi"/>
-          <w:b/>
-          <w:bCs/>
-          <w:color w:val="31849B" w:themeColor="accent5" w:themeShade="BF"/>
-        </w:rPr>
-        <w:t>.1 Mandato SEPA B2B y condición de activación:</w:t>
-      </w:r>
-      <w:r>
-        <w:rPr>
-          <w:sz w:val="21"/>
-        </w:rPr>
-        <w:br/>
-        <w:t>“</w:t>
+        <w:t>.1 Mandato SEPA B2B y co</w:t>
+      </w:r>
+      <w:r>
+        <w:t>a</w:t>
+      </w:r>
+      <w:r>
+        <w:t>ndición de activación</w:t>
+      </w:r>
+      <w:r>
+        <w:t>.</w:t>
+      </w:r>
+    </w:p>
+    <w:p>
+      <w:r>
+        <w:t xml:space="preserve">El </w:t>
       </w:r>
       <w:r>
         <w:rPr>
@@ -389,7 +373,7 @@
           <w:bCs/>
           <w:sz w:val="21"/>
         </w:rPr>
-        <w:t>El ARRENDATARIO</w:t>
+        <w:t>ARRENDATARIO</w:t>
       </w:r>
       <w:r>
         <w:rPr>
@@ -437,34 +421,29 @@
         <w:rPr>
           <w:sz w:val="21"/>
         </w:rPr>
-        <w:t>, autorizando cargos periódicos de las cuotas. La entrega, puesta en marcha y activación del equipo quedan condicionadas al pago por anticipado del primer período y a la validez del mandato. En el esquema SEPA B2B no existe derecho de devolución de recibos tras su cargo.”</w:t>
+        <w:t>, autorizando cargos periódicos de las cuotas. La entrega, puesta en marcha y activación del equipo quedan condicionadas al pago por anticipado del primer período y a la validez del mandato. En el esquema SEPA B2B no existe derecho de devolución de recibos tras su cargo.</w:t>
       </w:r>
     </w:p>
     <w:p>
-      <w:r>
-        <w:rPr>
-          <w:rFonts w:eastAsiaTheme="majorEastAsia" w:cstheme="majorBidi"/>
-          <w:b/>
-          <w:bCs/>
-          <w:color w:val="31849B" w:themeColor="accent5" w:themeShade="BF"/>
-        </w:rPr>
+      <w:pPr>
+        <w:pStyle w:val="Ttulo3"/>
+      </w:pPr>
+      <w:r>
         <w:t>3</w:t>
       </w:r>
       <w:r>
-        <w:rPr>
-          <w:rFonts w:eastAsiaTheme="majorEastAsia" w:cstheme="majorBidi"/>
-          <w:b/>
-          <w:bCs/>
-          <w:color w:val="31849B" w:themeColor="accent5" w:themeShade="BF"/>
-        </w:rPr>
-        <w:t>.2 Fianza (1 mes):</w:t>
-      </w:r>
+        <w:t>.2 Fianza (1 mes)</w:t>
+      </w:r>
+      <w:r>
+        <w:t>.</w:t>
+      </w:r>
+    </w:p>
+    <w:p>
       <w:r>
         <w:rPr>
           <w:sz w:val="21"/>
         </w:rPr>
-        <w:br/>
-        <w:t xml:space="preserve">“Con anterioridad a la entrega, </w:t>
+        <w:t xml:space="preserve">Con anterioridad a la entrega, </w:t>
       </w:r>
       <w:r>
         <w:rPr>
@@ -506,44 +485,46 @@
         <w:rPr>
           <w:sz w:val="21"/>
         </w:rPr>
-        <w:t xml:space="preserve"> desde la finalización del contrato, previa verificación del estado del equipo y liquidación de saldos pendientes.”</w:t>
+        <w:t xml:space="preserve"> desde la finalización del contrato, previa verificación del estado del equipo y liquidación de saldos pendientes</w:t>
       </w:r>
       <w:r>
         <w:rPr>
           <w:sz w:val="21"/>
         </w:rPr>
-        <w:br/>
-      </w:r>
-      <w:r>
+        <w:t>.</w:t>
+      </w:r>
+    </w:p>
+    <w:p>
+      <w:pPr>
+        <w:pStyle w:val="Ttulo3"/>
+      </w:pPr>
+      <w:r>
+        <w:t>3</w:t>
+      </w:r>
+      <w:r>
+        <w:t>.3 Cuotas por adelantado y calendario de cargos</w:t>
+      </w:r>
+      <w:r>
+        <w:t>.</w:t>
+      </w:r>
+    </w:p>
+    <w:p>
+      <w:pPr>
         <w:rPr>
           <w:sz w:val="21"/>
         </w:rPr>
-        <w:br/>
-      </w:r>
-      <w:r>
-        <w:rPr>
-          <w:rFonts w:eastAsiaTheme="majorEastAsia" w:cstheme="majorBidi"/>
-          <w:b/>
-          <w:bCs/>
-          <w:color w:val="31849B" w:themeColor="accent5" w:themeShade="BF"/>
-        </w:rPr>
-        <w:t>3</w:t>
-      </w:r>
-      <w:r>
-        <w:rPr>
-          <w:rFonts w:eastAsiaTheme="majorEastAsia" w:cstheme="majorBidi"/>
-          <w:b/>
-          <w:bCs/>
-          <w:color w:val="31849B" w:themeColor="accent5" w:themeShade="BF"/>
-        </w:rPr>
-        <w:t>.3 Cuotas por adelantado y calendario de cargos:</w:t>
-      </w:r>
+      </w:pPr>
       <w:r>
         <w:rPr>
           <w:sz w:val="21"/>
         </w:rPr>
-        <w:br/>
-        <w:t xml:space="preserve">“Las cuotas se devengan por períodos mensuales y se abonan por adelantado </w:t>
+        <w:t xml:space="preserve">La </w:t>
+      </w:r>
+      <w:r>
+        <w:rPr>
+          <w:sz w:val="21"/>
+        </w:rPr>
+        <w:t xml:space="preserve">cuotas se devengan por períodos mensuales y se abonan por adelantado </w:t>
       </w:r>
       <w:r>
         <w:rPr>
@@ -557,39 +538,29 @@
         <w:rPr>
           <w:sz w:val="21"/>
         </w:rPr>
-        <w:t xml:space="preserve"> mediante adeudo directo SEPA B2B. El primer cobro incluirá, además, la fianza.”</w:t>
+        <w:t xml:space="preserve"> mediante adeudo directo SEPA B2B. El primer cobro incluirá, además, la fianza</w:t>
+      </w:r>
+      <w:r>
+        <w:rPr>
+          <w:sz w:val="21"/>
+        </w:rPr>
+        <w:t>.</w:t>
       </w:r>
     </w:p>
     <w:p>
       <w:pPr>
-        <w:rPr>
-          <w:sz w:val="21"/>
-        </w:rPr>
+        <w:pStyle w:val="Ttulo3"/>
       </w:pPr>
       <w:r>
-        <w:rPr>
-          <w:rFonts w:eastAsiaTheme="majorEastAsia" w:cstheme="majorBidi"/>
-          <w:b/>
-          <w:bCs/>
-          <w:color w:val="31849B" w:themeColor="accent5" w:themeShade="BF"/>
-        </w:rPr>
-        <w:t>3</w:t>
-      </w:r>
-      <w:r>
-        <w:rPr>
-          <w:rFonts w:eastAsiaTheme="majorEastAsia" w:cstheme="majorBidi"/>
-          <w:b/>
-          <w:bCs/>
-          <w:color w:val="31849B" w:themeColor="accent5" w:themeShade="BF"/>
-        </w:rPr>
-        <w:t>.4 Impago: reintentos, gastos, intereses, suspensión y apagado remoto:</w:t>
-      </w:r>
-      <w:r>
-        <w:rPr>
-          <w:sz w:val="21"/>
-        </w:rPr>
-        <w:br/>
-        <w:t xml:space="preserve">Ante la falta de pago en la fecha de vencimiento: </w:t>
+        <w:t>3.4 Impago: reintentos, gastos, intereses, suspensión y apagado remoto</w:t>
+      </w:r>
+      <w:r>
+        <w:t>.</w:t>
+      </w:r>
+    </w:p>
+    <w:p>
+      <w:r>
+        <w:t>Ante la falta de pago en la fecha de vencimiento:</w:t>
       </w:r>
     </w:p>
     <w:p>
@@ -1069,30 +1040,23 @@
       </w:pPr>
     </w:p>
     <w:p>
-      <w:r>
-        <w:rPr>
-          <w:rFonts w:eastAsiaTheme="majorEastAsia" w:cstheme="majorBidi"/>
-          <w:b/>
-          <w:bCs/>
-          <w:color w:val="31849B" w:themeColor="accent5" w:themeShade="BF"/>
-        </w:rPr>
+      <w:pPr>
+        <w:pStyle w:val="Ttulo3"/>
+      </w:pPr>
+      <w:r>
         <w:lastRenderedPageBreak/>
         <w:t>3</w:t>
       </w:r>
       <w:r>
-        <w:rPr>
-          <w:rFonts w:eastAsiaTheme="majorEastAsia" w:cstheme="majorBidi"/>
-          <w:b/>
-          <w:bCs/>
-          <w:color w:val="31849B" w:themeColor="accent5" w:themeShade="BF"/>
-        </w:rPr>
-        <w:t>.5 Vencimiento anticipado y retirada de equipo:</w:t>
-      </w:r>
-      <w:r>
-        <w:rPr>
-          <w:sz w:val="21"/>
-        </w:rPr>
-        <w:br/>
+        <w:t>.5 Vencimiento anticipado y retirada de equipo</w:t>
+      </w:r>
+      <w:r>
+        <w:t>.</w:t>
+      </w:r>
+    </w:p>
+    <w:p>
+      <w:r>
+        <w:t xml:space="preserve">EL </w:t>
       </w:r>
       <w:r>
         <w:rPr>
@@ -1100,7 +1064,7 @@
           <w:bCs/>
           <w:sz w:val="21"/>
         </w:rPr>
-        <w:t>El impago de DOS (2) cuotas</w:t>
+        <w:t>impago de DOS (2) cuotas</w:t>
       </w:r>
       <w:r>
         <w:rPr>
@@ -1148,33 +1112,28 @@
         <w:rPr>
           <w:sz w:val="21"/>
         </w:rPr>
-        <w:t>, en horario comercial, para retirar el equipo, asumiendo los gastos de desmontaje y transporte.”</w:t>
+        <w:t>, en horario comercial, para retirar el equipo, asumiendo los gastos de desmontaje y transporte.</w:t>
       </w:r>
     </w:p>
     <w:p>
-      <w:r>
-        <w:rPr>
-          <w:rFonts w:eastAsiaTheme="majorEastAsia" w:cstheme="majorBidi"/>
-          <w:b/>
-          <w:bCs/>
-          <w:color w:val="31849B" w:themeColor="accent5" w:themeShade="BF"/>
-        </w:rPr>
+      <w:pPr>
+        <w:pStyle w:val="Ttulo3"/>
+      </w:pPr>
+      <w:r>
         <w:t>3</w:t>
       </w:r>
       <w:r>
-        <w:rPr>
-          <w:rFonts w:eastAsiaTheme="majorEastAsia" w:cstheme="majorBidi"/>
-          <w:b/>
-          <w:bCs/>
-          <w:color w:val="31849B" w:themeColor="accent5" w:themeShade="BF"/>
-        </w:rPr>
-        <w:t>.6 Titularidad y usos:</w:t>
-      </w:r>
+        <w:t>.6 Titularidad y usos</w:t>
+      </w:r>
+      <w:r>
+        <w:t>.</w:t>
+      </w:r>
+    </w:p>
+    <w:p>
       <w:r>
         <w:rPr>
           <w:sz w:val="21"/>
         </w:rPr>
-        <w:br/>
         <w:t xml:space="preserve">“La titularidad del equipo es siempre del </w:t>
       </w:r>
       <w:r>
@@ -1209,1044 +1168,674 @@
     <w:bookmarkEnd w:id="1"/>
     <w:p/>
     <w:p>
-      <w:r>
-        <w:rPr>
-          <w:rFonts w:eastAsiaTheme="majorEastAsia" w:cstheme="majorBidi"/>
-          <w:b/>
-          <w:bCs/>
-          <w:color w:val="31849B" w:themeColor="accent5" w:themeShade="BF"/>
-        </w:rPr>
+      <w:pPr>
+        <w:pStyle w:val="Ttulo3"/>
+      </w:pPr>
+      <w:r>
         <w:t>4. Uso, instalación y contenidos</w:t>
       </w:r>
       <w:r>
-        <w:br/>
-      </w:r>
-      <w:r>
-        <w:rPr>
-          <w:rFonts w:eastAsiaTheme="majorEastAsia" w:cstheme="majorBidi"/>
-          <w:b/>
-          <w:bCs/>
-          <w:color w:val="31849B" w:themeColor="accent5" w:themeShade="BF"/>
-        </w:rPr>
-        <w:t>4.1 Entrega.</w:t>
-      </w:r>
-      <w:r>
-        <w:t xml:space="preserve"> La pantalla será enviada a la </w:t>
-      </w:r>
-      <w:r>
-        <w:rPr>
-          <w:rStyle w:val="Textoennegrita"/>
-        </w:rPr>
-        <w:t>dirección del ARRENDATARIO</w:t>
-      </w:r>
-      <w:r>
-        <w:t xml:space="preserve"> indicada en el contrato. El riesgo por transporte se rige por la cláusula de logística; el ARRENDATARIO deberá </w:t>
-      </w:r>
-      <w:r>
-        <w:rPr>
-          <w:rStyle w:val="Textoennegrita"/>
-        </w:rPr>
-        <w:t>inspeccionar el equipo a la recepción</w:t>
-      </w:r>
-      <w:r>
-        <w:t xml:space="preserve"> y comunicar incidencias en 24 h.</w:t>
-      </w:r>
-      <w:r>
-        <w:br/>
-      </w:r>
-      <w:r>
-        <w:rPr>
-          <w:rFonts w:eastAsiaTheme="majorEastAsia" w:cstheme="majorBidi"/>
-          <w:b/>
-          <w:bCs/>
-          <w:color w:val="31849B" w:themeColor="accent5" w:themeShade="BF"/>
-        </w:rPr>
-        <w:t>4.2 Instalación.</w:t>
-      </w:r>
-      <w:r>
-        <w:t xml:space="preserve"> Por defecto, el </w:t>
-      </w:r>
-      <w:r>
-        <w:rPr>
-          <w:rStyle w:val="Textoennegrita"/>
-        </w:rPr>
-        <w:t>ARRENDATARIO</w:t>
-      </w:r>
-      <w:r>
-        <w:t xml:space="preserve"> realizará la instalación bajo su responsabilidad (estructura/fijaciones, normativas, toma eléctrica y conectividad de datos). Alternativamente, el </w:t>
-      </w:r>
-      <w:r>
-        <w:rPr>
-          <w:rStyle w:val="Textoennegrita"/>
-        </w:rPr>
-        <w:t>ARRENDADOR</w:t>
-      </w:r>
-      <w:r>
-        <w:t xml:space="preserve"> podrá realizar </w:t>
-      </w:r>
-      <w:r>
-        <w:rPr>
-          <w:rStyle w:val="Textoennegrita"/>
-        </w:rPr>
-        <w:t>instalación estándar</w:t>
-      </w:r>
-      <w:r>
-        <w:t xml:space="preserve"> por </w:t>
-      </w:r>
-      <w:r>
-        <w:rPr>
-          <w:rStyle w:val="Textoennegrita"/>
-        </w:rPr>
-        <w:t>60 € (+ IVA)</w:t>
-      </w:r>
-      <w:r>
-        <w:t xml:space="preserve">, que comprende anclaje básico y </w:t>
-      </w:r>
-      <w:r>
-        <w:rPr>
-          <w:rStyle w:val="Textoennegrita"/>
-        </w:rPr>
-        <w:t>puesta en marcha</w:t>
-      </w:r>
-      <w:r>
-        <w:t xml:space="preserve">. Cualquier </w:t>
-      </w:r>
-      <w:r>
-        <w:rPr>
-          <w:rStyle w:val="Textoennegrita"/>
-        </w:rPr>
-        <w:t>obra/cableado/adaptación</w:t>
-      </w:r>
-      <w:r>
-        <w:t xml:space="preserve"> no incluida se presupuestará aparte.</w:t>
-      </w:r>
-      <w:r>
-        <w:br/>
-      </w:r>
-      <w:r>
-        <w:rPr>
-          <w:rFonts w:eastAsiaTheme="majorEastAsia" w:cstheme="majorBidi"/>
-          <w:b/>
-          <w:bCs/>
-          <w:color w:val="31849B" w:themeColor="accent5" w:themeShade="BF"/>
-        </w:rPr>
-        <w:t>4.3 Puesta en marcha y uso.</w:t>
-      </w:r>
-      <w:r>
-        <w:t xml:space="preserve"> </w:t>
-      </w:r>
-      <w:r>
-        <w:rPr>
-          <w:b/>
-          <w:bCs/>
-        </w:rPr>
-        <w:t>El</w:t>
-      </w:r>
-      <w:r>
-        <w:t xml:space="preserve"> </w:t>
-      </w:r>
-      <w:r>
-        <w:rPr>
-          <w:b/>
-          <w:bCs/>
-        </w:rPr>
-        <w:t>ARRENDATARIO</w:t>
-      </w:r>
-      <w:r>
-        <w:t xml:space="preserve"> facilitará </w:t>
-      </w:r>
-      <w:r>
-        <w:rPr>
-          <w:rStyle w:val="Textoennegrita"/>
-        </w:rPr>
-        <w:t>alimentación eléctrica estable</w:t>
-      </w:r>
-      <w:r>
-        <w:t xml:space="preserve"> y </w:t>
-      </w:r>
-      <w:r>
-        <w:rPr>
-          <w:rStyle w:val="Textoennegrita"/>
-        </w:rPr>
-        <w:t xml:space="preserve">conexión </w:t>
-      </w:r>
-      <w:proofErr w:type="gramStart"/>
-      <w:r>
-        <w:rPr>
-          <w:rStyle w:val="Textoennegrita"/>
-        </w:rPr>
-        <w:t>a</w:t>
-      </w:r>
-      <w:proofErr w:type="gramEnd"/>
-      <w:r>
-        <w:rPr>
-          <w:rStyle w:val="Textoennegrita"/>
-        </w:rPr>
-        <w:t xml:space="preserve"> Internet</w:t>
-      </w:r>
-      <w:r>
-        <w:t xml:space="preserve"> adecuadas. El uso deberá ajustarse a las </w:t>
-      </w:r>
-      <w:r>
-        <w:rPr>
-          <w:rStyle w:val="Textoennegrita"/>
-        </w:rPr>
-        <w:t>especificaciones técnicas</w:t>
-      </w:r>
-      <w:r>
-        <w:t xml:space="preserve"> y </w:t>
-      </w:r>
-      <w:r>
-        <w:rPr>
-          <w:rStyle w:val="Textoennegrita"/>
-        </w:rPr>
-        <w:t>manuales</w:t>
-      </w:r>
-      <w:r>
-        <w:t xml:space="preserve"> proporcionados por el </w:t>
-      </w:r>
-      <w:r>
-        <w:rPr>
-          <w:b/>
-          <w:bCs/>
-        </w:rPr>
-        <w:t>ARRENDADOR</w:t>
-      </w:r>
-      <w:r>
         <w:t>.</w:t>
-      </w:r>
-      <w:r>
-        <w:br/>
-      </w:r>
-      <w:r>
-        <w:rPr>
-          <w:rFonts w:eastAsiaTheme="majorEastAsia" w:cstheme="majorBidi"/>
-          <w:b/>
-          <w:bCs/>
-          <w:color w:val="31849B" w:themeColor="accent5" w:themeShade="BF"/>
-        </w:rPr>
-        <w:t>4.4 Contenidos y cumplimiento.</w:t>
-      </w:r>
-      <w:r>
-        <w:t xml:space="preserve"> </w:t>
-      </w:r>
-      <w:r>
-        <w:rPr>
-          <w:b/>
-          <w:bCs/>
-        </w:rPr>
-        <w:t>El ARRENDATARIO</w:t>
-      </w:r>
-      <w:r>
-        <w:t xml:space="preserve"> es el </w:t>
-      </w:r>
-      <w:r>
-        <w:rPr>
-          <w:rStyle w:val="Textoennegrita"/>
-        </w:rPr>
-        <w:t>único responsable</w:t>
-      </w:r>
-      <w:r>
-        <w:t xml:space="preserve"> de los contenidos mostrados y de obtener las </w:t>
-      </w:r>
-      <w:r>
-        <w:rPr>
-          <w:rStyle w:val="Textoennegrita"/>
-        </w:rPr>
-        <w:t>licencias/permisos</w:t>
-      </w:r>
-      <w:r>
-        <w:t xml:space="preserve"> necesarios (derechos de imagen/autor, anuncios, normativa local). Mantendrá </w:t>
-      </w:r>
-      <w:r>
-        <w:rPr>
-          <w:rStyle w:val="Textoennegrita"/>
-        </w:rPr>
-        <w:t>indemne</w:t>
-      </w:r>
-      <w:r>
-        <w:t xml:space="preserve"> al </w:t>
-      </w:r>
-      <w:r>
-        <w:rPr>
-          <w:b/>
-          <w:bCs/>
-        </w:rPr>
-        <w:t>ARRENDADOR</w:t>
-      </w:r>
-      <w:r>
-        <w:t xml:space="preserve"> frente a reclamaciones, sanciones o costes derivados.</w:t>
-      </w:r>
-      <w:r>
-        <w:br/>
-      </w:r>
-      <w:r>
-        <w:rPr>
-          <w:rFonts w:eastAsiaTheme="majorEastAsia" w:cstheme="majorBidi"/>
-          <w:b/>
-          <w:bCs/>
-          <w:color w:val="31849B" w:themeColor="accent5" w:themeShade="BF"/>
-        </w:rPr>
-        <w:t>4.5 Daños por instalación propia.</w:t>
-      </w:r>
-      <w:r>
-        <w:t xml:space="preserve"> Cuando la instalación no sea realizada por el ARRENDADOR, este no será responsable de </w:t>
-      </w:r>
-      <w:r>
-        <w:rPr>
-          <w:rStyle w:val="Textoennegrita"/>
-        </w:rPr>
-        <w:t>daños</w:t>
-      </w:r>
-      <w:r>
-        <w:t xml:space="preserve"> causados por una </w:t>
-      </w:r>
-      <w:r>
-        <w:rPr>
-          <w:rStyle w:val="Textoennegrita"/>
-        </w:rPr>
-        <w:t>mala instalación</w:t>
-      </w:r>
-      <w:r>
-        <w:t>, estructura inadecuada o uso contrario a las especificaciones.</w:t>
       </w:r>
     </w:p>
     <w:p>
       <w:pPr>
-        <w:pStyle w:val="NormalWeb"/>
-        <w:rPr>
-          <w:rFonts w:asciiTheme="minorHAnsi" w:eastAsiaTheme="minorEastAsia" w:hAnsiTheme="minorHAnsi" w:cstheme="minorBidi"/>
-          <w:sz w:val="22"/>
-          <w:szCs w:val="22"/>
-          <w:lang w:val="en-US" w:eastAsia="en-US"/>
-        </w:rPr>
+        <w:pStyle w:val="Ttulo3"/>
       </w:pPr>
       <w:r>
-        <w:rPr>
-          <w:rFonts w:asciiTheme="minorHAnsi" w:eastAsiaTheme="majorEastAsia" w:hAnsiTheme="minorHAnsi" w:cstheme="majorBidi"/>
-          <w:b/>
-          <w:bCs/>
-          <w:color w:val="31849B" w:themeColor="accent5" w:themeShade="BF"/>
-          <w:sz w:val="22"/>
-          <w:szCs w:val="22"/>
-          <w:lang w:val="en-US" w:eastAsia="en-US"/>
-        </w:rPr>
-        <w:t>5. Servicio técnico y soporte</w:t>
-      </w:r>
-      <w:r>
-        <w:rPr>
-          <w:rFonts w:asciiTheme="minorHAnsi" w:eastAsiaTheme="minorEastAsia" w:hAnsiTheme="minorHAnsi" w:cstheme="minorBidi"/>
-          <w:sz w:val="22"/>
-          <w:szCs w:val="22"/>
-          <w:lang w:val="en-US" w:eastAsia="en-US"/>
-        </w:rPr>
-        <w:br/>
-        <w:t xml:space="preserve">El renting incluye </w:t>
-      </w:r>
-      <w:r>
-        <w:rPr>
-          <w:rFonts w:asciiTheme="minorHAnsi" w:eastAsiaTheme="minorEastAsia" w:hAnsiTheme="minorHAnsi" w:cstheme="minorBidi"/>
-          <w:b/>
-          <w:bCs/>
-          <w:sz w:val="22"/>
-          <w:szCs w:val="22"/>
-          <w:lang w:val="en-US" w:eastAsia="en-US"/>
-        </w:rPr>
-        <w:t>soporte técnico</w:t>
-      </w:r>
-      <w:r>
-        <w:rPr>
-          <w:rFonts w:asciiTheme="minorHAnsi" w:eastAsiaTheme="minorEastAsia" w:hAnsiTheme="minorHAnsi" w:cstheme="minorBidi"/>
-          <w:sz w:val="22"/>
-          <w:szCs w:val="22"/>
-          <w:lang w:val="en-US" w:eastAsia="en-US"/>
-        </w:rPr>
-        <w:t xml:space="preserve"> por avería o fallo </w:t>
-      </w:r>
-      <w:r>
-        <w:rPr>
-          <w:rFonts w:asciiTheme="minorHAnsi" w:eastAsiaTheme="minorEastAsia" w:hAnsiTheme="minorHAnsi" w:cstheme="minorBidi"/>
-          <w:b/>
-          <w:bCs/>
-          <w:sz w:val="22"/>
-          <w:szCs w:val="22"/>
-          <w:lang w:val="en-US" w:eastAsia="en-US"/>
-        </w:rPr>
-        <w:t>no imputable a mal uso, daño físico o manipulación</w:t>
-      </w:r>
-      <w:r>
-        <w:rPr>
-          <w:rFonts w:asciiTheme="minorHAnsi" w:eastAsiaTheme="minorEastAsia" w:hAnsiTheme="minorHAnsi" w:cstheme="minorBidi"/>
-          <w:sz w:val="22"/>
-          <w:szCs w:val="22"/>
-          <w:lang w:val="en-US" w:eastAsia="en-US"/>
-        </w:rPr>
+        <w:t>4.1</w:t>
+      </w:r>
+      <w:r>
+        <w:t xml:space="preserve"> Entrega</w:t>
+      </w:r>
+      <w:bookmarkStart w:id="2" w:name="_Hlk210389079"/>
+      <w:r>
         <w:t>.</w:t>
       </w:r>
-      <w:r>
-        <w:rPr>
-          <w:rFonts w:asciiTheme="minorHAnsi" w:eastAsiaTheme="minorEastAsia" w:hAnsiTheme="minorHAnsi" w:cstheme="minorBidi"/>
-          <w:sz w:val="22"/>
-          <w:szCs w:val="22"/>
-          <w:lang w:val="en-US" w:eastAsia="en-US"/>
-        </w:rPr>
-        <w:br/>
-        <w:t xml:space="preserve">Ante una incidencia, el </w:t>
-      </w:r>
-      <w:r>
-        <w:rPr>
-          <w:rFonts w:asciiTheme="minorHAnsi" w:eastAsiaTheme="minorEastAsia" w:hAnsiTheme="minorHAnsi" w:cstheme="minorBidi"/>
-          <w:b/>
-          <w:bCs/>
-          <w:sz w:val="22"/>
-          <w:szCs w:val="22"/>
-          <w:lang w:val="en-US" w:eastAsia="en-US"/>
-        </w:rPr>
-        <w:t>ARRENDADOR</w:t>
-      </w:r>
-      <w:r>
-        <w:rPr>
-          <w:rFonts w:asciiTheme="minorHAnsi" w:eastAsiaTheme="minorEastAsia" w:hAnsiTheme="minorHAnsi" w:cstheme="minorBidi"/>
-          <w:sz w:val="22"/>
-          <w:szCs w:val="22"/>
-          <w:lang w:val="en-US" w:eastAsia="en-US"/>
-        </w:rPr>
-        <w:t xml:space="preserve"> realizará </w:t>
-      </w:r>
-      <w:r>
-        <w:rPr>
-          <w:rFonts w:asciiTheme="minorHAnsi" w:eastAsiaTheme="minorEastAsia" w:hAnsiTheme="minorHAnsi" w:cstheme="minorBidi"/>
-          <w:sz w:val="22"/>
-          <w:szCs w:val="22"/>
-          <w:lang w:val="en-US" w:eastAsia="en-US"/>
-        </w:rPr>
-        <w:t>en el menor tiempo posible una</w:t>
-      </w:r>
-      <w:r>
-        <w:rPr>
-          <w:rFonts w:asciiTheme="minorHAnsi" w:eastAsiaTheme="minorEastAsia" w:hAnsiTheme="minorHAnsi" w:cstheme="minorBidi"/>
-          <w:sz w:val="22"/>
-          <w:szCs w:val="22"/>
-          <w:lang w:val="en-US" w:eastAsia="en-US"/>
-        </w:rPr>
-        <w:t xml:space="preserve"> </w:t>
-      </w:r>
-      <w:r>
-        <w:rPr>
-          <w:rFonts w:asciiTheme="minorHAnsi" w:eastAsiaTheme="minorEastAsia" w:hAnsiTheme="minorHAnsi" w:cstheme="minorBidi"/>
-          <w:b/>
-          <w:bCs/>
-          <w:sz w:val="22"/>
-          <w:szCs w:val="22"/>
-          <w:lang w:val="en-US" w:eastAsia="en-US"/>
-        </w:rPr>
-        <w:t>solución diligente</w:t>
-      </w:r>
-      <w:r>
-        <w:rPr>
-          <w:rFonts w:asciiTheme="minorHAnsi" w:eastAsiaTheme="minorEastAsia" w:hAnsiTheme="minorHAnsi" w:cstheme="minorBidi"/>
-          <w:sz w:val="22"/>
-          <w:szCs w:val="22"/>
-          <w:lang w:val="en-US" w:eastAsia="en-US"/>
-        </w:rPr>
-        <w:t xml:space="preserve">, mediante </w:t>
-      </w:r>
-      <w:r>
-        <w:rPr>
-          <w:rFonts w:asciiTheme="minorHAnsi" w:eastAsiaTheme="minorEastAsia" w:hAnsiTheme="minorHAnsi" w:cstheme="minorBidi"/>
-          <w:b/>
-          <w:bCs/>
-          <w:sz w:val="22"/>
-          <w:szCs w:val="22"/>
-          <w:lang w:val="en-US" w:eastAsia="en-US"/>
-        </w:rPr>
-        <w:t>asistencia remota</w:t>
-      </w:r>
-      <w:r>
-        <w:rPr>
-          <w:rFonts w:asciiTheme="minorHAnsi" w:eastAsiaTheme="minorEastAsia" w:hAnsiTheme="minorHAnsi" w:cstheme="minorBidi"/>
-          <w:sz w:val="22"/>
-          <w:szCs w:val="22"/>
-          <w:lang w:val="en-US" w:eastAsia="en-US"/>
-        </w:rPr>
-        <w:t xml:space="preserve">, </w:t>
-      </w:r>
-      <w:r>
-        <w:rPr>
-          <w:rFonts w:asciiTheme="minorHAnsi" w:eastAsiaTheme="minorEastAsia" w:hAnsiTheme="minorHAnsi" w:cstheme="minorBidi"/>
-          <w:b/>
-          <w:bCs/>
-          <w:sz w:val="22"/>
-          <w:szCs w:val="22"/>
-          <w:lang w:val="en-US" w:eastAsia="en-US"/>
-        </w:rPr>
-        <w:t>reparación</w:t>
-      </w:r>
-      <w:r>
-        <w:rPr>
-          <w:rFonts w:asciiTheme="minorHAnsi" w:eastAsiaTheme="minorEastAsia" w:hAnsiTheme="minorHAnsi" w:cstheme="minorBidi"/>
-          <w:sz w:val="22"/>
-          <w:szCs w:val="22"/>
-          <w:lang w:val="en-US" w:eastAsia="en-US"/>
-        </w:rPr>
-        <w:t xml:space="preserve"> o </w:t>
-      </w:r>
-      <w:r>
-        <w:rPr>
-          <w:rFonts w:asciiTheme="minorHAnsi" w:eastAsiaTheme="minorEastAsia" w:hAnsiTheme="minorHAnsi" w:cstheme="minorBidi"/>
-          <w:b/>
-          <w:bCs/>
-          <w:sz w:val="22"/>
-          <w:szCs w:val="22"/>
-          <w:lang w:val="en-US" w:eastAsia="en-US"/>
-        </w:rPr>
-        <w:t>sustitución</w:t>
-      </w:r>
-      <w:r>
-        <w:rPr>
-          <w:rFonts w:asciiTheme="minorHAnsi" w:eastAsiaTheme="minorEastAsia" w:hAnsiTheme="minorHAnsi" w:cstheme="minorBidi"/>
-          <w:sz w:val="22"/>
-          <w:szCs w:val="22"/>
-          <w:lang w:val="en-US" w:eastAsia="en-US"/>
-        </w:rPr>
-        <w:t xml:space="preserve"> del equipo, según proceda. La intervención se efectuará </w:t>
-      </w:r>
-      <w:r>
-        <w:rPr>
-          <w:rFonts w:asciiTheme="minorHAnsi" w:eastAsiaTheme="minorEastAsia" w:hAnsiTheme="minorHAnsi" w:cstheme="minorBidi"/>
-          <w:b/>
-          <w:bCs/>
-          <w:sz w:val="22"/>
-          <w:szCs w:val="22"/>
-          <w:lang w:val="en-US" w:eastAsia="en-US"/>
-        </w:rPr>
-        <w:t>en el menor plazo razonable</w:t>
-      </w:r>
-      <w:r>
-        <w:rPr>
-          <w:rFonts w:asciiTheme="minorHAnsi" w:eastAsiaTheme="minorEastAsia" w:hAnsiTheme="minorHAnsi" w:cstheme="minorBidi"/>
-          <w:sz w:val="22"/>
-          <w:szCs w:val="22"/>
-          <w:lang w:val="en-US" w:eastAsia="en-US"/>
-        </w:rPr>
-        <w:t xml:space="preserve">, </w:t>
-      </w:r>
-      <w:r>
-        <w:rPr>
-          <w:rFonts w:asciiTheme="minorHAnsi" w:eastAsiaTheme="minorEastAsia" w:hAnsiTheme="minorHAnsi" w:cstheme="minorBidi"/>
-          <w:b/>
-          <w:bCs/>
-          <w:sz w:val="22"/>
-          <w:szCs w:val="22"/>
-          <w:lang w:val="en-US" w:eastAsia="en-US"/>
-        </w:rPr>
-        <w:t>sujeto a logística y disponibilidad de stock</w:t>
-      </w:r>
-      <w:r>
-        <w:rPr>
-          <w:rFonts w:asciiTheme="minorHAnsi" w:eastAsiaTheme="minorEastAsia" w:hAnsiTheme="minorHAnsi" w:cstheme="minorBidi"/>
-          <w:sz w:val="22"/>
-          <w:szCs w:val="22"/>
-          <w:lang w:val="en-US" w:eastAsia="en-US"/>
-        </w:rPr>
-        <w:t>.</w:t>
-      </w:r>
-      <w:r>
-        <w:rPr>
-          <w:rFonts w:asciiTheme="minorHAnsi" w:eastAsiaTheme="minorEastAsia" w:hAnsiTheme="minorHAnsi" w:cstheme="minorBidi"/>
-          <w:sz w:val="22"/>
-          <w:szCs w:val="22"/>
-          <w:lang w:val="en-US" w:eastAsia="en-US"/>
-        </w:rPr>
-        <w:br/>
-        <w:t xml:space="preserve">Quedan </w:t>
-      </w:r>
-      <w:r>
-        <w:rPr>
-          <w:rFonts w:asciiTheme="minorHAnsi" w:eastAsiaTheme="minorEastAsia" w:hAnsiTheme="minorHAnsi" w:cstheme="minorBidi"/>
-          <w:b/>
-          <w:bCs/>
-          <w:sz w:val="22"/>
-          <w:szCs w:val="22"/>
-          <w:lang w:val="en-US" w:eastAsia="en-US"/>
-        </w:rPr>
-        <w:t>excluidos</w:t>
-      </w:r>
-      <w:r>
-        <w:rPr>
-          <w:rFonts w:asciiTheme="minorHAnsi" w:eastAsiaTheme="minorEastAsia" w:hAnsiTheme="minorHAnsi" w:cstheme="minorBidi"/>
-          <w:sz w:val="22"/>
-          <w:szCs w:val="22"/>
-          <w:lang w:val="en-US" w:eastAsia="en-US"/>
-        </w:rPr>
-        <w:t xml:space="preserve">: daños físicos, roturas, impactos, líquidos, sobrecargas eléctricas, manipulación interna o alteraciones no autorizadas, así como incidencias derivadas de instalación ajena a </w:t>
-      </w:r>
-      <w:r>
-        <w:rPr>
-          <w:rFonts w:asciiTheme="minorHAnsi" w:eastAsiaTheme="minorEastAsia" w:hAnsiTheme="minorHAnsi" w:cstheme="minorBidi"/>
-          <w:b/>
-          <w:bCs/>
-          <w:sz w:val="22"/>
-          <w:szCs w:val="22"/>
-          <w:lang w:val="en-US" w:eastAsia="en-US"/>
-        </w:rPr>
-        <w:t>NIOXTEC</w:t>
-      </w:r>
-      <w:r>
-        <w:rPr>
-          <w:rFonts w:asciiTheme="minorHAnsi" w:eastAsiaTheme="minorEastAsia" w:hAnsiTheme="minorHAnsi" w:cstheme="minorBidi"/>
-          <w:sz w:val="22"/>
-          <w:szCs w:val="22"/>
-          <w:lang w:val="en-US" w:eastAsia="en-US"/>
-        </w:rPr>
-        <w:t xml:space="preserve"> o de un entorno eléctrico/red inadecuado. En estos supuestos, </w:t>
-      </w:r>
-      <w:r>
-        <w:rPr>
-          <w:rFonts w:asciiTheme="minorHAnsi" w:eastAsiaTheme="minorEastAsia" w:hAnsiTheme="minorHAnsi" w:cstheme="minorBidi"/>
-          <w:b/>
-          <w:bCs/>
-          <w:sz w:val="22"/>
-          <w:szCs w:val="22"/>
-          <w:lang w:val="en-US" w:eastAsia="en-US"/>
-        </w:rPr>
-        <w:t>el ARRENDADOR</w:t>
-      </w:r>
-      <w:r>
-        <w:rPr>
-          <w:rFonts w:asciiTheme="minorHAnsi" w:eastAsiaTheme="minorEastAsia" w:hAnsiTheme="minorHAnsi" w:cstheme="minorBidi"/>
-          <w:sz w:val="22"/>
-          <w:szCs w:val="22"/>
-          <w:lang w:val="en-US" w:eastAsia="en-US"/>
-        </w:rPr>
-        <w:t xml:space="preserve"> emitirá </w:t>
-      </w:r>
-      <w:r>
-        <w:rPr>
-          <w:rFonts w:asciiTheme="minorHAnsi" w:eastAsiaTheme="minorEastAsia" w:hAnsiTheme="minorHAnsi" w:cstheme="minorBidi"/>
-          <w:b/>
-          <w:bCs/>
-          <w:sz w:val="22"/>
-          <w:szCs w:val="22"/>
-          <w:lang w:val="en-US" w:eastAsia="en-US"/>
-        </w:rPr>
-        <w:t>presupuesto de reparación o reposición</w:t>
-      </w:r>
-      <w:r>
-        <w:rPr>
-          <w:rFonts w:asciiTheme="minorHAnsi" w:eastAsiaTheme="minorEastAsia" w:hAnsiTheme="minorHAnsi" w:cstheme="minorBidi"/>
-          <w:sz w:val="22"/>
-          <w:szCs w:val="22"/>
-          <w:lang w:val="en-US" w:eastAsia="en-US"/>
-        </w:rPr>
-        <w:t xml:space="preserve"> que el </w:t>
-      </w:r>
-      <w:r>
-        <w:rPr>
-          <w:rFonts w:asciiTheme="minorHAnsi" w:eastAsiaTheme="minorEastAsia" w:hAnsiTheme="minorHAnsi" w:cstheme="minorBidi"/>
-          <w:b/>
-          <w:bCs/>
-          <w:sz w:val="22"/>
-          <w:szCs w:val="22"/>
-          <w:lang w:val="en-US" w:eastAsia="en-US"/>
-        </w:rPr>
-        <w:t>ARRENDATARIO</w:t>
-      </w:r>
-      <w:r>
-        <w:rPr>
-          <w:rFonts w:asciiTheme="minorHAnsi" w:eastAsiaTheme="minorEastAsia" w:hAnsiTheme="minorHAnsi" w:cstheme="minorBidi"/>
-          <w:sz w:val="22"/>
-          <w:szCs w:val="22"/>
-          <w:lang w:val="en-US" w:eastAsia="en-US"/>
-        </w:rPr>
-        <w:t xml:space="preserve"> deberá abonar en un plazo máximo de </w:t>
-      </w:r>
-      <w:r>
-        <w:rPr>
-          <w:rFonts w:asciiTheme="minorHAnsi" w:eastAsiaTheme="minorEastAsia" w:hAnsiTheme="minorHAnsi" w:cstheme="minorBidi"/>
-          <w:b/>
-          <w:bCs/>
-          <w:sz w:val="22"/>
-          <w:szCs w:val="22"/>
-          <w:lang w:val="en-US" w:eastAsia="en-US"/>
-        </w:rPr>
-        <w:t>30</w:t>
-      </w:r>
-      <w:r>
-        <w:rPr>
-          <w:rFonts w:asciiTheme="minorHAnsi" w:eastAsiaTheme="minorEastAsia" w:hAnsiTheme="minorHAnsi" w:cstheme="minorBidi"/>
-          <w:b/>
-          <w:bCs/>
-          <w:sz w:val="22"/>
-          <w:szCs w:val="22"/>
-          <w:lang w:val="en-US" w:eastAsia="en-US"/>
-        </w:rPr>
-        <w:t>días</w:t>
-      </w:r>
-      <w:r>
-        <w:rPr>
-          <w:rFonts w:asciiTheme="minorHAnsi" w:eastAsiaTheme="minorEastAsia" w:hAnsiTheme="minorHAnsi" w:cstheme="minorBidi"/>
-          <w:sz w:val="22"/>
-          <w:szCs w:val="22"/>
-          <w:lang w:val="en-US" w:eastAsia="en-US"/>
-        </w:rPr>
-        <w:t xml:space="preserve">. Piezas y desplazamientos </w:t>
-      </w:r>
-      <w:r>
-        <w:rPr>
-          <w:rFonts w:asciiTheme="minorHAnsi" w:eastAsiaTheme="minorEastAsia" w:hAnsiTheme="minorHAnsi" w:cstheme="minorBidi"/>
-          <w:b/>
-          <w:bCs/>
-          <w:sz w:val="22"/>
-          <w:szCs w:val="22"/>
-          <w:lang w:val="en-US" w:eastAsia="en-US"/>
-        </w:rPr>
-        <w:t>fuera de cobertura</w:t>
-      </w:r>
-      <w:r>
-        <w:rPr>
-          <w:rFonts w:asciiTheme="minorHAnsi" w:eastAsiaTheme="minorEastAsia" w:hAnsiTheme="minorHAnsi" w:cstheme="minorBidi"/>
-          <w:sz w:val="22"/>
-          <w:szCs w:val="22"/>
-          <w:lang w:val="en-US" w:eastAsia="en-US"/>
-        </w:rPr>
-        <w:t xml:space="preserve"> se facturarán conforme a</w:t>
-      </w:r>
-      <w:r>
-        <w:rPr>
-          <w:rFonts w:asciiTheme="minorHAnsi" w:eastAsiaTheme="minorEastAsia" w:hAnsiTheme="minorHAnsi" w:cstheme="minorBidi"/>
-          <w:sz w:val="22"/>
-          <w:szCs w:val="22"/>
-          <w:lang w:val="en-US" w:eastAsia="en-US"/>
-        </w:rPr>
-        <w:t>l presupuesto previamente emitido</w:t>
-      </w:r>
-      <w:r>
-        <w:rPr>
-          <w:rFonts w:asciiTheme="minorHAnsi" w:eastAsiaTheme="minorEastAsia" w:hAnsiTheme="minorHAnsi" w:cstheme="minorBidi"/>
-          <w:sz w:val="22"/>
-          <w:szCs w:val="22"/>
-          <w:lang w:val="en-US" w:eastAsia="en-US"/>
-        </w:rPr>
-        <w:t>.</w:t>
+    </w:p>
+    <w:bookmarkEnd w:id="2"/>
+    <w:p>
+      <w:r>
+        <w:t xml:space="preserve">La pantalla será enviada a la </w:t>
+      </w:r>
+      <w:r>
+        <w:rPr>
+          <w:rStyle w:val="Textoennegrita"/>
+        </w:rPr>
+        <w:t>dirección del ARRENDATARIO</w:t>
+      </w:r>
+      <w:r>
+        <w:t xml:space="preserve"> indicada en el contrato. El riesgo por transporte se rige por la cláusula de logística; el ARRENDATARIO deberá </w:t>
+      </w:r>
+      <w:r>
+        <w:rPr>
+          <w:rStyle w:val="Textoennegrita"/>
+        </w:rPr>
+        <w:t>inspeccionar el equipo a la recepción</w:t>
+      </w:r>
+      <w:r>
+        <w:t xml:space="preserve"> y comunicar incidencias en 24 h.</w:t>
       </w:r>
     </w:p>
     <w:p>
       <w:pPr>
-        <w:pStyle w:val="NormalWeb"/>
-        <w:rPr>
-          <w:rFonts w:asciiTheme="minorHAnsi" w:eastAsiaTheme="minorEastAsia" w:hAnsiTheme="minorHAnsi" w:cstheme="minorBidi"/>
-          <w:sz w:val="22"/>
-          <w:szCs w:val="22"/>
-          <w:lang w:val="en-US" w:eastAsia="en-US"/>
-        </w:rPr>
+        <w:pStyle w:val="Ttulo3"/>
       </w:pPr>
       <w:r>
-        <w:rPr>
-          <w:rFonts w:asciiTheme="minorHAnsi" w:eastAsiaTheme="majorEastAsia" w:hAnsiTheme="minorHAnsi" w:cstheme="majorBidi"/>
+        <w:br/>
+        <w:t xml:space="preserve">4.2 Instalación. </w:t>
+      </w:r>
+    </w:p>
+    <w:p>
+      <w:r>
+        <w:t xml:space="preserve">Por defecto, el </w:t>
+      </w:r>
+      <w:r>
+        <w:rPr>
+          <w:rStyle w:val="Textoennegrita"/>
+        </w:rPr>
+        <w:t>ARRENDATARIO</w:t>
+      </w:r>
+      <w:r>
+        <w:t xml:space="preserve"> realizará la instalación bajo su responsabilidad (estructura/fijaciones, normativas, toma eléctrica y conectividad de datos). Alternativamente, el </w:t>
+      </w:r>
+      <w:r>
+        <w:rPr>
+          <w:rStyle w:val="Textoennegrita"/>
+        </w:rPr>
+        <w:t>ARRENDADOR</w:t>
+      </w:r>
+      <w:r>
+        <w:t xml:space="preserve"> podrá realizar </w:t>
+      </w:r>
+      <w:r>
+        <w:rPr>
+          <w:rStyle w:val="Textoennegrita"/>
+        </w:rPr>
+        <w:t>instalación estándar</w:t>
+      </w:r>
+      <w:r>
+        <w:t xml:space="preserve"> por </w:t>
+      </w:r>
+      <w:r>
+        <w:rPr>
+          <w:rStyle w:val="Textoennegrita"/>
+        </w:rPr>
+        <w:t>60 € (+ IVA)</w:t>
+      </w:r>
+      <w:r>
+        <w:t xml:space="preserve">, que comprende anclaje básico y </w:t>
+      </w:r>
+      <w:r>
+        <w:rPr>
+          <w:rStyle w:val="Textoennegrita"/>
+        </w:rPr>
+        <w:t>puesta en marcha</w:t>
+      </w:r>
+      <w:r>
+        <w:t xml:space="preserve">. Cualquier </w:t>
+      </w:r>
+      <w:r>
+        <w:rPr>
+          <w:rStyle w:val="Textoennegrita"/>
+        </w:rPr>
+        <w:t>obra/cableado/adaptación</w:t>
+      </w:r>
+      <w:r>
+        <w:t xml:space="preserve"> no incluida se presupuestará aparte.</w:t>
+      </w:r>
+    </w:p>
+    <w:p>
+      <w:pPr>
+        <w:pStyle w:val="Ttulo3"/>
+      </w:pPr>
+      <w:r>
+        <w:br/>
+        <w:t xml:space="preserve">4.3 Puesta en marcha y uso. </w:t>
+      </w:r>
+    </w:p>
+    <w:p>
+      <w:r>
+        <w:rPr>
           <w:b/>
           <w:bCs/>
-          <w:color w:val="31849B" w:themeColor="accent5" w:themeShade="BF"/>
-          <w:sz w:val="22"/>
-          <w:szCs w:val="22"/>
-          <w:lang w:val="en-US" w:eastAsia="en-US"/>
-        </w:rPr>
-        <w:lastRenderedPageBreak/>
-        <w:t>6</w:t>
-      </w:r>
-      <w:r>
-        <w:rPr>
-          <w:rFonts w:asciiTheme="minorHAnsi" w:eastAsiaTheme="majorEastAsia" w:hAnsiTheme="minorHAnsi" w:cstheme="majorBidi"/>
+        </w:rPr>
+        <w:t>El</w:t>
+      </w:r>
+      <w:r>
+        <w:t xml:space="preserve"> </w:t>
+      </w:r>
+      <w:r>
+        <w:rPr>
           <w:b/>
           <w:bCs/>
-          <w:color w:val="31849B" w:themeColor="accent5" w:themeShade="BF"/>
-          <w:sz w:val="22"/>
-          <w:szCs w:val="22"/>
-          <w:lang w:val="en-US" w:eastAsia="en-US"/>
-        </w:rPr>
-        <w:t>. Responsabilidad y buenas prácticas</w:t>
-      </w:r>
-      <w:r>
-        <w:rPr>
-          <w:rFonts w:asciiTheme="minorHAnsi" w:eastAsiaTheme="minorEastAsia" w:hAnsiTheme="minorHAnsi" w:cstheme="minorBidi"/>
-          <w:sz w:val="22"/>
-          <w:szCs w:val="22"/>
-          <w:lang w:val="en-US" w:eastAsia="en-US"/>
-        </w:rPr>
-        <w:br/>
-        <w:t xml:space="preserve">El </w:t>
-      </w:r>
-      <w:r>
-        <w:rPr>
-          <w:rFonts w:asciiTheme="minorHAnsi" w:eastAsiaTheme="minorEastAsia" w:hAnsiTheme="minorHAnsi" w:cstheme="minorBidi"/>
+        </w:rPr>
+        <w:t>ARRENDATARIO</w:t>
+      </w:r>
+      <w:r>
+        <w:t xml:space="preserve"> facilitará </w:t>
+      </w:r>
+      <w:r>
+        <w:rPr>
+          <w:rStyle w:val="Textoennegrita"/>
+        </w:rPr>
+        <w:t>alimentación eléctrica estable</w:t>
+      </w:r>
+      <w:r>
+        <w:t xml:space="preserve"> y </w:t>
+      </w:r>
+      <w:r>
+        <w:rPr>
+          <w:rStyle w:val="Textoennegrita"/>
+        </w:rPr>
+        <w:t xml:space="preserve">conexión </w:t>
+      </w:r>
+      <w:proofErr w:type="gramStart"/>
+      <w:r>
+        <w:rPr>
+          <w:rStyle w:val="Textoennegrita"/>
+        </w:rPr>
+        <w:t>a</w:t>
+      </w:r>
+      <w:proofErr w:type="gramEnd"/>
+      <w:r>
+        <w:rPr>
+          <w:rStyle w:val="Textoennegrita"/>
+        </w:rPr>
+        <w:t xml:space="preserve"> Internet</w:t>
+      </w:r>
+      <w:r>
+        <w:t xml:space="preserve"> adecuadas. El uso deberá ajustarse a las </w:t>
+      </w:r>
+      <w:r>
+        <w:rPr>
+          <w:rStyle w:val="Textoennegrita"/>
+        </w:rPr>
+        <w:t>especificaciones técnicas</w:t>
+      </w:r>
+      <w:r>
+        <w:t xml:space="preserve"> y </w:t>
+      </w:r>
+      <w:r>
+        <w:rPr>
+          <w:rStyle w:val="Textoennegrita"/>
+        </w:rPr>
+        <w:t>manuales</w:t>
+      </w:r>
+      <w:r>
+        <w:t xml:space="preserve"> proporcionados por el </w:t>
+      </w:r>
+      <w:r>
+        <w:rPr>
           <w:b/>
           <w:bCs/>
-          <w:sz w:val="22"/>
-          <w:szCs w:val="22"/>
-          <w:lang w:val="en-US" w:eastAsia="en-US"/>
-        </w:rPr>
-        <w:t>ARRENDATARIO</w:t>
-      </w:r>
-      <w:r>
-        <w:rPr>
-          <w:rFonts w:asciiTheme="minorHAnsi" w:eastAsiaTheme="minorEastAsia" w:hAnsiTheme="minorHAnsi" w:cstheme="minorBidi"/>
-          <w:sz w:val="22"/>
-          <w:szCs w:val="22"/>
-          <w:lang w:val="en-US" w:eastAsia="en-US"/>
-        </w:rPr>
-        <w:t xml:space="preserve"> se compromete a </w:t>
-      </w:r>
-      <w:r>
-        <w:rPr>
-          <w:rFonts w:asciiTheme="minorHAnsi" w:eastAsiaTheme="minorEastAsia" w:hAnsiTheme="minorHAnsi" w:cstheme="minorBidi"/>
+        </w:rPr>
+        <w:t>ARRENDADOR</w:t>
+      </w:r>
+      <w:r>
+        <w:t>.</w:t>
+      </w:r>
+    </w:p>
+    <w:p>
+      <w:pPr>
+        <w:pStyle w:val="Ttulo3"/>
+      </w:pPr>
+      <w:r>
+        <w:br/>
+        <w:t xml:space="preserve">4.4 Contenidos y cumplimiento. </w:t>
+      </w:r>
+    </w:p>
+    <w:p>
+      <w:r>
+        <w:rPr>
           <w:b/>
           <w:bCs/>
-          <w:sz w:val="22"/>
-          <w:szCs w:val="22"/>
-          <w:lang w:val="en-US" w:eastAsia="en-US"/>
-        </w:rPr>
-        <w:t>usar</w:t>
-      </w:r>
-      <w:r>
-        <w:rPr>
-          <w:rFonts w:asciiTheme="minorHAnsi" w:eastAsiaTheme="minorEastAsia" w:hAnsiTheme="minorHAnsi" w:cstheme="minorBidi"/>
-          <w:sz w:val="22"/>
-          <w:szCs w:val="22"/>
-          <w:lang w:val="en-US" w:eastAsia="en-US"/>
-        </w:rPr>
-        <w:t xml:space="preserve"> el equipo conforme a las </w:t>
-      </w:r>
-      <w:r>
-        <w:rPr>
-          <w:rFonts w:asciiTheme="minorHAnsi" w:eastAsiaTheme="minorEastAsia" w:hAnsiTheme="minorHAnsi" w:cstheme="minorBidi"/>
+        </w:rPr>
+        <w:t>El ARRENDATARIO</w:t>
+      </w:r>
+      <w:r>
+        <w:t xml:space="preserve"> es el </w:t>
+      </w:r>
+      <w:r>
+        <w:rPr>
+          <w:rStyle w:val="Textoennegrita"/>
+        </w:rPr>
+        <w:t>único responsable</w:t>
+      </w:r>
+      <w:r>
+        <w:t xml:space="preserve"> de los contenidos mostrados y de obtener las </w:t>
+      </w:r>
+      <w:r>
+        <w:rPr>
+          <w:rStyle w:val="Textoennegrita"/>
+        </w:rPr>
+        <w:t>licencias/permisos</w:t>
+      </w:r>
+      <w:r>
+        <w:t xml:space="preserve"> necesarios (derechos de imagen/autor, anuncios, normativa local). Mantendrá </w:t>
+      </w:r>
+      <w:r>
+        <w:rPr>
+          <w:rStyle w:val="Textoennegrita"/>
+        </w:rPr>
+        <w:t>indemne</w:t>
+      </w:r>
+      <w:r>
+        <w:t xml:space="preserve"> al </w:t>
+      </w:r>
+      <w:r>
+        <w:rPr>
           <w:b/>
           <w:bCs/>
-          <w:sz w:val="22"/>
-          <w:szCs w:val="22"/>
-          <w:lang w:val="en-US" w:eastAsia="en-US"/>
-        </w:rPr>
-        <w:t>instrucciones</w:t>
-      </w:r>
-      <w:r>
-        <w:rPr>
-          <w:rFonts w:asciiTheme="minorHAnsi" w:eastAsiaTheme="minorEastAsia" w:hAnsiTheme="minorHAnsi" w:cstheme="minorBidi"/>
-          <w:sz w:val="22"/>
-          <w:szCs w:val="22"/>
-          <w:lang w:val="en-US" w:eastAsia="en-US"/>
-        </w:rPr>
-        <w:t xml:space="preserve"> del fabricante y del ARRENDADOR, a </w:t>
-      </w:r>
-      <w:r>
-        <w:rPr>
-          <w:rFonts w:asciiTheme="minorHAnsi" w:eastAsiaTheme="minorEastAsia" w:hAnsiTheme="minorHAnsi" w:cstheme="minorBidi"/>
+        </w:rPr>
+        <w:t>ARRENDADOR</w:t>
+      </w:r>
+      <w:r>
+        <w:t xml:space="preserve"> frente a reclamaciones, sanciones o costes derivados.</w:t>
+      </w:r>
+    </w:p>
+    <w:p>
+      <w:pPr>
+        <w:pStyle w:val="Ttulo3"/>
+      </w:pPr>
+      <w:r>
+        <w:br/>
+        <w:t>4.5 Daños por instalación propia.</w:t>
+      </w:r>
+    </w:p>
+    <w:p>
+      <w:r>
+        <w:t xml:space="preserve">Cuando la instalación no sea realizada por el ARRENDADOR, este no será responsable de </w:t>
+      </w:r>
+      <w:r>
+        <w:rPr>
+          <w:rStyle w:val="Textoennegrita"/>
+        </w:rPr>
+        <w:t>daños</w:t>
+      </w:r>
+      <w:r>
+        <w:t xml:space="preserve"> causados por una </w:t>
+      </w:r>
+      <w:r>
+        <w:rPr>
+          <w:rStyle w:val="Textoennegrita"/>
+        </w:rPr>
+        <w:t>mala instalación</w:t>
+      </w:r>
+      <w:r>
+        <w:t>, estructura inadecuada o uso contrario a las especificaciones.</w:t>
+      </w:r>
+    </w:p>
+    <w:p>
+      <w:pPr>
+        <w:pStyle w:val="Ttulo3"/>
+      </w:pPr>
+      <w:r>
+        <w:lastRenderedPageBreak/>
+        <w:t>5. Servicio técnico y soporte</w:t>
+      </w:r>
+    </w:p>
+    <w:p>
+      <w:r>
+        <w:t xml:space="preserve">El </w:t>
+      </w:r>
+      <w:r>
+        <w:t xml:space="preserve">renting incluye </w:t>
+      </w:r>
+      <w:r>
+        <w:rPr>
           <w:b/>
           <w:bCs/>
-          <w:sz w:val="22"/>
-          <w:szCs w:val="22"/>
-          <w:lang w:val="en-US" w:eastAsia="en-US"/>
-        </w:rPr>
-        <w:t>no manipular el hardware</w:t>
-      </w:r>
-      <w:r>
-        <w:rPr>
-          <w:rFonts w:asciiTheme="minorHAnsi" w:eastAsiaTheme="minorEastAsia" w:hAnsiTheme="minorHAnsi" w:cstheme="minorBidi"/>
-          <w:sz w:val="22"/>
-          <w:szCs w:val="22"/>
-          <w:lang w:val="en-US" w:eastAsia="en-US"/>
-        </w:rPr>
-        <w:t xml:space="preserve"> ni permitir el acceso a </w:t>
-      </w:r>
-      <w:r>
-        <w:rPr>
-          <w:rFonts w:asciiTheme="minorHAnsi" w:eastAsiaTheme="minorEastAsia" w:hAnsiTheme="minorHAnsi" w:cstheme="minorBidi"/>
+        </w:rPr>
+        <w:t>soporte técnico</w:t>
+      </w:r>
+      <w:r>
+        <w:t xml:space="preserve"> por avería o fallo </w:t>
+      </w:r>
+      <w:r>
+        <w:rPr>
           <w:b/>
           <w:bCs/>
-          <w:sz w:val="22"/>
-          <w:szCs w:val="22"/>
-          <w:lang w:val="en-US" w:eastAsia="en-US"/>
-        </w:rPr>
-        <w:t>terceros no autorizados</w:t>
-      </w:r>
-      <w:r>
-        <w:rPr>
-          <w:rFonts w:asciiTheme="minorHAnsi" w:eastAsiaTheme="minorEastAsia" w:hAnsiTheme="minorHAnsi" w:cstheme="minorBidi"/>
-          <w:sz w:val="22"/>
-          <w:szCs w:val="22"/>
-          <w:lang w:val="en-US" w:eastAsia="en-US"/>
-        </w:rPr>
-        <w:t xml:space="preserve">, y a garantizar </w:t>
-      </w:r>
-      <w:r>
-        <w:rPr>
-          <w:rFonts w:asciiTheme="minorHAnsi" w:eastAsiaTheme="minorEastAsia" w:hAnsiTheme="minorHAnsi" w:cstheme="minorBidi"/>
+        </w:rPr>
+        <w:t>no imputable a mal uso, daño físico o manipulación</w:t>
+      </w:r>
+      <w:r>
+        <w:t>.</w:t>
+      </w:r>
+      <w:r>
+        <w:br/>
+        <w:t xml:space="preserve">Ante una incidencia, el </w:t>
+      </w:r>
+      <w:r>
+        <w:rPr>
           <w:b/>
           <w:bCs/>
-          <w:sz w:val="22"/>
-          <w:szCs w:val="22"/>
-          <w:lang w:val="en-US" w:eastAsia="en-US"/>
-        </w:rPr>
-        <w:t>alimentación eléctrica estabilizada</w:t>
-      </w:r>
-      <w:r>
-        <w:rPr>
-          <w:rFonts w:asciiTheme="minorHAnsi" w:eastAsiaTheme="minorEastAsia" w:hAnsiTheme="minorHAnsi" w:cstheme="minorBidi"/>
-          <w:sz w:val="22"/>
-          <w:szCs w:val="22"/>
-          <w:lang w:val="en-US" w:eastAsia="en-US"/>
-        </w:rPr>
-        <w:t xml:space="preserve"> y </w:t>
-      </w:r>
-      <w:r>
-        <w:rPr>
-          <w:rFonts w:asciiTheme="minorHAnsi" w:eastAsiaTheme="minorEastAsia" w:hAnsiTheme="minorHAnsi" w:cstheme="minorBidi"/>
+        </w:rPr>
+        <w:t>ARRENDADOR</w:t>
+      </w:r>
+      <w:r>
+        <w:t xml:space="preserve"> realizará </w:t>
+      </w:r>
+      <w:r>
+        <w:t>en el menor tiempo posible una</w:t>
+      </w:r>
+      <w:r>
+        <w:t xml:space="preserve"> </w:t>
+      </w:r>
+      <w:r>
+        <w:rPr>
           <w:b/>
           <w:bCs/>
-          <w:sz w:val="22"/>
-          <w:szCs w:val="22"/>
-          <w:lang w:val="en-US" w:eastAsia="en-US"/>
+        </w:rPr>
+        <w:t>solución diligente</w:t>
+      </w:r>
+      <w:r>
+        <w:t xml:space="preserve">, mediante </w:t>
+      </w:r>
+      <w:r>
+        <w:rPr>
+          <w:b/>
+          <w:bCs/>
+        </w:rPr>
+        <w:t>asistencia remota</w:t>
+      </w:r>
+      <w:r>
+        <w:t xml:space="preserve">, </w:t>
+      </w:r>
+      <w:r>
+        <w:rPr>
+          <w:b/>
+          <w:bCs/>
+        </w:rPr>
+        <w:t>reparación</w:t>
+      </w:r>
+      <w:r>
+        <w:t xml:space="preserve"> o </w:t>
+      </w:r>
+      <w:r>
+        <w:rPr>
+          <w:b/>
+          <w:bCs/>
+        </w:rPr>
+        <w:t>sustitución</w:t>
+      </w:r>
+      <w:r>
+        <w:t xml:space="preserve"> del equipo, según proceda. La intervención se efectuará </w:t>
+      </w:r>
+      <w:r>
+        <w:rPr>
+          <w:b/>
+          <w:bCs/>
+        </w:rPr>
+        <w:t>en el menor plazo razonable</w:t>
+      </w:r>
+      <w:r>
+        <w:t xml:space="preserve">, </w:t>
+      </w:r>
+      <w:r>
+        <w:rPr>
+          <w:b/>
+          <w:bCs/>
+        </w:rPr>
+        <w:t>sujeto a logística y disponibilidad de stock</w:t>
+      </w:r>
+      <w:r>
+        <w:t>.</w:t>
+      </w:r>
+      <w:r>
+        <w:t xml:space="preserve"> </w:t>
+      </w:r>
+      <w:r>
+        <w:br/>
+        <w:t xml:space="preserve">Quedan </w:t>
+      </w:r>
+      <w:r>
+        <w:rPr>
+          <w:b/>
+          <w:bCs/>
+        </w:rPr>
+        <w:t>excluidos</w:t>
+      </w:r>
+      <w:r>
+        <w:t xml:space="preserve">: daños físicos, roturas, impactos, líquidos, sobrecargas eléctricas, manipulación interna o alteraciones no autorizadas, así como incidencias derivadas de instalación ajena a </w:t>
+      </w:r>
+      <w:r>
+        <w:rPr>
+          <w:b/>
+          <w:bCs/>
+        </w:rPr>
+        <w:t>NIOXTEC</w:t>
+      </w:r>
+      <w:r>
+        <w:t xml:space="preserve"> o de un entorno eléctrico/red inadecuado. En estos supuestos, </w:t>
+      </w:r>
+      <w:r>
+        <w:rPr>
+          <w:b/>
+          <w:bCs/>
+        </w:rPr>
+        <w:t>el ARRENDADOR</w:t>
+      </w:r>
+      <w:r>
+        <w:t xml:space="preserve"> emitirá </w:t>
+      </w:r>
+      <w:r>
+        <w:rPr>
+          <w:b/>
+          <w:bCs/>
+        </w:rPr>
+        <w:t>presupuesto de reparación o reposición</w:t>
+      </w:r>
+      <w:r>
+        <w:t xml:space="preserve"> que el </w:t>
+      </w:r>
+      <w:r>
+        <w:rPr>
+          <w:b/>
+          <w:bCs/>
+        </w:rPr>
+        <w:t>ARRENDATARIO</w:t>
+      </w:r>
+      <w:r>
+        <w:t xml:space="preserve"> deberá abonar en un plazo máximo de </w:t>
+      </w:r>
+      <w:r>
+        <w:rPr>
+          <w:b/>
+          <w:bCs/>
+        </w:rPr>
+        <w:t>30</w:t>
+      </w:r>
+      <w:r>
+        <w:rPr>
+          <w:b/>
+          <w:bCs/>
+        </w:rPr>
+        <w:t>días</w:t>
+      </w:r>
+      <w:r>
+        <w:t xml:space="preserve">. Piezas y desplazamientos </w:t>
+      </w:r>
+      <w:r>
+        <w:rPr>
+          <w:b/>
+          <w:bCs/>
+        </w:rPr>
+        <w:t>fuera de cobertura</w:t>
+      </w:r>
+      <w:r>
+        <w:t xml:space="preserve"> se facturarán conforme a</w:t>
+      </w:r>
+      <w:r>
+        <w:t>l presupuesto previamente emitido</w:t>
+      </w:r>
+      <w:r>
+        <w:t>.</w:t>
+      </w:r>
+      <w:bookmarkStart w:id="3" w:name="_Hlk210388369"/>
+    </w:p>
+    <w:bookmarkEnd w:id="3"/>
+    <w:p>
+      <w:pPr>
+        <w:pStyle w:val="Ttulo3"/>
+      </w:pPr>
+      <w:r>
+        <w:t>6</w:t>
+      </w:r>
+      <w:r>
+        <w:t>. Responsabilidad y buenas prácticas</w:t>
+      </w:r>
+    </w:p>
+    <w:p>
+      <w:r>
+        <w:t xml:space="preserve">El </w:t>
+      </w:r>
+      <w:r>
+        <w:rPr>
+          <w:b/>
+          <w:bCs/>
+        </w:rPr>
+        <w:t>ARRENDATARIO</w:t>
+      </w:r>
+      <w:r>
+        <w:t xml:space="preserve"> se compromete a </w:t>
+      </w:r>
+      <w:r>
+        <w:rPr>
+          <w:b/>
+          <w:bCs/>
+        </w:rPr>
+        <w:t>usar</w:t>
+      </w:r>
+      <w:r>
+        <w:t xml:space="preserve"> el equipo conforme a las </w:t>
+      </w:r>
+      <w:r>
+        <w:rPr>
+          <w:b/>
+          <w:bCs/>
+        </w:rPr>
+        <w:t>instrucciones</w:t>
+      </w:r>
+      <w:r>
+        <w:t xml:space="preserve"> del fabricante y del ARRENDADOR, a </w:t>
+      </w:r>
+      <w:r>
+        <w:rPr>
+          <w:b/>
+          <w:bCs/>
+        </w:rPr>
+        <w:t>no manipular el hardware</w:t>
+      </w:r>
+      <w:r>
+        <w:t xml:space="preserve"> ni permitir el acceso a </w:t>
+      </w:r>
+      <w:r>
+        <w:rPr>
+          <w:b/>
+          <w:bCs/>
+        </w:rPr>
+        <w:t>terceros no autorizados</w:t>
+      </w:r>
+      <w:r>
+        <w:t xml:space="preserve">, y a garantizar </w:t>
+      </w:r>
+      <w:r>
+        <w:rPr>
+          <w:b/>
+          <w:bCs/>
+        </w:rPr>
+        <w:t>alimentación eléctrica estabilizada</w:t>
+      </w:r>
+      <w:r>
+        <w:t xml:space="preserve"> y </w:t>
+      </w:r>
+      <w:r>
+        <w:rPr>
+          <w:b/>
+          <w:bCs/>
         </w:rPr>
         <w:t>conectividad</w:t>
       </w:r>
       <w:r>
-        <w:rPr>
-          <w:rFonts w:asciiTheme="minorHAnsi" w:eastAsiaTheme="minorEastAsia" w:hAnsiTheme="minorHAnsi" w:cstheme="minorBidi"/>
-          <w:sz w:val="22"/>
-          <w:szCs w:val="22"/>
-          <w:lang w:val="en-US" w:eastAsia="en-US"/>
-        </w:rPr>
         <w:t xml:space="preserve"> adecuadas.</w:t>
       </w:r>
       <w:r>
-        <w:rPr>
-          <w:rFonts w:asciiTheme="minorHAnsi" w:eastAsiaTheme="minorEastAsia" w:hAnsiTheme="minorHAnsi" w:cstheme="minorBidi"/>
-          <w:sz w:val="22"/>
-          <w:szCs w:val="22"/>
-          <w:lang w:val="en-US" w:eastAsia="en-US"/>
-        </w:rPr>
         <w:br/>
         <w:t xml:space="preserve">En caso de </w:t>
       </w:r>
       <w:r>
         <w:rPr>
-          <w:rFonts w:asciiTheme="minorHAnsi" w:eastAsiaTheme="minorEastAsia" w:hAnsiTheme="minorHAnsi" w:cstheme="minorBidi"/>
           <w:b/>
           <w:bCs/>
-          <w:sz w:val="22"/>
-          <w:szCs w:val="22"/>
-          <w:lang w:val="en-US" w:eastAsia="en-US"/>
         </w:rPr>
         <w:t>pérdida, robo, daño físico o manipulación indebida</w:t>
       </w:r>
       <w:r>
-        <w:rPr>
-          <w:rFonts w:asciiTheme="minorHAnsi" w:eastAsiaTheme="minorEastAsia" w:hAnsiTheme="minorHAnsi" w:cstheme="minorBidi"/>
-          <w:sz w:val="22"/>
-          <w:szCs w:val="22"/>
-          <w:lang w:val="en-US" w:eastAsia="en-US"/>
-        </w:rPr>
-        <w:t xml:space="preserve">, el ARRENDATARIO asumirá los </w:t>
-      </w:r>
-      <w:r>
-        <w:rPr>
-          <w:rFonts w:asciiTheme="minorHAnsi" w:eastAsiaTheme="minorEastAsia" w:hAnsiTheme="minorHAnsi" w:cstheme="minorBidi"/>
+        <w:t>, el ARRENDATARIO</w:t>
+      </w:r>
+      <w:r>
+        <w:t xml:space="preserve"> </w:t>
+      </w:r>
+      <w:r>
+        <w:t xml:space="preserve">asumirá los </w:t>
+      </w:r>
+      <w:r>
+        <w:rPr>
           <w:b/>
           <w:bCs/>
-          <w:sz w:val="22"/>
-          <w:szCs w:val="22"/>
-          <w:lang w:val="en-US" w:eastAsia="en-US"/>
         </w:rPr>
         <w:t>costes de reparación o reposición</w:t>
       </w:r>
       <w:r>
-        <w:rPr>
-          <w:rFonts w:asciiTheme="minorHAnsi" w:eastAsiaTheme="minorEastAsia" w:hAnsiTheme="minorHAnsi" w:cstheme="minorBidi"/>
-          <w:sz w:val="22"/>
-          <w:szCs w:val="22"/>
-          <w:lang w:val="en-US" w:eastAsia="en-US"/>
-        </w:rPr>
         <w:t xml:space="preserve"> correspondientes. </w:t>
       </w:r>
       <w:r>
         <w:rPr>
-          <w:rFonts w:asciiTheme="minorHAnsi" w:eastAsiaTheme="minorEastAsia" w:hAnsiTheme="minorHAnsi" w:cstheme="minorBidi"/>
           <w:b/>
           <w:bCs/>
-          <w:sz w:val="22"/>
-          <w:szCs w:val="22"/>
-          <w:lang w:val="en-US" w:eastAsia="en-US"/>
         </w:rPr>
         <w:t>El ARRENDADOR</w:t>
       </w:r>
       <w:r>
-        <w:rPr>
-          <w:rFonts w:asciiTheme="minorHAnsi" w:eastAsiaTheme="minorEastAsia" w:hAnsiTheme="minorHAnsi" w:cstheme="minorBidi"/>
-          <w:sz w:val="22"/>
-          <w:szCs w:val="22"/>
-          <w:lang w:val="en-US" w:eastAsia="en-US"/>
-        </w:rPr>
         <w:t xml:space="preserve"> no responderá por </w:t>
       </w:r>
       <w:r>
         <w:rPr>
-          <w:rFonts w:asciiTheme="minorHAnsi" w:eastAsiaTheme="minorEastAsia" w:hAnsiTheme="minorHAnsi" w:cstheme="minorBidi"/>
           <w:b/>
           <w:bCs/>
-          <w:sz w:val="22"/>
-          <w:szCs w:val="22"/>
-          <w:lang w:val="en-US" w:eastAsia="en-US"/>
         </w:rPr>
         <w:t>pérdida de datos o contenidos</w:t>
       </w:r>
       <w:r>
-        <w:rPr>
-          <w:rFonts w:asciiTheme="minorHAnsi" w:eastAsiaTheme="minorEastAsia" w:hAnsiTheme="minorHAnsi" w:cstheme="minorBidi"/>
-          <w:sz w:val="22"/>
-          <w:szCs w:val="22"/>
-          <w:lang w:val="en-US" w:eastAsia="en-US"/>
-        </w:rPr>
         <w:t xml:space="preserve"> </w:t>
       </w:r>
       <w:r>
         <w:rPr>
-          <w:rFonts w:asciiTheme="minorHAnsi" w:eastAsiaTheme="minorEastAsia" w:hAnsiTheme="minorHAnsi" w:cstheme="minorBidi"/>
           <w:b/>
           <w:bCs/>
-          <w:sz w:val="22"/>
-          <w:szCs w:val="22"/>
-          <w:lang w:val="en-US" w:eastAsia="en-US"/>
         </w:rPr>
         <w:t>del ARRENDATARIO</w:t>
       </w:r>
       <w:r>
-        <w:rPr>
-          <w:rFonts w:asciiTheme="minorHAnsi" w:eastAsiaTheme="minorEastAsia" w:hAnsiTheme="minorHAnsi" w:cstheme="minorBidi"/>
-          <w:sz w:val="22"/>
-          <w:szCs w:val="22"/>
-          <w:lang w:val="en-US" w:eastAsia="en-US"/>
-        </w:rPr>
         <w:t xml:space="preserve"> ni por </w:t>
       </w:r>
       <w:r>
         <w:rPr>
-          <w:rFonts w:asciiTheme="minorHAnsi" w:eastAsiaTheme="minorEastAsia" w:hAnsiTheme="minorHAnsi" w:cstheme="minorBidi"/>
           <w:b/>
           <w:bCs/>
-          <w:sz w:val="22"/>
-          <w:szCs w:val="22"/>
-          <w:lang w:val="en-US" w:eastAsia="en-US"/>
         </w:rPr>
         <w:t>interrupciones</w:t>
       </w:r>
       <w:r>
-        <w:rPr>
-          <w:rFonts w:asciiTheme="minorHAnsi" w:eastAsiaTheme="minorEastAsia" w:hAnsiTheme="minorHAnsi" w:cstheme="minorBidi"/>
-          <w:sz w:val="22"/>
-          <w:szCs w:val="22"/>
-          <w:lang w:val="en-US" w:eastAsia="en-US"/>
-        </w:rPr>
-        <w:t xml:space="preserve"> causadas por causas de fuerza mayor, cortes de red o energía ajenos a su control.</w:t>
-      </w:r>
+        <w:t xml:space="preserve"> causadas por causas de fuerza mayor, cortes de red o energía ajenos a su control</w:t>
+      </w:r>
+      <w:r>
+        <w:t>.</w:t>
+      </w:r>
+      <w:bookmarkStart w:id="4" w:name="_Hlk210388307"/>
     </w:p>
+    <w:bookmarkEnd w:id="4"/>
     <w:p>
       <w:pPr>
         <w:pStyle w:val="Ttulo3"/>
@@ -2404,6 +1993,7 @@
           </w:tcPr>
           <w:p>
             <w:r>
+              <w:lastRenderedPageBreak/>
               <w:t xml:space="preserve">Nombre: </w:t>
             </w:r>
             <w:r>
@@ -3482,10 +3072,11 @@
     <w:basedOn w:val="Normal"/>
     <w:next w:val="Normal"/>
     <w:link w:val="Ttulo3Car"/>
+    <w:autoRedefine/>
     <w:uiPriority w:val="9"/>
     <w:unhideWhenUsed/>
     <w:qFormat/>
-    <w:rsid w:val="00B8246B"/>
+    <w:rsid w:val="00741AEC"/>
     <w:pPr>
       <w:keepNext/>
       <w:keepLines/>
@@ -3505,7 +3096,6 @@
     <w:next w:val="Normal"/>
     <w:link w:val="Ttulo4Car"/>
     <w:uiPriority w:val="9"/>
-    <w:semiHidden/>
     <w:unhideWhenUsed/>
     <w:qFormat/>
     <w:rsid w:val="00FC693F"/>
@@ -3642,7 +3232,6 @@
   <w:style w:type="character" w:default="1" w:styleId="Fuentedeprrafopredeter">
     <w:name w:val="Default Paragraph Font"/>
     <w:uiPriority w:val="1"/>
-    <w:semiHidden/>
     <w:unhideWhenUsed/>
   </w:style>
   <w:style w:type="table" w:default="1" w:styleId="Tablanormal">
@@ -3754,7 +3343,7 @@
     <w:basedOn w:val="Fuentedeprrafopredeter"/>
     <w:link w:val="Ttulo3"/>
     <w:uiPriority w:val="9"/>
-    <w:rsid w:val="00B8246B"/>
+    <w:rsid w:val="00741AEC"/>
     <w:rPr>
       <w:rFonts w:asciiTheme="majorHAnsi" w:eastAsiaTheme="majorEastAsia" w:hAnsiTheme="majorHAnsi" w:cstheme="majorBidi"/>
       <w:b/>
@@ -4126,7 +3715,6 @@
     <w:basedOn w:val="Fuentedeprrafopredeter"/>
     <w:link w:val="Ttulo4"/>
     <w:uiPriority w:val="9"/>
-    <w:semiHidden/>
     <w:rsid w:val="00FC693F"/>
     <w:rPr>
       <w:rFonts w:asciiTheme="majorHAnsi" w:eastAsiaTheme="majorEastAsia" w:hAnsiTheme="majorHAnsi" w:cstheme="majorBidi"/>

</xml_diff>